<commit_message>
cl and resume v1
</commit_message>
<xml_diff>
--- a/resources/resume_draft.docx
+++ b/resources/resume_draft.docx
@@ -190,7 +190,93 @@
             <w:rPr>
               <w:rFonts w:cstheme="minorHAnsi"/>
             </w:rPr>
-            <w:t>Systematically analyzed the security of Cost-Effective Tag Design (CETD) and fixed the security weaknesses with low additional costs.</w:t>
+            <w:t>Systematically analyzed the security of Cost-Effective Tag Design (CETD)</w:t>
+          </w:r>
+          <w:r>
+            <w:rPr>
+              <w:rFonts w:cstheme="minorHAnsi"/>
+            </w:rPr>
+            <w:fldChar w:fldCharType="begin"/>
+          </w:r>
+          <w:r>
+            <w:rPr>
+              <w:rFonts w:cstheme="minorHAnsi"/>
+            </w:rPr>
+            <w:instrText xml:space="preserve"> ADDIN EN.CITE &lt;EndNote&gt;&lt;Cite&gt;&lt;Author&gt;Hong&lt;/Author&gt;&lt;Year&gt;2012&lt;/Year&gt;&lt;RecNum&gt;2&lt;/RecNum&gt;&lt;DisplayText&gt;(Hong, Guo et al. 2012)&lt;/DisplayText&gt;&lt;record&gt;&lt;rec-number&gt;2&lt;/rec-number&gt;&lt;foreign-keys&gt;&lt;key app="EN" db-id="tps00pr9tdasv8e2eabvd0ela2frwpravdve"&gt;2&lt;/key&gt;&lt;/foreign-keys&gt;&lt;ref-type name="Conference Paper"&gt;47&lt;/ref-type&gt;&lt;contributors&gt;&lt;authors&gt;&lt;author&gt;Mei Hong&lt;/author&gt;&lt;author&gt;Hui Guo&lt;/author&gt;&lt;author&gt;Sharon X. Hu&lt;/author&gt;&lt;/authors&gt;&lt;/contributors&gt;&lt;titles&gt;&lt;title&gt;A cost-effective tag design for memory data authentication in embedded systems&lt;/title&gt;&lt;secondary-title&gt;Proceedings of the 2012 international conference on Compilers, architectures and synthesis for embedded systems&lt;/secondary-title&gt;&lt;/titles&gt;&lt;pages&gt;17-26&lt;/pages&gt;&lt;dates&gt;&lt;year&gt;2012&lt;/year&gt;&lt;/dates&gt;&lt;pub-location&gt;Tampere, Finland&lt;/pub-location&gt;&lt;publisher&gt;ACM&lt;/publisher&gt;&lt;urls&gt;&lt;/urls&gt;&lt;custom1&gt;2380414&lt;/custom1&gt;&lt;electronic-resource-num&gt;10.1145/2380403.2380414&lt;/electronic-resource-num&gt;&lt;/record&gt;&lt;/Cite&gt;&lt;/EndNote&gt;</w:instrText>
+          </w:r>
+          <w:r>
+            <w:rPr>
+              <w:rFonts w:cstheme="minorHAnsi"/>
+            </w:rPr>
+            <w:fldChar w:fldCharType="separate"/>
+          </w:r>
+          <w:r>
+            <w:rPr>
+              <w:rFonts w:cstheme="minorHAnsi"/>
+              <w:noProof/>
+            </w:rPr>
+            <w:t>(</w:t>
+          </w:r>
+          <w:hyperlink w:anchor="_ENREF_1" w:tooltip="Hong, 2012 #2" w:history="1">
+            <w:r>
+              <w:rPr>
+                <w:rFonts w:cstheme="minorHAnsi"/>
+                <w:noProof/>
+              </w:rPr>
+              <w:t>Hong, Guo et al. 2012</w:t>
+            </w:r>
+          </w:hyperlink>
+          <w:r>
+            <w:rPr>
+              <w:rFonts w:cstheme="minorHAnsi"/>
+              <w:noProof/>
+            </w:rPr>
+            <w:t>)</w:t>
+          </w:r>
+          <w:r>
+            <w:rPr>
+              <w:rFonts w:cstheme="minorHAnsi"/>
+            </w:rPr>
+            <w:fldChar w:fldCharType="end"/>
+          </w:r>
+          <w:del w:id="0" w:author="Duke" w:date="2014-04-01T14:18:00Z">
+            <w:r>
+              <w:rPr>
+                <w:rFonts w:cstheme="minorHAnsi"/>
+              </w:rPr>
+              <w:fldChar w:fldCharType="begin"/>
+            </w:r>
+            <w:r>
+              <w:rPr>
+                <w:rFonts w:cstheme="minorHAnsi"/>
+              </w:rPr>
+              <w:delInstrText xml:space="preserve"> ADDIN EN.CITE &lt;EndNote&gt;&lt;Cite&gt;&lt;Author&gt;Hong&lt;/Author&gt;&lt;Year&gt;2012&lt;/Year&gt;&lt;RecNum&gt;2&lt;/RecNum&gt;&lt;DisplayText&gt;(Hong, Guo et al. 2012)&lt;/DisplayText&gt;&lt;record&gt;&lt;rec-number&gt;2&lt;/rec-number&gt;&lt;foreign-keys&gt;&lt;key app="EN" db-id="tps00pr9tdasv8e2eabvd0ela2frwpravdve"&gt;2&lt;/key&gt;&lt;/foreign-keys&gt;&lt;ref-type name="Conference Paper"&gt;47&lt;/ref-type&gt;&lt;contributors&gt;&lt;authors&gt;&lt;author&gt;Mei Hong&lt;/author&gt;&lt;author&gt;Hui Guo&lt;/author&gt;&lt;author&gt;Sharon X. Hu&lt;/author&gt;&lt;/authors&gt;&lt;/contributors&gt;&lt;titles&gt;&lt;title&gt;A cost-effective tag design for memory data authentication in embedded systems&lt;/title&gt;&lt;secondary-title&gt;Proceedings of the 2012 international conference on Compilers, architectures and synthesis for embedded systems&lt;/secondary-title&gt;&lt;/titles&gt;&lt;pages&gt;17-26&lt;/pages&gt;&lt;dates&gt;&lt;year&gt;2012&lt;/year&gt;&lt;/dates&gt;&lt;pub-location&gt;Tampere, Finland&lt;/pub-location&gt;&lt;publisher&gt;ACM&lt;/publisher&gt;&lt;urls&gt;&lt;/urls&gt;&lt;custom1&gt;2380414&lt;/custom1&gt;&lt;electronic-resource-num&gt;10.1145/2380403.2380414&lt;/electronic-resource-num&gt;&lt;/record&gt;&lt;/Cite&gt;&lt;/EndNote&gt;</w:delInstrText>
+            </w:r>
+            <w:r>
+              <w:rPr>
+                <w:rFonts w:cstheme="minorHAnsi"/>
+              </w:rPr>
+              <w:fldChar w:fldCharType="separate"/>
+            </w:r>
+            <w:r>
+              <w:rPr>
+                <w:rFonts w:cstheme="minorHAnsi"/>
+                <w:noProof/>
+              </w:rPr>
+              <w:delText>(Hong, Guo et al. 2012)</w:delText>
+            </w:r>
+            <w:r>
+              <w:rPr>
+                <w:rFonts w:cstheme="minorHAnsi"/>
+              </w:rPr>
+              <w:fldChar w:fldCharType="end"/>
+            </w:r>
+          </w:del>
+          <w:r>
+            <w:rPr>
+              <w:rFonts w:cstheme="minorHAnsi"/>
+            </w:rPr>
+            <w:t xml:space="preserve"> and fixed the security weaknesses with low additional costs.</w:t>
           </w:r>
         </w:p>
         <w:p>
@@ -201,40 +287,57 @@
               <w:numId w:val="11"/>
             </w:numPr>
             <w:rPr>
+              <w:del w:id="1" w:author="Duke" w:date="2014-04-01T14:18:00Z"/>
               <w:rFonts w:cstheme="minorHAnsi"/>
             </w:rPr>
           </w:pPr>
-          <w:r>
-            <w:rPr>
-              <w:rFonts w:cstheme="minorHAnsi"/>
-            </w:rPr>
-            <w:t xml:space="preserve">CETD citation: </w:t>
-          </w:r>
-          <w:hyperlink r:id="rId9" w:history="1">
+          <w:del w:id="2" w:author="Duke" w:date="2014-04-01T14:18:00Z">
+            <w:r>
+              <w:rPr>
+                <w:rFonts w:cstheme="minorHAnsi"/>
+              </w:rPr>
+              <w:delText xml:space="preserve">CETD citation: </w:delText>
+            </w:r>
+            <w:r>
+              <w:fldChar w:fldCharType="begin"/>
+            </w:r>
+            <w:r>
+              <w:delInstrText xml:space="preserve"> HYPERLINK "http://dl.acm.org/citation.cfm?id=2380414" </w:delInstrText>
+            </w:r>
+            <w:r>
+              <w:fldChar w:fldCharType="separate"/>
+            </w:r>
             <w:r>
               <w:rPr>
                 <w:rStyle w:val="Hyperlink"/>
                 <w:rFonts w:cstheme="minorHAnsi"/>
               </w:rPr>
-              <w:t>http://dl.acm.org/citation.cfm?id=2380414</w:t>
+              <w:delText>http://dl.acm.org/citation.cfm?id=2380414</w:delText>
             </w:r>
-          </w:hyperlink>
-          <w:r>
-            <w:rPr>
-              <w:rFonts w:cstheme="minorHAnsi"/>
-            </w:rPr>
-            <w:t xml:space="preserve"> </w:t>
-          </w:r>
+            <w:r>
+              <w:rPr>
+                <w:rStyle w:val="Hyperlink"/>
+                <w:rFonts w:cstheme="minorHAnsi"/>
+              </w:rPr>
+              <w:fldChar w:fldCharType="end"/>
+            </w:r>
+            <w:r>
+              <w:rPr>
+                <w:rFonts w:cstheme="minorHAnsi"/>
+              </w:rPr>
+              <w:delText xml:space="preserve"> </w:delText>
+            </w:r>
+          </w:del>
         </w:p>
         <w:p>
           <w:pPr>
             <w:pStyle w:val="BodyText"/>
             <w:rPr>
-              <w:del w:id="0" w:author="Duke" w:date="2014-04-01T14:01:00Z"/>
+              <w:del w:id="3" w:author="Duke" w:date="2014-04-01T14:01:00Z"/>
               <w:rFonts w:cstheme="minorHAnsi"/>
             </w:rPr>
           </w:pPr>
-          <w:del w:id="1" w:author="Duke" w:date="2014-04-01T14:01:00Z">
+          <w:del w:id="4" w:author="Duke" w:date="2014-04-01T14:01:00Z">
             <w:r>
               <w:rPr>
                 <w:rFonts w:cstheme="minorHAnsi"/>
@@ -250,7 +353,7 @@
             </w:r>
           </w:del>
         </w:p>
-        <w:customXmlDelRangeStart w:id="2" w:author="Duke" w:date="2014-04-01T14:01:00Z"/>
+        <w:customXmlDelRangeStart w:id="5" w:author="Duke" w:date="2014-04-01T14:01:00Z"/>
         <w:sdt>
           <w:sdtPr>
             <w:rPr>
@@ -263,7 +366,7 @@
           </w:sdtPr>
           <w:sdtEndPr/>
           <w:sdtContent>
-            <w:customXmlDelRangeEnd w:id="2"/>
+            <w:customXmlDelRangeEnd w:id="5"/>
             <w:p>
               <w:pPr>
                 <w:pStyle w:val="BodyText"/>
@@ -272,11 +375,11 @@
                   <w:numId w:val="19"/>
                 </w:numPr>
                 <w:rPr>
-                  <w:del w:id="3" w:author="Duke" w:date="2014-04-01T14:01:00Z"/>
+                  <w:del w:id="6" w:author="Duke" w:date="2014-04-01T14:01:00Z"/>
                   <w:rFonts w:cstheme="minorHAnsi"/>
                 </w:rPr>
               </w:pPr>
-              <w:del w:id="4" w:author="Duke" w:date="2014-04-01T14:01:00Z">
+              <w:del w:id="7" w:author="Duke" w:date="2014-04-01T14:01:00Z">
                 <w:r>
                   <w:rPr>
                     <w:rFonts w:eastAsia="宋体" w:cstheme="minorHAnsi"/>
@@ -291,8 +394,8 @@
                   <w:delText xml:space="preserve">. In total, 20 out of 30 got full marks on weekly labs and 5 out of 30 got full marks on </w:delText>
                 </w:r>
               </w:del>
-              <w:ins w:id="5" w:author="Josef" w:date="2014-04-01T08:17:00Z">
-                <w:del w:id="6" w:author="Duke" w:date="2014-04-01T14:01:00Z">
+              <w:ins w:id="8" w:author="Josef" w:date="2014-04-01T08:17:00Z">
+                <w:del w:id="9" w:author="Duke" w:date="2014-04-01T14:01:00Z">
                   <w:r>
                     <w:rPr>
                       <w:rFonts w:cstheme="minorHAnsi"/>
@@ -301,7 +404,7 @@
                   </w:r>
                 </w:del>
               </w:ins>
-              <w:del w:id="7" w:author="Duke" w:date="2014-04-01T14:01:00Z">
+              <w:del w:id="10" w:author="Duke" w:date="2014-04-01T14:01:00Z">
                 <w:r>
                   <w:rPr>
                     <w:rFonts w:cstheme="minorHAnsi"/>
@@ -345,10 +448,10 @@
                 <w:t>Design and Analysis of Algorithms, COMP9201 Operating Systems, COMP9243 Distributed Systems, COMP9171 Object-Oriented Programming, COMP9041 Software Construction</w:t>
               </w:r>
             </w:p>
-            <w:customXmlDelRangeStart w:id="8" w:author="Duke" w:date="2014-04-01T14:01:00Z"/>
+            <w:customXmlDelRangeStart w:id="11" w:author="Duke" w:date="2014-04-01T14:01:00Z"/>
           </w:sdtContent>
         </w:sdt>
-        <w:customXmlDelRangeEnd w:id="8"/>
+        <w:customXmlDelRangeEnd w:id="11"/>
       </w:sdtContent>
     </w:sdt>
     <w:p>
@@ -618,7 +721,7 @@
             </w:rPr>
             <w:t xml:space="preserve"> University nominates 5%-7% </w:t>
           </w:r>
-          <w:del w:id="9" w:author="Jiang Yan" w:date="2014-04-01T10:06:00Z">
+          <w:del w:id="12" w:author="Jiang Yan" w:date="2014-04-01T10:06:00Z">
             <w:r>
               <w:rPr>
                 <w:rFonts w:cstheme="minorHAnsi"/>
@@ -682,31 +785,28 @@
     <w:sdt>
       <w:sdtPr>
         <w:rPr>
+          <w:rFonts w:asciiTheme="minorHAnsi" w:eastAsiaTheme="minorEastAsia" w:hAnsiTheme="minorHAnsi" w:cstheme="minorBidi"/>
+          <w:b w:val="0"/>
+          <w:bCs w:val="0"/>
           <w:color w:val="auto"/>
+          <w:szCs w:val="22"/>
         </w:rPr>
         <w:id w:val="9459744"/>
         <w:placeholder>
           <w:docPart w:val="A3265DE598641D4BA4A6FA6AB6068B35"/>
         </w:placeholder>
       </w:sdtPr>
-      <w:sdtEndPr>
-        <w:rPr>
-          <w:rFonts w:asciiTheme="minorHAnsi" w:eastAsiaTheme="minorEastAsia" w:hAnsiTheme="minorHAnsi" w:cstheme="minorBidi"/>
-          <w:b w:val="0"/>
-          <w:bCs w:val="0"/>
-          <w:szCs w:val="22"/>
-        </w:rPr>
-      </w:sdtEndPr>
+      <w:sdtEndPr/>
       <w:sdtContent>
         <w:p>
           <w:pPr>
             <w:pStyle w:val="Heading2"/>
             <w:rPr>
-              <w:ins w:id="10" w:author="Duke" w:date="2014-04-01T14:01:00Z"/>
+              <w:ins w:id="13" w:author="Duke" w:date="2014-04-01T14:01:00Z"/>
               <w:color w:val="auto"/>
             </w:rPr>
           </w:pPr>
-          <w:ins w:id="11" w:author="Duke" w:date="2014-04-01T14:01:00Z">
+          <w:ins w:id="14" w:author="Duke" w:date="2014-04-01T14:01:00Z">
             <w:r>
               <w:rPr>
                 <w:color w:val="auto"/>
@@ -744,7 +844,7 @@
               <w:tab/>
             </w:r>
           </w:ins>
-          <w:ins w:id="12" w:author="Duke" w:date="2014-04-01T14:02:00Z">
+          <w:ins w:id="15" w:author="Duke" w:date="2014-04-01T14:02:00Z">
             <w:r>
               <w:rPr>
                 <w:color w:val="auto"/>
@@ -763,24 +863,17 @@
           <w:pPr>
             <w:pStyle w:val="BodyText"/>
             <w:rPr>
-              <w:ins w:id="13" w:author="Duke" w:date="2014-04-01T14:01:00Z"/>
+              <w:ins w:id="16" w:author="Duke" w:date="2014-04-01T14:01:00Z"/>
               <w:rFonts w:cstheme="minorHAnsi"/>
             </w:rPr>
           </w:pPr>
-          <w:ins w:id="14" w:author="Duke" w:date="2014-04-01T14:01:00Z">
+          <w:ins w:id="17" w:author="Duke" w:date="2014-04-01T14:01:00Z">
             <w:r>
               <w:rPr>
                 <w:rFonts w:cstheme="minorHAnsi"/>
                 <w:b/>
               </w:rPr>
-              <w:t>Course</w:t>
-            </w:r>
-            <w:r>
-              <w:rPr>
-                <w:rFonts w:cstheme="minorHAnsi"/>
-                <w:b/>
-              </w:rPr>
-              <w:t xml:space="preserve">: </w:t>
+              <w:t xml:space="preserve">Course: </w:t>
             </w:r>
             <w:r>
               <w:rPr>
@@ -798,16 +891,16 @@
               <w:numId w:val="19"/>
             </w:numPr>
             <w:rPr>
-              <w:ins w:id="15" w:author="Duke" w:date="2014-04-01T14:01:00Z"/>
+              <w:ins w:id="18" w:author="Duke" w:date="2014-04-01T14:01:00Z"/>
               <w:rFonts w:cstheme="minorHAnsi"/>
             </w:rPr>
-            <w:pPrChange w:id="16" w:author="Duke" w:date="2014-04-01T14:01:00Z">
+            <w:pPrChange w:id="19" w:author="Duke" w:date="2014-04-01T14:01:00Z">
               <w:pPr>
                 <w:pStyle w:val="Heading2"/>
               </w:pPr>
             </w:pPrChange>
           </w:pPr>
-          <w:ins w:id="17" w:author="Duke" w:date="2014-04-01T14:01:00Z">
+          <w:ins w:id="20" w:author="Duke" w:date="2014-04-01T14:01:00Z">
             <w:r>
               <w:rPr>
                 <w:rFonts w:eastAsia="宋体" w:cstheme="minorHAnsi"/>
@@ -937,13 +1030,13 @@
           <w:tab w:val="left" w:pos="14656"/>
         </w:tabs>
         <w:rPr>
-          <w:ins w:id="18" w:author="Jiang Yan" w:date="2014-04-01T10:19:00Z"/>
+          <w:ins w:id="21" w:author="Jiang Yan" w:date="2014-04-01T10:19:00Z"/>
           <w:rFonts w:eastAsia="Times New Roman" w:cstheme="minorHAnsi"/>
           <w:szCs w:val="20"/>
           <w:lang w:eastAsia="zh-CN"/>
         </w:rPr>
       </w:pPr>
-      <w:ins w:id="19" w:author="Jiang Yan" w:date="2014-04-01T10:19:00Z">
+      <w:ins w:id="22" w:author="Jiang Yan" w:date="2014-04-01T10:19:00Z">
         <w:r>
           <w:rPr>
             <w:rFonts w:eastAsia="Times New Roman" w:cstheme="minorHAnsi"/>
@@ -953,7 +1046,7 @@
           <w:t xml:space="preserve">I </w:t>
         </w:r>
       </w:ins>
-      <w:ins w:id="20" w:author="Jiang Yan" w:date="2014-04-01T10:24:00Z">
+      <w:ins w:id="23" w:author="Jiang Yan" w:date="2014-04-01T10:24:00Z">
         <w:r>
           <w:rPr>
             <w:rFonts w:eastAsia="Times New Roman" w:cstheme="minorHAnsi"/>
@@ -963,7 +1056,7 @@
           <w:t>was</w:t>
         </w:r>
       </w:ins>
-      <w:ins w:id="21" w:author="Jiang Yan" w:date="2014-04-01T10:19:00Z">
+      <w:ins w:id="24" w:author="Jiang Yan" w:date="2014-04-01T10:19:00Z">
         <w:r>
           <w:rPr>
             <w:rFonts w:eastAsia="Times New Roman" w:cstheme="minorHAnsi"/>
@@ -973,7 +1066,7 @@
           <w:t xml:space="preserve"> </w:t>
         </w:r>
       </w:ins>
-      <w:ins w:id="22" w:author="Jiang Yan" w:date="2014-04-01T10:20:00Z">
+      <w:ins w:id="25" w:author="Jiang Yan" w:date="2014-04-01T10:20:00Z">
         <w:r>
           <w:rPr>
             <w:rFonts w:eastAsia="Times New Roman" w:cstheme="minorHAnsi"/>
@@ -983,7 +1076,7 @@
           <w:t xml:space="preserve">in charge of developing the fundamental desktop environment </w:t>
         </w:r>
       </w:ins>
-      <w:ins w:id="23" w:author="Jiang Yan" w:date="2014-04-01T10:21:00Z">
+      <w:ins w:id="26" w:author="Jiang Yan" w:date="2014-04-01T10:21:00Z">
         <w:r>
           <w:rPr>
             <w:rFonts w:eastAsia="Times New Roman" w:cstheme="minorHAnsi"/>
@@ -1015,13 +1108,13 @@
           <w:tab w:val="left" w:pos="14656"/>
         </w:tabs>
         <w:rPr>
-          <w:ins w:id="24" w:author="Jiang Yan" w:date="2014-04-01T11:00:00Z"/>
+          <w:ins w:id="27" w:author="Jiang Yan" w:date="2014-04-01T11:00:00Z"/>
           <w:rFonts w:eastAsia="Times New Roman" w:cstheme="minorHAnsi"/>
           <w:szCs w:val="20"/>
           <w:lang w:eastAsia="zh-CN"/>
         </w:rPr>
       </w:pPr>
-      <w:ins w:id="25" w:author="Jiang Yan" w:date="2014-04-01T10:22:00Z">
+      <w:ins w:id="28" w:author="Jiang Yan" w:date="2014-04-01T10:22:00Z">
         <w:r>
           <w:rPr>
             <w:rFonts w:eastAsia="Times New Roman" w:cstheme="minorHAnsi"/>
@@ -1031,7 +1124,7 @@
           <w:t>I d</w:t>
         </w:r>
       </w:ins>
-      <w:del w:id="26" w:author="Jiang Yan" w:date="2014-04-01T10:22:00Z">
+      <w:del w:id="29" w:author="Jiang Yan" w:date="2014-04-01T10:22:00Z">
         <w:r>
           <w:rPr>
             <w:rFonts w:eastAsia="Times New Roman" w:cstheme="minorHAnsi"/>
@@ -1065,9 +1158,78 @@
           <w:szCs w:val="20"/>
           <w:lang w:eastAsia="zh-CN"/>
         </w:rPr>
-        <w:t xml:space="preserve"> model (a component-based software architecture on seL4)</w:t>
+        <w:t xml:space="preserve"> model </w:t>
       </w:r>
-      <w:ins w:id="27" w:author="Jiang Yan" w:date="2014-04-01T10:23:00Z">
+      <w:r>
+        <w:rPr>
+          <w:rFonts w:eastAsia="Times New Roman" w:cstheme="minorHAnsi"/>
+          <w:szCs w:val="20"/>
+          <w:lang w:eastAsia="zh-CN"/>
+        </w:rPr>
+        <w:fldChar w:fldCharType="begin"/>
+      </w:r>
+      <w:r>
+        <w:rPr>
+          <w:rFonts w:eastAsia="Times New Roman" w:cstheme="minorHAnsi"/>
+          <w:szCs w:val="20"/>
+          <w:lang w:eastAsia="zh-CN"/>
+        </w:rPr>
+        <w:instrText xml:space="preserve"> ADDIN EN.CITE &lt;EndNote&gt;&lt;Cite&gt;&lt;Author&gt;Kuz&lt;/Author&gt;&lt;Year&gt;2007&lt;/Year&gt;&lt;RecNum&gt;1&lt;/RecNum&gt;&lt;DisplayText&gt;(Kuz, Liu et al. 2007)&lt;/DisplayText&gt;&lt;record&gt;&lt;rec-number&gt;1&lt;/rec-number&gt;&lt;foreign-keys&gt;&lt;key app="EN" db-id="tps00pr9tdasv8e2eabvd0ela2frwpravdve"&gt;1&lt;/key&gt;&lt;/foreign-keys&gt;&lt;ref-type name="Journal Article"&gt;17&lt;/ref-type&gt;&lt;contributors&gt;&lt;authors&gt;&lt;author&gt;Ihor Kuz&lt;/author&gt;&lt;author&gt;Yan Liu&lt;/author&gt;&lt;author&gt;Ian Gorton&lt;/author&gt;&lt;author&gt;Gernot Heiser&lt;/author&gt;&lt;/authors&gt;&lt;/contributors&gt;&lt;titles&gt;&lt;title&gt;CAmkES: A component model for secure microkernel-based embedded systems&lt;/title&gt;&lt;secondary-title&gt;J. Syst. Softw.&lt;/secondary-title&gt;&lt;/titles&gt;&lt;periodical&gt;&lt;full-title&gt;J. Syst. Softw.&lt;/full-title&gt;&lt;/periodical&gt;&lt;pages&gt;687-699&lt;/pages&gt;&lt;volume&gt;80&lt;/volume&gt;&lt;number&gt;5&lt;/number&gt;&lt;dates&gt;&lt;year&gt;2007&lt;/year&gt;&lt;/dates&gt;&lt;isbn&gt;0164-1212&lt;/isbn&gt;&lt;urls&gt;&lt;/urls&gt;&lt;custom1&gt;1231667&lt;/custom1&gt;&lt;electronic-resource-num&gt;10.1016/j.jss.2006.08.039&lt;/electronic-resource-num&gt;&lt;/record&gt;&lt;/Cite&gt;&lt;/EndNote&gt;</w:instrText>
+      </w:r>
+      <w:r>
+        <w:rPr>
+          <w:rFonts w:eastAsia="Times New Roman" w:cstheme="minorHAnsi"/>
+          <w:szCs w:val="20"/>
+          <w:lang w:eastAsia="zh-CN"/>
+        </w:rPr>
+        <w:fldChar w:fldCharType="separate"/>
+      </w:r>
+      <w:r>
+        <w:rPr>
+          <w:rFonts w:eastAsia="Times New Roman" w:cstheme="minorHAnsi"/>
+          <w:noProof/>
+          <w:szCs w:val="20"/>
+          <w:lang w:eastAsia="zh-CN"/>
+        </w:rPr>
+        <w:t>(</w:t>
+      </w:r>
+      <w:hyperlink w:anchor="_ENREF_2" w:tooltip="Kuz, 2007 #1" w:history="1">
+        <w:r>
+          <w:rPr>
+            <w:rFonts w:eastAsia="Times New Roman" w:cstheme="minorHAnsi"/>
+            <w:noProof/>
+            <w:szCs w:val="20"/>
+            <w:lang w:eastAsia="zh-CN"/>
+          </w:rPr>
+          <w:t>Kuz, Liu et al. 2007</w:t>
+        </w:r>
+      </w:hyperlink>
+      <w:r>
+        <w:rPr>
+          <w:rFonts w:eastAsia="Times New Roman" w:cstheme="minorHAnsi"/>
+          <w:noProof/>
+          <w:szCs w:val="20"/>
+          <w:lang w:eastAsia="zh-CN"/>
+        </w:rPr>
+        <w:t>)</w:t>
+      </w:r>
+      <w:r>
+        <w:rPr>
+          <w:rFonts w:eastAsia="Times New Roman" w:cstheme="minorHAnsi"/>
+          <w:szCs w:val="20"/>
+          <w:lang w:eastAsia="zh-CN"/>
+        </w:rPr>
+        <w:fldChar w:fldCharType="end"/>
+      </w:r>
+      <w:r>
+        <w:rPr>
+          <w:rFonts w:eastAsia="Times New Roman" w:cstheme="minorHAnsi"/>
+          <w:szCs w:val="20"/>
+          <w:lang w:eastAsia="zh-CN"/>
+        </w:rPr>
+        <w:t>(a component-based software architecture on seL4)</w:t>
+      </w:r>
+      <w:ins w:id="30" w:author="Jiang Yan" w:date="2014-04-01T10:23:00Z">
         <w:r>
           <w:rPr>
             <w:rFonts w:eastAsia="Times New Roman" w:cstheme="minorHAnsi"/>
@@ -1099,13 +1261,13 @@
           <w:tab w:val="left" w:pos="14656"/>
         </w:tabs>
         <w:rPr>
-          <w:ins w:id="28" w:author="Jiang Yan" w:date="2014-04-01T10:56:00Z"/>
+          <w:ins w:id="31" w:author="Jiang Yan" w:date="2014-04-01T10:56:00Z"/>
           <w:rFonts w:eastAsia="Times New Roman" w:cstheme="minorHAnsi"/>
           <w:szCs w:val="20"/>
           <w:lang w:eastAsia="zh-CN"/>
         </w:rPr>
       </w:pPr>
-      <w:ins w:id="29" w:author="Jiang Yan" w:date="2014-04-01T11:00:00Z">
+      <w:ins w:id="32" w:author="Jiang Yan" w:date="2014-04-01T11:00:00Z">
         <w:r>
           <w:rPr>
             <w:rFonts w:ascii="Arial" w:hAnsi="Arial" w:cs="Arial"/>
@@ -1149,8 +1311,8 @@
           <w:lang w:eastAsia="zh-CN"/>
         </w:rPr>
       </w:pPr>
-      <w:moveToRangeStart w:id="30" w:author="Jiang Yan" w:date="2014-04-01T10:57:00Z" w:name="move384113148"/>
-      <w:moveTo w:id="31" w:author="Jiang Yan" w:date="2014-04-01T10:57:00Z">
+      <w:moveToRangeStart w:id="33" w:author="Jiang Yan" w:date="2014-04-01T10:57:00Z" w:name="move384113148"/>
+      <w:moveTo w:id="34" w:author="Jiang Yan" w:date="2014-04-01T10:57:00Z">
         <w:r>
           <w:rPr>
             <w:rFonts w:eastAsia="Times New Roman" w:cstheme="minorHAnsi"/>
@@ -1192,7 +1354,7 @@
           <w:lang w:eastAsia="zh-CN"/>
         </w:rPr>
       </w:pPr>
-      <w:moveTo w:id="32" w:author="Jiang Yan" w:date="2014-04-01T10:57:00Z">
+      <w:moveTo w:id="35" w:author="Jiang Yan" w:date="2014-04-01T10:57:00Z">
         <w:r>
           <w:rPr>
             <w:rFonts w:eastAsia="Times New Roman" w:cstheme="minorHAnsi"/>
@@ -1234,7 +1396,7 @@
           <w:lang w:eastAsia="zh-CN"/>
         </w:rPr>
       </w:pPr>
-      <w:moveTo w:id="33" w:author="Jiang Yan" w:date="2014-04-01T10:57:00Z">
+      <w:moveTo w:id="36" w:author="Jiang Yan" w:date="2014-04-01T10:57:00Z">
         <w:r>
           <w:rPr>
             <w:rFonts w:eastAsia="Times New Roman" w:cstheme="minorHAnsi"/>
@@ -1271,13 +1433,13 @@
           <w:tab w:val="left" w:pos="14656"/>
         </w:tabs>
         <w:rPr>
-          <w:del w:id="34" w:author="Jiang Yan" w:date="2014-04-01T10:57:00Z"/>
+          <w:del w:id="37" w:author="Jiang Yan" w:date="2014-04-01T10:57:00Z"/>
           <w:rFonts w:eastAsia="Times New Roman" w:cstheme="minorHAnsi"/>
           <w:szCs w:val="20"/>
           <w:lang w:eastAsia="zh-CN"/>
         </w:rPr>
       </w:pPr>
-      <w:moveTo w:id="35" w:author="Jiang Yan" w:date="2014-04-01T10:57:00Z">
+      <w:moveTo w:id="38" w:author="Jiang Yan" w:date="2014-04-01T10:57:00Z">
         <w:r>
           <w:rPr>
             <w:rFonts w:eastAsia="Times New Roman" w:cstheme="minorHAnsi"/>
@@ -1288,7 +1450,7 @@
         </w:r>
       </w:moveTo>
     </w:p>
-    <w:moveToRangeEnd w:id="30"/>
+    <w:moveToRangeEnd w:id="33"/>
     <w:p>
       <w:pPr>
         <w:pStyle w:val="ListParagraph"/>
@@ -1315,12 +1477,12 @@
           <w:tab w:val="left" w:pos="14656"/>
         </w:tabs>
         <w:rPr>
-          <w:ins w:id="36" w:author="Jiang Yan" w:date="2014-04-01T11:00:00Z"/>
+          <w:ins w:id="39" w:author="Jiang Yan" w:date="2014-04-01T11:00:00Z"/>
           <w:rFonts w:eastAsia="Times New Roman" w:cstheme="minorHAnsi"/>
           <w:szCs w:val="20"/>
           <w:lang w:eastAsia="zh-CN"/>
         </w:rPr>
-        <w:pPrChange w:id="37" w:author="Jiang Yan" w:date="2014-04-01T10:58:00Z">
+        <w:pPrChange w:id="40" w:author="Jiang Yan" w:date="2014-04-01T10:58:00Z">
           <w:pPr>
             <w:tabs>
               <w:tab w:val="left" w:pos="916"/>
@@ -1373,13 +1535,13 @@
           <w:rFonts w:eastAsia="Times New Roman" w:cstheme="minorHAnsi"/>
           <w:szCs w:val="20"/>
           <w:lang w:eastAsia="zh-CN"/>
-          <w:rPrChange w:id="38" w:author="Jiang Yan" w:date="2014-04-01T10:58:00Z">
+          <w:rPrChange w:id="41" w:author="Jiang Yan" w:date="2014-04-01T10:58:00Z">
             <w:rPr>
               <w:lang w:eastAsia="zh-CN"/>
             </w:rPr>
           </w:rPrChange>
         </w:rPr>
-        <w:pPrChange w:id="39" w:author="Jiang Yan" w:date="2014-04-01T10:58:00Z">
+        <w:pPrChange w:id="42" w:author="Jiang Yan" w:date="2014-04-01T10:58:00Z">
           <w:pPr>
             <w:tabs>
               <w:tab w:val="left" w:pos="916"/>
@@ -1402,15 +1564,15 @@
           </w:pPr>
         </w:pPrChange>
       </w:pPr>
-      <w:moveToRangeStart w:id="40" w:author="Jiang Yan" w:date="2014-04-01T10:57:00Z" w:name="move384113173"/>
+      <w:moveToRangeStart w:id="43" w:author="Jiang Yan" w:date="2014-04-01T10:57:00Z" w:name="move384113173"/>
       <w:proofErr w:type="spellStart"/>
-      <w:moveTo w:id="41" w:author="Jiang Yan" w:date="2014-04-01T10:57:00Z">
+      <w:moveTo w:id="44" w:author="Jiang Yan" w:date="2014-04-01T10:57:00Z">
         <w:r>
           <w:rPr>
             <w:rFonts w:eastAsia="Times New Roman" w:cstheme="minorHAnsi"/>
             <w:szCs w:val="20"/>
             <w:lang w:eastAsia="zh-CN"/>
-            <w:rPrChange w:id="42" w:author="Jiang Yan" w:date="2014-04-01T10:58:00Z">
+            <w:rPrChange w:id="45" w:author="Jiang Yan" w:date="2014-04-01T10:58:00Z">
               <w:rPr>
                 <w:lang w:eastAsia="zh-CN"/>
               </w:rPr>
@@ -1424,7 +1586,7 @@
             <w:rFonts w:eastAsia="Times New Roman" w:cstheme="minorHAnsi"/>
             <w:szCs w:val="20"/>
             <w:lang w:eastAsia="zh-CN"/>
-            <w:rPrChange w:id="43" w:author="Jiang Yan" w:date="2014-04-01T10:58:00Z">
+            <w:rPrChange w:id="46" w:author="Jiang Yan" w:date="2014-04-01T10:58:00Z">
               <w:rPr>
                 <w:lang w:eastAsia="zh-CN"/>
               </w:rPr>
@@ -1448,7 +1610,7 @@
             <w:szCs w:val="20"/>
             <w:u w:val="single"/>
             <w:lang w:eastAsia="zh-CN"/>
-            <w:rPrChange w:id="44" w:author="Jiang Yan" w:date="2014-04-01T10:58:00Z">
+            <w:rPrChange w:id="47" w:author="Jiang Yan" w:date="2014-04-01T10:58:00Z">
               <w:rPr>
                 <w:color w:val="0000FF"/>
                 <w:u w:val="single"/>
@@ -1465,7 +1627,7 @@
             <w:szCs w:val="20"/>
             <w:u w:val="single"/>
             <w:lang w:eastAsia="zh-CN"/>
-            <w:rPrChange w:id="45" w:author="Jiang Yan" w:date="2014-04-01T10:58:00Z">
+            <w:rPrChange w:id="48" w:author="Jiang Yan" w:date="2014-04-01T10:58:00Z">
               <w:rPr>
                 <w:color w:val="0000FF"/>
                 <w:u w:val="single"/>
@@ -1476,7 +1638,7 @@
           <w:fldChar w:fldCharType="end"/>
         </w:r>
       </w:moveTo>
-      <w:moveToRangeEnd w:id="40"/>
+      <w:moveToRangeEnd w:id="43"/>
     </w:p>
     <w:p>
       <w:pPr>
@@ -1499,19 +1661,19 @@
           <w:tab w:val="left" w:pos="14656"/>
         </w:tabs>
         <w:rPr>
-          <w:ins w:id="46" w:author="Jiang Yan" w:date="2014-04-01T10:26:00Z"/>
+          <w:ins w:id="49" w:author="Jiang Yan" w:date="2014-04-01T10:26:00Z"/>
           <w:rFonts w:eastAsia="Times New Roman" w:cstheme="minorHAnsi"/>
           <w:szCs w:val="20"/>
           <w:lang w:eastAsia="zh-CN"/>
-          <w:rPrChange w:id="47" w:author="Jiang Yan" w:date="2014-04-01T10:52:00Z">
-            <w:rPr>
-              <w:ins w:id="48" w:author="Jiang Yan" w:date="2014-04-01T10:26:00Z"/>
+          <w:rPrChange w:id="50" w:author="Jiang Yan" w:date="2014-04-01T10:52:00Z">
+            <w:rPr>
+              <w:ins w:id="51" w:author="Jiang Yan" w:date="2014-04-01T10:26:00Z"/>
               <w:lang w:eastAsia="zh-CN"/>
             </w:rPr>
           </w:rPrChange>
         </w:rPr>
       </w:pPr>
-      <w:del w:id="49" w:author="Jiang Yan" w:date="2014-04-01T11:00:00Z">
+      <w:del w:id="52" w:author="Jiang Yan" w:date="2014-04-01T11:00:00Z">
         <w:r>
           <w:rPr>
             <w:rFonts w:eastAsia="Times New Roman" w:cstheme="minorHAnsi"/>
@@ -1521,7 +1683,7 @@
           <w:delText xml:space="preserve">The desktop </w:delText>
         </w:r>
       </w:del>
-      <w:del w:id="50" w:author="Jiang Yan" w:date="2014-04-01T10:43:00Z">
+      <w:del w:id="53" w:author="Jiang Yan" w:date="2014-04-01T10:43:00Z">
         <w:r>
           <w:rPr>
             <w:rFonts w:eastAsia="Times New Roman" w:cstheme="minorHAnsi"/>
@@ -1531,7 +1693,7 @@
           <w:delText>environment</w:delText>
         </w:r>
       </w:del>
-      <w:del w:id="51" w:author="Jiang Yan" w:date="2014-04-01T11:00:00Z">
+      <w:del w:id="54" w:author="Jiang Yan" w:date="2014-04-01T11:00:00Z">
         <w:r>
           <w:rPr>
             <w:rFonts w:eastAsia="Times New Roman" w:cstheme="minorHAnsi"/>
@@ -1541,7 +1703,7 @@
           <w:delText xml:space="preserve"> provides </w:delText>
         </w:r>
       </w:del>
-      <w:del w:id="52" w:author="Jiang Yan" w:date="2014-04-01T10:45:00Z">
+      <w:del w:id="55" w:author="Jiang Yan" w:date="2014-04-01T10:45:00Z">
         <w:r>
           <w:rPr>
             <w:rFonts w:eastAsia="Times New Roman" w:cstheme="minorHAnsi"/>
@@ -1551,7 +1713,7 @@
           <w:delText>functions</w:delText>
         </w:r>
       </w:del>
-      <w:del w:id="53" w:author="Jiang Yan" w:date="2014-04-01T11:00:00Z">
+      <w:del w:id="56" w:author="Jiang Yan" w:date="2014-04-01T11:00:00Z">
         <w:r>
           <w:rPr>
             <w:rFonts w:eastAsia="Times New Roman" w:cstheme="minorHAnsi"/>
@@ -1561,13 +1723,13 @@
           <w:delText xml:space="preserve"> </w:delText>
         </w:r>
       </w:del>
-      <w:del w:id="54" w:author="Jiang Yan" w:date="2014-04-01T10:55:00Z">
+      <w:del w:id="57" w:author="Jiang Yan" w:date="2014-04-01T10:55:00Z">
         <w:r>
           <w:rPr>
             <w:rFonts w:eastAsia="Times New Roman" w:cstheme="minorHAnsi"/>
             <w:szCs w:val="20"/>
             <w:lang w:eastAsia="zh-CN"/>
-            <w:rPrChange w:id="55" w:author="Jiang Yan" w:date="2014-04-01T10:45:00Z">
+            <w:rPrChange w:id="58" w:author="Jiang Yan" w:date="2014-04-01T10:45:00Z">
               <w:rPr>
                 <w:lang w:eastAsia="zh-CN"/>
               </w:rPr>
@@ -1576,13 +1738,13 @@
           <w:delText xml:space="preserve">to choose </w:delText>
         </w:r>
       </w:del>
-      <w:del w:id="56" w:author="Jiang Yan" w:date="2014-04-01T11:00:00Z">
+      <w:del w:id="59" w:author="Jiang Yan" w:date="2014-04-01T11:00:00Z">
         <w:r>
           <w:rPr>
             <w:rFonts w:eastAsia="Times New Roman" w:cstheme="minorHAnsi"/>
             <w:szCs w:val="20"/>
             <w:lang w:eastAsia="zh-CN"/>
-            <w:rPrChange w:id="57" w:author="Jiang Yan" w:date="2014-04-01T10:45:00Z">
+            <w:rPrChange w:id="60" w:author="Jiang Yan" w:date="2014-04-01T10:45:00Z">
               <w:rPr>
                 <w:lang w:eastAsia="zh-CN"/>
               </w:rPr>
@@ -1591,13 +1753,13 @@
           <w:delText xml:space="preserve">a </w:delText>
         </w:r>
       </w:del>
-      <w:del w:id="58" w:author="Jiang Yan" w:date="2014-04-01T10:55:00Z">
+      <w:del w:id="61" w:author="Jiang Yan" w:date="2014-04-01T10:55:00Z">
         <w:r>
           <w:rPr>
             <w:rFonts w:eastAsia="Times New Roman" w:cstheme="minorHAnsi"/>
             <w:szCs w:val="20"/>
             <w:lang w:eastAsia="zh-CN"/>
-            <w:rPrChange w:id="59" w:author="Jiang Yan" w:date="2014-04-01T10:45:00Z">
+            <w:rPrChange w:id="62" w:author="Jiang Yan" w:date="2014-04-01T10:45:00Z">
               <w:rPr>
                 <w:lang w:eastAsia="zh-CN"/>
               </w:rPr>
@@ -1606,14 +1768,14 @@
           <w:delText xml:space="preserve">slides stored on </w:delText>
         </w:r>
       </w:del>
-      <w:ins w:id="60" w:author="Josef" w:date="2014-04-01T08:16:00Z">
-        <w:del w:id="61" w:author="Jiang Yan" w:date="2014-04-01T10:55:00Z">
+      <w:ins w:id="63" w:author="Josef" w:date="2014-04-01T08:16:00Z">
+        <w:del w:id="64" w:author="Jiang Yan" w:date="2014-04-01T10:55:00Z">
           <w:r>
             <w:rPr>
               <w:rFonts w:eastAsia="Times New Roman" w:cstheme="minorHAnsi"/>
               <w:szCs w:val="20"/>
               <w:lang w:eastAsia="zh-CN"/>
-              <w:rPrChange w:id="62" w:author="Jiang Yan" w:date="2014-04-01T10:45:00Z">
+              <w:rPrChange w:id="65" w:author="Jiang Yan" w:date="2014-04-01T10:45:00Z">
                 <w:rPr>
                   <w:lang w:eastAsia="zh-CN"/>
                 </w:rPr>
@@ -1623,13 +1785,13 @@
           </w:r>
         </w:del>
       </w:ins>
-      <w:del w:id="63" w:author="Jiang Yan" w:date="2014-04-01T10:55:00Z">
+      <w:del w:id="66" w:author="Jiang Yan" w:date="2014-04-01T10:55:00Z">
         <w:r>
           <w:rPr>
             <w:rFonts w:eastAsia="Times New Roman" w:cstheme="minorHAnsi"/>
             <w:szCs w:val="20"/>
             <w:lang w:eastAsia="zh-CN"/>
-            <w:rPrChange w:id="64" w:author="Jiang Yan" w:date="2014-04-01T10:45:00Z">
+            <w:rPrChange w:id="67" w:author="Jiang Yan" w:date="2014-04-01T10:45:00Z">
               <w:rPr>
                 <w:lang w:eastAsia="zh-CN"/>
               </w:rPr>
@@ -1638,31 +1800,6 @@
           <w:delText>virtual disk and display it to the screen.</w:delText>
         </w:r>
       </w:del>
-      <w:ins w:id="65" w:author="Jiang Yan" w:date="2014-04-01T10:26:00Z">
-        <w:r>
-          <w:rPr>
-            <w:rFonts w:eastAsia="Times New Roman" w:cstheme="minorHAnsi"/>
-            <w:szCs w:val="20"/>
-            <w:lang w:eastAsia="zh-CN"/>
-            <w:rPrChange w:id="66" w:author="Jiang Yan" w:date="2014-04-01T10:52:00Z">
-              <w:rPr>
-                <w:lang w:eastAsia="zh-CN"/>
-              </w:rPr>
-            </w:rPrChange>
-          </w:rPr>
-          <w:t xml:space="preserve">This </w:t>
-        </w:r>
-      </w:ins>
-      <w:ins w:id="67" w:author="Jiang Yan" w:date="2014-04-01T10:53:00Z">
-        <w:r>
-          <w:rPr>
-            <w:rFonts w:eastAsia="Times New Roman" w:cstheme="minorHAnsi"/>
-            <w:szCs w:val="20"/>
-            <w:lang w:eastAsia="zh-CN"/>
-          </w:rPr>
-          <w:t>desktop environment</w:t>
-        </w:r>
-      </w:ins>
       <w:ins w:id="68" w:author="Jiang Yan" w:date="2014-04-01T10:26:00Z">
         <w:r>
           <w:rPr>
@@ -1670,6 +1807,31 @@
             <w:szCs w:val="20"/>
             <w:lang w:eastAsia="zh-CN"/>
             <w:rPrChange w:id="69" w:author="Jiang Yan" w:date="2014-04-01T10:52:00Z">
+              <w:rPr>
+                <w:lang w:eastAsia="zh-CN"/>
+              </w:rPr>
+            </w:rPrChange>
+          </w:rPr>
+          <w:t xml:space="preserve">This </w:t>
+        </w:r>
+      </w:ins>
+      <w:ins w:id="70" w:author="Jiang Yan" w:date="2014-04-01T10:53:00Z">
+        <w:r>
+          <w:rPr>
+            <w:rFonts w:eastAsia="Times New Roman" w:cstheme="minorHAnsi"/>
+            <w:szCs w:val="20"/>
+            <w:lang w:eastAsia="zh-CN"/>
+          </w:rPr>
+          <w:t>desktop environment</w:t>
+        </w:r>
+      </w:ins>
+      <w:ins w:id="71" w:author="Jiang Yan" w:date="2014-04-01T10:26:00Z">
+        <w:r>
+          <w:rPr>
+            <w:rFonts w:eastAsia="Times New Roman" w:cstheme="minorHAnsi"/>
+            <w:szCs w:val="20"/>
+            <w:lang w:eastAsia="zh-CN"/>
+            <w:rPrChange w:id="72" w:author="Jiang Yan" w:date="2014-04-01T10:52:00Z">
               <w:rPr>
                 <w:lang w:eastAsia="zh-CN"/>
               </w:rPr>
@@ -1705,12 +1867,12 @@
           <w:tab w:val="left" w:pos="14656"/>
         </w:tabs>
         <w:rPr>
-          <w:ins w:id="70" w:author="Jiang Yan" w:date="2014-04-01T10:26:00Z"/>
+          <w:ins w:id="73" w:author="Jiang Yan" w:date="2014-04-01T10:26:00Z"/>
           <w:rFonts w:eastAsia="Times New Roman" w:cstheme="minorHAnsi"/>
           <w:szCs w:val="20"/>
           <w:lang w:eastAsia="zh-CN"/>
         </w:rPr>
-        <w:pPrChange w:id="71" w:author="Jiang Yan" w:date="2014-04-01T10:26:00Z">
+        <w:pPrChange w:id="74" w:author="Jiang Yan" w:date="2014-04-01T10:26:00Z">
           <w:pPr>
             <w:tabs>
               <w:tab w:val="left" w:pos="916"/>
@@ -1733,7 +1895,7 @@
           </w:pPr>
         </w:pPrChange>
       </w:pPr>
-      <w:ins w:id="72" w:author="Jiang Yan" w:date="2014-04-01T10:26:00Z">
+      <w:ins w:id="75" w:author="Jiang Yan" w:date="2014-04-01T10:26:00Z">
         <w:r>
           <w:rPr>
             <w:rFonts w:eastAsia="Times New Roman" w:cstheme="minorHAnsi"/>
@@ -1743,7 +1905,7 @@
           <w:t>Component-Based:</w:t>
         </w:r>
       </w:ins>
-      <w:ins w:id="73" w:author="Jiang Yan" w:date="2014-04-01T10:27:00Z">
+      <w:ins w:id="76" w:author="Jiang Yan" w:date="2014-04-01T10:27:00Z">
         <w:r>
           <w:rPr>
             <w:rFonts w:eastAsia="Times New Roman" w:cstheme="minorHAnsi"/>
@@ -1753,8 +1915,8 @@
           <w:t xml:space="preserve"> </w:t>
         </w:r>
       </w:ins>
-      <w:ins w:id="74" w:author="Jiang Yan" w:date="2014-04-01T10:28:00Z">
-        <w:del w:id="75" w:author="Duke" w:date="2014-04-01T11:15:00Z">
+      <w:ins w:id="77" w:author="Jiang Yan" w:date="2014-04-01T10:28:00Z">
+        <w:del w:id="78" w:author="Duke" w:date="2014-04-01T11:15:00Z">
           <w:r>
             <w:rPr>
               <w:rFonts w:eastAsia="宋体" w:cstheme="minorHAnsi"/>
@@ -1765,7 +1927,7 @@
           </w:r>
         </w:del>
       </w:ins>
-      <w:ins w:id="76" w:author="Duke" w:date="2014-04-01T11:15:00Z">
+      <w:ins w:id="79" w:author="Duke" w:date="2014-04-01T11:15:00Z">
         <w:r>
           <w:rPr>
             <w:rFonts w:eastAsia="宋体" w:cstheme="minorHAnsi"/>
@@ -1775,7 +1937,7 @@
           <w:t>Units of desktop environment</w:t>
         </w:r>
       </w:ins>
-      <w:ins w:id="77" w:author="Jiang Yan" w:date="2014-04-01T10:28:00Z">
+      <w:ins w:id="80" w:author="Jiang Yan" w:date="2014-04-01T10:28:00Z">
         <w:r>
           <w:rPr>
             <w:rFonts w:eastAsia="宋体" w:cstheme="minorHAnsi"/>
@@ -1785,7 +1947,7 @@
           <w:t xml:space="preserve"> are encapsulated to iso</w:t>
         </w:r>
       </w:ins>
-      <w:ins w:id="78" w:author="Jiang Yan" w:date="2014-04-01T10:29:00Z">
+      <w:ins w:id="81" w:author="Jiang Yan" w:date="2014-04-01T10:29:00Z">
         <w:r>
           <w:rPr>
             <w:rFonts w:eastAsia="宋体" w:cstheme="minorHAnsi"/>
@@ -1795,7 +1957,7 @@
           <w:t xml:space="preserve">lated components. </w:t>
         </w:r>
       </w:ins>
-      <w:ins w:id="79" w:author="Jiang Yan" w:date="2014-04-01T10:30:00Z">
+      <w:ins w:id="82" w:author="Jiang Yan" w:date="2014-04-01T10:30:00Z">
         <w:r>
           <w:rPr>
             <w:rFonts w:eastAsia="宋体" w:cstheme="minorHAnsi"/>
@@ -1805,7 +1967,7 @@
           <w:t xml:space="preserve">Crash of a single component will not </w:t>
         </w:r>
       </w:ins>
-      <w:ins w:id="80" w:author="Jiang Yan" w:date="2014-04-01T10:33:00Z">
+      <w:ins w:id="83" w:author="Jiang Yan" w:date="2014-04-01T10:33:00Z">
         <w:r>
           <w:rPr>
             <w:rFonts w:eastAsia="宋体" w:cstheme="minorHAnsi"/>
@@ -1815,7 +1977,7 @@
           <w:t>affect</w:t>
         </w:r>
       </w:ins>
-      <w:ins w:id="81" w:author="Jiang Yan" w:date="2014-04-01T10:30:00Z">
+      <w:ins w:id="84" w:author="Jiang Yan" w:date="2014-04-01T10:30:00Z">
         <w:r>
           <w:rPr>
             <w:rFonts w:eastAsia="宋体" w:cstheme="minorHAnsi"/>
@@ -1852,12 +2014,12 @@
           <w:tab w:val="left" w:pos="14656"/>
         </w:tabs>
         <w:rPr>
-          <w:ins w:id="82" w:author="Jiang Yan" w:date="2014-04-01T10:55:00Z"/>
+          <w:ins w:id="85" w:author="Jiang Yan" w:date="2014-04-01T10:55:00Z"/>
           <w:rFonts w:eastAsia="Times New Roman" w:cstheme="minorHAnsi"/>
           <w:szCs w:val="20"/>
           <w:lang w:eastAsia="zh-CN"/>
         </w:rPr>
-        <w:pPrChange w:id="83" w:author="Jiang Yan" w:date="2014-04-01T10:26:00Z">
+        <w:pPrChange w:id="86" w:author="Jiang Yan" w:date="2014-04-01T10:26:00Z">
           <w:pPr>
             <w:tabs>
               <w:tab w:val="left" w:pos="916"/>
@@ -1880,7 +2042,7 @@
           </w:pPr>
         </w:pPrChange>
       </w:pPr>
-      <w:ins w:id="84" w:author="Jiang Yan" w:date="2014-04-01T10:55:00Z">
+      <w:ins w:id="87" w:author="Jiang Yan" w:date="2014-04-01T10:55:00Z">
         <w:r>
           <w:rPr>
             <w:rFonts w:eastAsia="Times New Roman" w:cstheme="minorHAnsi"/>
@@ -1890,7 +2052,7 @@
           <w:t>Generic</w:t>
         </w:r>
       </w:ins>
-      <w:ins w:id="85" w:author="Duke" w:date="2014-04-01T11:18:00Z">
+      <w:ins w:id="88" w:author="Duke" w:date="2014-04-01T11:18:00Z">
         <w:r>
           <w:rPr>
             <w:rFonts w:eastAsia="Times New Roman" w:cstheme="minorHAnsi"/>
@@ -1900,7 +2062,7 @@
           <w:t xml:space="preserve"> Component</w:t>
         </w:r>
       </w:ins>
-      <w:ins w:id="86" w:author="Jiang Yan" w:date="2014-04-01T10:55:00Z">
+      <w:ins w:id="89" w:author="Jiang Yan" w:date="2014-04-01T10:55:00Z">
         <w:r>
           <w:rPr>
             <w:rFonts w:eastAsia="Times New Roman" w:cstheme="minorHAnsi"/>
@@ -1910,7 +2072,7 @@
           <w:t xml:space="preserve">: </w:t>
         </w:r>
       </w:ins>
-      <w:ins w:id="87" w:author="Duke" w:date="2014-04-01T11:16:00Z">
+      <w:ins w:id="90" w:author="Duke" w:date="2014-04-01T11:16:00Z">
         <w:r>
           <w:rPr>
             <w:rFonts w:eastAsia="Times New Roman" w:cstheme="minorHAnsi"/>
@@ -1947,12 +2109,12 @@
           <w:tab w:val="left" w:pos="14656"/>
         </w:tabs>
         <w:rPr>
-          <w:ins w:id="88" w:author="Jiang Yan" w:date="2014-04-01T10:54:00Z"/>
+          <w:ins w:id="91" w:author="Jiang Yan" w:date="2014-04-01T10:54:00Z"/>
           <w:rFonts w:eastAsia="Times New Roman" w:cstheme="minorHAnsi"/>
           <w:szCs w:val="20"/>
           <w:lang w:eastAsia="zh-CN"/>
         </w:rPr>
-        <w:pPrChange w:id="89" w:author="Jiang Yan" w:date="2014-04-01T10:26:00Z">
+        <w:pPrChange w:id="92" w:author="Jiang Yan" w:date="2014-04-01T10:26:00Z">
           <w:pPr>
             <w:tabs>
               <w:tab w:val="left" w:pos="916"/>
@@ -1975,7 +2137,7 @@
           </w:pPr>
         </w:pPrChange>
       </w:pPr>
-      <w:ins w:id="90" w:author="Jiang Yan" w:date="2014-04-01T10:30:00Z">
+      <w:ins w:id="93" w:author="Jiang Yan" w:date="2014-04-01T10:30:00Z">
         <w:r>
           <w:rPr>
             <w:rFonts w:eastAsia="Times New Roman" w:cstheme="minorHAnsi"/>
@@ -1985,7 +2147,7 @@
           <w:t xml:space="preserve">Scalability: </w:t>
         </w:r>
       </w:ins>
-      <w:ins w:id="91" w:author="Jiang Yan" w:date="2014-04-01T10:31:00Z">
+      <w:ins w:id="94" w:author="Jiang Yan" w:date="2014-04-01T10:31:00Z">
         <w:r>
           <w:rPr>
             <w:rFonts w:eastAsia="Times New Roman" w:cstheme="minorHAnsi"/>
@@ -1994,7 +2156,7 @@
           </w:rPr>
           <w:t xml:space="preserve">Each app in the desktop environment is </w:t>
         </w:r>
-        <w:del w:id="92" w:author="Duke" w:date="2014-04-01T11:18:00Z">
+        <w:del w:id="95" w:author="Duke" w:date="2014-04-01T11:18:00Z">
           <w:r>
             <w:rPr>
               <w:rFonts w:eastAsia="Times New Roman" w:cstheme="minorHAnsi"/>
@@ -2005,7 +2167,7 @@
           </w:r>
         </w:del>
       </w:ins>
-      <w:ins w:id="93" w:author="Jiang Yan" w:date="2014-04-01T10:33:00Z">
+      <w:ins w:id="96" w:author="Jiang Yan" w:date="2014-04-01T10:33:00Z">
         <w:r>
           <w:rPr>
             <w:rFonts w:eastAsia="Times New Roman" w:cstheme="minorHAnsi"/>
@@ -2016,7 +2178,7 @@
         </w:r>
       </w:ins>
       <w:proofErr w:type="gramStart"/>
-      <w:ins w:id="94" w:author="Duke" w:date="2014-04-01T11:18:00Z">
+      <w:ins w:id="97" w:author="Duke" w:date="2014-04-01T11:18:00Z">
         <w:r>
           <w:rPr>
             <w:rFonts w:eastAsia="Times New Roman" w:cstheme="minorHAnsi"/>
@@ -2035,7 +2197,7 @@
           <w:t xml:space="preserve"> app-client component with other general purpose </w:t>
         </w:r>
       </w:ins>
-      <w:ins w:id="95" w:author="Jiang Yan" w:date="2014-04-01T10:34:00Z">
+      <w:ins w:id="98" w:author="Jiang Yan" w:date="2014-04-01T10:34:00Z">
         <w:r>
           <w:rPr>
             <w:rFonts w:eastAsia="Times New Roman" w:cstheme="minorHAnsi"/>
@@ -2045,7 +2207,7 @@
           <w:t>components with interfaces</w:t>
         </w:r>
       </w:ins>
-      <w:ins w:id="96" w:author="Duke" w:date="2014-04-01T11:18:00Z">
+      <w:ins w:id="99" w:author="Duke" w:date="2014-04-01T11:18:00Z">
         <w:r>
           <w:rPr>
             <w:rFonts w:eastAsia="Times New Roman" w:cstheme="minorHAnsi"/>
@@ -2085,13 +2247,13 @@
           <w:rFonts w:eastAsia="Times New Roman" w:cstheme="minorHAnsi"/>
           <w:szCs w:val="20"/>
           <w:lang w:eastAsia="zh-CN"/>
-          <w:rPrChange w:id="97" w:author="Jiang Yan" w:date="2014-04-01T10:26:00Z">
+          <w:rPrChange w:id="100" w:author="Jiang Yan" w:date="2014-04-01T10:26:00Z">
             <w:rPr>
               <w:lang w:eastAsia="zh-CN"/>
             </w:rPr>
           </w:rPrChange>
         </w:rPr>
-        <w:pPrChange w:id="98" w:author="Jiang Yan" w:date="2014-04-01T10:26:00Z">
+        <w:pPrChange w:id="101" w:author="Jiang Yan" w:date="2014-04-01T10:26:00Z">
           <w:pPr>
             <w:tabs>
               <w:tab w:val="left" w:pos="916"/>
@@ -2117,11 +2279,6 @@
     </w:p>
     <w:p>
       <w:pPr>
-        <w:pStyle w:val="ListParagraph"/>
-        <w:numPr>
-          <w:ilvl w:val="0"/>
-          <w:numId w:val="18"/>
-        </w:numPr>
         <w:tabs>
           <w:tab w:val="left" w:pos="916"/>
           <w:tab w:val="left" w:pos="1832"/>
@@ -2141,62 +2298,18 @@
           <w:tab w:val="left" w:pos="14656"/>
         </w:tabs>
         <w:rPr>
-          <w:del w:id="99" w:author="Duke" w:date="2014-04-01T14:03:00Z"/>
+          <w:del w:id="102" w:author="Duke" w:date="2014-04-01T14:03:00Z"/>
           <w:rFonts w:eastAsia="Times New Roman" w:cstheme="minorHAnsi"/>
           <w:szCs w:val="20"/>
           <w:lang w:eastAsia="zh-CN"/>
-        </w:rPr>
-      </w:pPr>
-      <w:moveFromRangeStart w:id="100" w:author="Jiang Yan" w:date="2014-04-01T10:57:00Z" w:name="move384113148"/>
-      <w:moveFrom w:id="101" w:author="Jiang Yan" w:date="2014-04-01T10:57:00Z">
-        <w:r>
-          <w:rPr>
-            <w:rFonts w:eastAsia="Times New Roman" w:cstheme="minorHAnsi"/>
-            <w:szCs w:val="20"/>
-            <w:lang w:eastAsia="zh-CN"/>
-          </w:rPr>
-          <w:t>Designed the system structure and defined interfaces between components.</w:t>
-        </w:r>
-      </w:moveFrom>
-    </w:p>
-    <w:p>
-      <w:pPr>
-        <w:pStyle w:val="ListParagraph"/>
-        <w:numPr>
-          <w:ilvl w:val="0"/>
-          <w:numId w:val="18"/>
-        </w:numPr>
-        <w:tabs>
-          <w:tab w:val="left" w:pos="916"/>
-          <w:tab w:val="left" w:pos="1832"/>
-          <w:tab w:val="left" w:pos="2748"/>
-          <w:tab w:val="left" w:pos="3664"/>
-          <w:tab w:val="left" w:pos="4580"/>
-          <w:tab w:val="left" w:pos="5496"/>
-          <w:tab w:val="left" w:pos="6412"/>
-          <w:tab w:val="left" w:pos="7328"/>
-          <w:tab w:val="left" w:pos="8244"/>
-          <w:tab w:val="left" w:pos="9160"/>
-          <w:tab w:val="left" w:pos="10076"/>
-          <w:tab w:val="left" w:pos="10992"/>
-          <w:tab w:val="left" w:pos="11908"/>
-          <w:tab w:val="left" w:pos="12824"/>
-          <w:tab w:val="left" w:pos="13740"/>
-          <w:tab w:val="left" w:pos="14656"/>
-        </w:tabs>
-        <w:rPr>
-          <w:del w:id="102" w:author="Duke" w:date="2014-04-01T11:19:00Z"/>
-          <w:rFonts w:eastAsia="Times New Roman" w:cstheme="minorHAnsi"/>
-          <w:szCs w:val="20"/>
-          <w:lang w:eastAsia="zh-CN"/>
-          <w:rPrChange w:id="103" w:author="Duke" w:date="2014-04-01T14:03:00Z">
-            <w:rPr>
-              <w:del w:id="104" w:author="Duke" w:date="2014-04-01T11:19:00Z"/>
+          <w:rPrChange w:id="103" w:author="Duke" w:date="2014-04-01T14:22:00Z">
+            <w:rPr>
+              <w:del w:id="104" w:author="Duke" w:date="2014-04-01T14:03:00Z"/>
               <w:lang w:eastAsia="zh-CN"/>
             </w:rPr>
           </w:rPrChange>
         </w:rPr>
-        <w:pPrChange w:id="105" w:author="Duke" w:date="2014-04-01T14:02:00Z">
+        <w:pPrChange w:id="105" w:author="Duke" w:date="2014-04-01T14:22:00Z">
           <w:pPr>
             <w:pStyle w:val="ListParagraph"/>
             <w:numPr>
@@ -2224,22 +2337,554 @@
           </w:pPr>
         </w:pPrChange>
       </w:pPr>
-      <w:moveFrom w:id="106" w:author="Jiang Yan" w:date="2014-04-01T10:57:00Z">
+      <w:moveFromRangeStart w:id="106" w:author="Jiang Yan" w:date="2014-04-01T10:57:00Z" w:name="move384113148"/>
+      <w:moveFrom w:id="107" w:author="Jiang Yan" w:date="2014-04-01T10:57:00Z">
         <w:r>
           <w:rPr>
             <w:rFonts w:eastAsia="Times New Roman" w:cstheme="minorHAnsi"/>
             <w:szCs w:val="20"/>
             <w:lang w:eastAsia="zh-CN"/>
-            <w:rPrChange w:id="107" w:author="Duke" w:date="2014-04-01T14:03:00Z">
+            <w:rPrChange w:id="108" w:author="Duke" w:date="2014-04-01T14:22:00Z">
               <w:rPr>
                 <w:lang w:eastAsia="zh-CN"/>
               </w:rPr>
             </w:rPrChange>
           </w:rPr>
-          <w:t>Developed device drivers for various input and output devices, such as keyboard, video card and virtual disk.</w:t>
+          <w:t>Designed the system structure and defined interfaces between components.</w:t>
         </w:r>
       </w:moveFrom>
     </w:p>
+    <w:p>
+      <w:pPr>
+        <w:ind w:left="360"/>
+        <w:rPr>
+          <w:del w:id="109" w:author="Duke" w:date="2014-04-01T11:19:00Z"/>
+          <w:lang w:eastAsia="zh-CN"/>
+        </w:rPr>
+        <w:pPrChange w:id="110" w:author="Duke" w:date="2014-04-01T14:22:00Z">
+          <w:pPr>
+            <w:pStyle w:val="ListParagraph"/>
+            <w:numPr>
+              <w:numId w:val="18"/>
+            </w:numPr>
+            <w:tabs>
+              <w:tab w:val="left" w:pos="916"/>
+              <w:tab w:val="left" w:pos="1832"/>
+              <w:tab w:val="left" w:pos="2748"/>
+              <w:tab w:val="left" w:pos="3664"/>
+              <w:tab w:val="left" w:pos="4580"/>
+              <w:tab w:val="left" w:pos="5496"/>
+              <w:tab w:val="left" w:pos="6412"/>
+              <w:tab w:val="left" w:pos="7328"/>
+              <w:tab w:val="left" w:pos="8244"/>
+              <w:tab w:val="left" w:pos="9160"/>
+              <w:tab w:val="left" w:pos="10076"/>
+              <w:tab w:val="left" w:pos="10992"/>
+              <w:tab w:val="left" w:pos="11908"/>
+              <w:tab w:val="left" w:pos="12824"/>
+              <w:tab w:val="left" w:pos="13740"/>
+              <w:tab w:val="left" w:pos="14656"/>
+            </w:tabs>
+            <w:ind w:hanging="360"/>
+          </w:pPr>
+        </w:pPrChange>
+      </w:pPr>
+      <w:moveFrom w:id="111" w:author="Jiang Yan" w:date="2014-04-01T10:57:00Z">
+        <w:r>
+          <w:rPr>
+            <w:lang w:eastAsia="zh-CN"/>
+          </w:rPr>
+          <w:t>Developed device drivers for various input and output devices, such as keyboard, video card and virtual disk.</w:t>
+        </w:r>
+      </w:moveFrom>
+    </w:p>
+    <w:p>
+      <w:pPr>
+        <w:ind w:left="360"/>
+        <w:rPr>
+          <w:lang w:eastAsia="zh-CN"/>
+        </w:rPr>
+        <w:pPrChange w:id="112" w:author="Duke" w:date="2014-04-01T14:22:00Z">
+          <w:pPr>
+            <w:pStyle w:val="ListParagraph"/>
+            <w:numPr>
+              <w:numId w:val="18"/>
+            </w:numPr>
+            <w:tabs>
+              <w:tab w:val="left" w:pos="916"/>
+              <w:tab w:val="left" w:pos="1832"/>
+              <w:tab w:val="left" w:pos="2748"/>
+              <w:tab w:val="left" w:pos="3664"/>
+              <w:tab w:val="left" w:pos="4580"/>
+              <w:tab w:val="left" w:pos="5496"/>
+              <w:tab w:val="left" w:pos="6412"/>
+              <w:tab w:val="left" w:pos="7328"/>
+              <w:tab w:val="left" w:pos="8244"/>
+              <w:tab w:val="left" w:pos="9160"/>
+              <w:tab w:val="left" w:pos="10076"/>
+              <w:tab w:val="left" w:pos="10992"/>
+              <w:tab w:val="left" w:pos="11908"/>
+              <w:tab w:val="left" w:pos="12824"/>
+              <w:tab w:val="left" w:pos="13740"/>
+              <w:tab w:val="left" w:pos="14656"/>
+            </w:tabs>
+            <w:ind w:hanging="360"/>
+          </w:pPr>
+        </w:pPrChange>
+      </w:pPr>
+      <w:moveFrom w:id="113" w:author="Jiang Yan" w:date="2014-04-01T10:57:00Z">
+        <w:r>
+          <w:rPr>
+            <w:lang w:eastAsia="zh-CN"/>
+          </w:rPr>
+          <w:t>Implemented image processing and FAT32 file system.</w:t>
+        </w:r>
+      </w:moveFrom>
+    </w:p>
+    <w:p>
+      <w:pPr>
+        <w:pStyle w:val="Heading1"/>
+        <w:rPr>
+          <w:ins w:id="114" w:author="Duke" w:date="2014-04-01T14:03:00Z"/>
+          <w:color w:val="auto"/>
+        </w:rPr>
+      </w:pPr>
+      <w:ins w:id="115" w:author="Duke" w:date="2014-04-01T14:03:00Z">
+        <w:r>
+          <w:rPr>
+            <w:color w:val="auto"/>
+          </w:rPr>
+          <w:lastRenderedPageBreak/>
+          <w:t>Extr</w:t>
+        </w:r>
+        <w:r>
+          <w:rPr>
+            <w:color w:val="auto"/>
+          </w:rPr>
+          <w:t>a-Curricular Activity</w:t>
+        </w:r>
+        <w:r>
+          <w:rPr>
+            <w:rFonts w:cstheme="minorHAnsi"/>
+            <w:b w:val="0"/>
+          </w:rPr>
+          <w:tab/>
+        </w:r>
+      </w:ins>
+    </w:p>
+    <w:p>
+      <w:pPr>
+        <w:pStyle w:val="Heading2"/>
+        <w:rPr>
+          <w:ins w:id="116" w:author="Duke" w:date="2014-04-01T14:03:00Z"/>
+          <w:b w:val="0"/>
+        </w:rPr>
+      </w:pPr>
+      <w:customXmlInsRangeStart w:id="117" w:author="Duke" w:date="2014-04-01T14:03:00Z"/>
+      <w:sdt>
+        <w:sdtPr>
+          <w:rPr>
+            <w:color w:val="auto"/>
+          </w:rPr>
+          <w:id w:val="-90859429"/>
+          <w:placeholder>
+            <w:docPart w:val="9F0E1FCF2BECC94BA315E37A4ED4886D"/>
+          </w:placeholder>
+        </w:sdtPr>
+        <w:sdtEndPr/>
+        <w:sdtContent>
+          <w:customXmlInsRangeEnd w:id="117"/>
+          <w:ins w:id="118" w:author="Duke" w:date="2014-04-01T14:03:00Z">
+            <w:r>
+              <w:rPr>
+                <w:color w:val="auto"/>
+              </w:rPr>
+              <w:t>Vice-Present</w:t>
+            </w:r>
+            <w:r>
+              <w:rPr>
+                <w:color w:val="auto"/>
+              </w:rPr>
+              <w:t xml:space="preserve">, </w:t>
+            </w:r>
+            <w:proofErr w:type="spellStart"/>
+            <w:r>
+              <w:t>Beihang</w:t>
+            </w:r>
+            <w:proofErr w:type="spellEnd"/>
+            <w:r>
+              <w:t xml:space="preserve"> University Volunteer Association</w:t>
+            </w:r>
+          </w:ins>
+          <w:customXmlInsRangeStart w:id="119" w:author="Duke" w:date="2014-04-01T14:03:00Z"/>
+        </w:sdtContent>
+      </w:sdt>
+      <w:customXmlInsRangeEnd w:id="119"/>
+      <w:ins w:id="120" w:author="Duke" w:date="2014-04-01T14:03:00Z">
+        <w:r>
+          <w:rPr>
+            <w:b w:val="0"/>
+          </w:rPr>
+          <w:t xml:space="preserve"> </w:t>
+        </w:r>
+        <w:r>
+          <w:rPr>
+            <w:b w:val="0"/>
+          </w:rPr>
+          <w:tab/>
+        </w:r>
+        <w:r>
+          <w:rPr>
+            <w:b w:val="0"/>
+          </w:rPr>
+          <w:tab/>
+        </w:r>
+        <w:r>
+          <w:rPr>
+            <w:b w:val="0"/>
+          </w:rPr>
+          <w:tab/>
+        </w:r>
+        <w:r>
+          <w:rPr>
+            <w:b w:val="0"/>
+          </w:rPr>
+          <w:tab/>
+        </w:r>
+        <w:r>
+          <w:rPr>
+            <w:b w:val="0"/>
+          </w:rPr>
+          <w:tab/>
+        </w:r>
+      </w:ins>
+      <w:ins w:id="121" w:author="Duke" w:date="2014-04-01T14:06:00Z">
+        <w:r>
+          <w:rPr>
+            <w:color w:val="auto"/>
+          </w:rPr>
+          <w:t>Oct</w:t>
+        </w:r>
+      </w:ins>
+      <w:ins w:id="122" w:author="Duke" w:date="2014-04-01T14:03:00Z">
+        <w:r>
+          <w:rPr>
+            <w:color w:val="auto"/>
+          </w:rPr>
+          <w:t xml:space="preserve"> </w:t>
+        </w:r>
+      </w:ins>
+      <w:ins w:id="123" w:author="Duke" w:date="2014-04-01T14:06:00Z">
+        <w:r>
+          <w:rPr>
+            <w:color w:val="auto"/>
+          </w:rPr>
+          <w:t>2009</w:t>
+        </w:r>
+      </w:ins>
+      <w:ins w:id="124" w:author="Duke" w:date="2014-04-01T14:03:00Z">
+        <w:r>
+          <w:rPr>
+            <w:color w:val="auto"/>
+          </w:rPr>
+          <w:t xml:space="preserve"> – </w:t>
+        </w:r>
+      </w:ins>
+      <w:ins w:id="125" w:author="Duke" w:date="2014-04-01T14:06:00Z">
+        <w:r>
+          <w:rPr>
+            <w:color w:val="auto"/>
+          </w:rPr>
+          <w:t>Oct</w:t>
+        </w:r>
+      </w:ins>
+      <w:ins w:id="126" w:author="Duke" w:date="2014-04-01T14:03:00Z">
+        <w:r>
+          <w:rPr>
+            <w:color w:val="auto"/>
+          </w:rPr>
+          <w:t xml:space="preserve"> </w:t>
+        </w:r>
+      </w:ins>
+      <w:ins w:id="127" w:author="Duke" w:date="2014-04-01T14:06:00Z">
+        <w:r>
+          <w:rPr>
+            <w:color w:val="auto"/>
+          </w:rPr>
+          <w:t>2010</w:t>
+        </w:r>
+      </w:ins>
+    </w:p>
+    <w:p>
+      <w:pPr>
+        <w:pStyle w:val="Heading2"/>
+        <w:numPr>
+          <w:ilvl w:val="0"/>
+          <w:numId w:val="20"/>
+        </w:numPr>
+        <w:rPr>
+          <w:ins w:id="128" w:author="Duke" w:date="2014-04-01T14:03:00Z"/>
+          <w:rFonts w:asciiTheme="minorHAnsi" w:hAnsiTheme="minorHAnsi" w:cstheme="minorHAnsi"/>
+          <w:color w:val="auto"/>
+        </w:rPr>
+      </w:pPr>
+      <w:ins w:id="129" w:author="Duke" w:date="2014-04-01T14:03:00Z">
+        <w:r>
+          <w:rPr>
+            <w:rStyle w:val="apple-converted-space"/>
+            <w:rFonts w:asciiTheme="minorHAnsi" w:eastAsia="宋体" w:hAnsiTheme="minorHAnsi" w:cstheme="minorHAnsi"/>
+            <w:shd w:val="clear" w:color="auto" w:fill="FFFFFF"/>
+            <w:lang w:eastAsia="zh-CN"/>
+          </w:rPr>
+          <w:t>Venue Administration Volunteer</w:t>
+        </w:r>
+        <w:r>
+          <w:rPr>
+            <w:rStyle w:val="apple-converted-space"/>
+            <w:rFonts w:asciiTheme="minorHAnsi" w:hAnsiTheme="minorHAnsi" w:cstheme="minorHAnsi"/>
+            <w:b w:val="0"/>
+            <w:shd w:val="clear" w:color="auto" w:fill="FFFFFF"/>
+          </w:rPr>
+          <w:t xml:space="preserve"> of 11</w:t>
+        </w:r>
+        <w:r>
+          <w:rPr>
+            <w:rStyle w:val="apple-converted-space"/>
+            <w:rFonts w:asciiTheme="minorHAnsi" w:hAnsiTheme="minorHAnsi" w:cstheme="minorHAnsi"/>
+            <w:b w:val="0"/>
+            <w:shd w:val="clear" w:color="auto" w:fill="FFFFFF"/>
+            <w:vertAlign w:val="superscript"/>
+          </w:rPr>
+          <w:t>th</w:t>
+        </w:r>
+        <w:r>
+          <w:rPr>
+            <w:rStyle w:val="apple-converted-space"/>
+            <w:rFonts w:asciiTheme="minorHAnsi" w:hAnsiTheme="minorHAnsi" w:cstheme="minorHAnsi"/>
+            <w:b w:val="0"/>
+            <w:shd w:val="clear" w:color="auto" w:fill="FFFFFF"/>
+          </w:rPr>
+          <w:t xml:space="preserve"> </w:t>
+        </w:r>
+        <w:r>
+          <w:rPr>
+            <w:rStyle w:val="apple-converted-space"/>
+            <w:rFonts w:asciiTheme="minorHAnsi" w:hAnsiTheme="minorHAnsi" w:cstheme="minorHAnsi"/>
+            <w:b w:val="0"/>
+            <w:shd w:val="clear" w:color="auto" w:fill="FFFFFF"/>
+          </w:rPr>
+          <w:t xml:space="preserve">China </w:t>
+        </w:r>
+        <w:r>
+          <w:rPr>
+            <w:rFonts w:asciiTheme="minorHAnsi" w:hAnsiTheme="minorHAnsi" w:cstheme="minorHAnsi"/>
+            <w:b w:val="0"/>
+            <w:shd w:val="clear" w:color="auto" w:fill="FFFFFF"/>
+          </w:rPr>
+          <w:t xml:space="preserve">National Competition of </w:t>
+        </w:r>
+        <w:r>
+          <w:rPr>
+            <w:rFonts w:asciiTheme="minorHAnsi" w:hAnsiTheme="minorHAnsi" w:cstheme="minorHAnsi"/>
+            <w:b w:val="0"/>
+            <w:shd w:val="clear" w:color="auto" w:fill="FFFFFF"/>
+          </w:rPr>
+          <w:t>College Students' Extracurricular Academic and Scientific Achievement</w:t>
+        </w:r>
+        <w:r>
+          <w:rPr>
+            <w:rFonts w:asciiTheme="minorHAnsi" w:hAnsiTheme="minorHAnsi" w:cstheme="minorHAnsi"/>
+            <w:color w:val="auto"/>
+          </w:rPr>
+          <w:tab/>
+        </w:r>
+        <w:r>
+          <w:rPr>
+            <w:rFonts w:asciiTheme="minorHAnsi" w:hAnsiTheme="minorHAnsi" w:cstheme="minorHAnsi"/>
+            <w:color w:val="auto"/>
+          </w:rPr>
+          <w:tab/>
+        </w:r>
+        <w:r>
+          <w:rPr>
+            <w:rFonts w:asciiTheme="minorHAnsi" w:hAnsiTheme="minorHAnsi" w:cstheme="minorHAnsi"/>
+            <w:color w:val="auto"/>
+          </w:rPr>
+          <w:tab/>
+        </w:r>
+        <w:r>
+          <w:rPr>
+            <w:rFonts w:asciiTheme="minorHAnsi" w:hAnsiTheme="minorHAnsi" w:cstheme="minorHAnsi"/>
+            <w:color w:val="auto"/>
+          </w:rPr>
+          <w:tab/>
+        </w:r>
+        <w:r>
+          <w:rPr>
+            <w:rFonts w:asciiTheme="minorHAnsi" w:hAnsiTheme="minorHAnsi" w:cstheme="minorHAnsi"/>
+            <w:color w:val="auto"/>
+          </w:rPr>
+          <w:tab/>
+        </w:r>
+      </w:ins>
+    </w:p>
+    <w:customXmlInsRangeStart w:id="130" w:author="Duke" w:date="2014-04-01T14:03:00Z"/>
+    <w:sdt>
+      <w:sdtPr>
+        <w:rPr>
+          <w:rFonts w:cstheme="minorHAnsi"/>
+        </w:rPr>
+        <w:id w:val="875812554"/>
+        <w:placeholder>
+          <w:docPart w:val="0B524ED0860F484A8249729437684780"/>
+        </w:placeholder>
+      </w:sdtPr>
+      <w:sdtEndPr/>
+      <w:sdtContent>
+        <w:customXmlInsRangeEnd w:id="130"/>
+        <w:p>
+          <w:pPr>
+            <w:pStyle w:val="BodyText"/>
+            <w:numPr>
+              <w:ilvl w:val="0"/>
+              <w:numId w:val="13"/>
+            </w:numPr>
+            <w:rPr>
+              <w:ins w:id="131" w:author="Duke" w:date="2014-04-01T14:03:00Z"/>
+              <w:rFonts w:cstheme="minorHAnsi"/>
+              <w:b/>
+            </w:rPr>
+          </w:pPr>
+          <w:ins w:id="132" w:author="Duke" w:date="2014-04-01T14:03:00Z">
+            <w:r>
+              <w:rPr>
+                <w:rFonts w:eastAsia="宋体" w:cstheme="minorHAnsi"/>
+                <w:b/>
+                <w:lang w:eastAsia="zh-CN"/>
+              </w:rPr>
+              <w:t>Honors:</w:t>
+            </w:r>
+            <w:r>
+              <w:rPr>
+                <w:rFonts w:eastAsia="宋体" w:cstheme="minorHAnsi"/>
+                <w:b/>
+                <w:lang w:eastAsia="zh-CN"/>
+              </w:rPr>
+              <w:t xml:space="preserve"> </w:t>
+            </w:r>
+            <w:r>
+              <w:rPr>
+                <w:rFonts w:eastAsia="宋体" w:cstheme="minorHAnsi"/>
+                <w:lang w:eastAsia="zh-CN"/>
+              </w:rPr>
+              <w:t xml:space="preserve">Annual Outstanding Volunteer of </w:t>
+            </w:r>
+            <w:proofErr w:type="spellStart"/>
+            <w:r>
+              <w:rPr>
+                <w:rFonts w:eastAsia="宋体" w:cstheme="minorHAnsi"/>
+                <w:lang w:eastAsia="zh-CN"/>
+              </w:rPr>
+              <w:t>Beihang</w:t>
+            </w:r>
+            <w:proofErr w:type="spellEnd"/>
+            <w:r>
+              <w:rPr>
+                <w:rFonts w:eastAsia="宋体" w:cstheme="minorHAnsi"/>
+                <w:lang w:eastAsia="zh-CN"/>
+              </w:rPr>
+              <w:t xml:space="preserve"> University</w:t>
+            </w:r>
+            <w:r>
+              <w:rPr>
+                <w:rFonts w:eastAsia="宋体" w:cstheme="minorHAnsi"/>
+                <w:lang w:eastAsia="zh-CN"/>
+              </w:rPr>
+              <w:tab/>
+            </w:r>
+            <w:r>
+              <w:rPr>
+                <w:rFonts w:eastAsia="宋体" w:cstheme="minorHAnsi"/>
+                <w:lang w:eastAsia="zh-CN"/>
+              </w:rPr>
+              <w:tab/>
+            </w:r>
+            <w:r>
+              <w:rPr>
+                <w:rFonts w:eastAsia="宋体" w:cstheme="minorHAnsi"/>
+                <w:lang w:eastAsia="zh-CN"/>
+              </w:rPr>
+              <w:tab/>
+            </w:r>
+            <w:r>
+              <w:rPr>
+                <w:rFonts w:eastAsia="宋体" w:cstheme="minorHAnsi"/>
+                <w:lang w:eastAsia="zh-CN"/>
+              </w:rPr>
+              <w:tab/>
+              <w:t>2009, 2010</w:t>
+            </w:r>
+          </w:ins>
+        </w:p>
+        <w:p>
+          <w:pPr>
+            <w:pStyle w:val="BodyText"/>
+            <w:ind w:left="360" w:firstLine="360"/>
+            <w:rPr>
+              <w:ins w:id="133" w:author="Duke" w:date="2014-04-01T14:02:00Z"/>
+              <w:rFonts w:cstheme="minorHAnsi"/>
+              <w:rPrChange w:id="134" w:author="Duke" w:date="2014-04-01T14:03:00Z">
+                <w:rPr>
+                  <w:ins w:id="135" w:author="Duke" w:date="2014-04-01T14:02:00Z"/>
+                  <w:rFonts w:eastAsia="Times New Roman" w:cstheme="minorHAnsi"/>
+                  <w:szCs w:val="20"/>
+                  <w:lang w:eastAsia="zh-CN"/>
+                </w:rPr>
+              </w:rPrChange>
+            </w:rPr>
+            <w:pPrChange w:id="136" w:author="Duke" w:date="2014-04-01T14:03:00Z">
+              <w:pPr>
+                <w:pStyle w:val="Heading1"/>
+              </w:pPr>
+            </w:pPrChange>
+          </w:pPr>
+          <w:proofErr w:type="spellStart"/>
+          <w:ins w:id="137" w:author="Duke" w:date="2014-04-01T14:03:00Z">
+            <w:r>
+              <w:rPr>
+                <w:rFonts w:eastAsia="宋体" w:cstheme="minorHAnsi"/>
+                <w:lang w:eastAsia="zh-CN"/>
+              </w:rPr>
+              <w:t>Beihang</w:t>
+            </w:r>
+            <w:proofErr w:type="spellEnd"/>
+            <w:r>
+              <w:rPr>
+                <w:rFonts w:eastAsia="宋体" w:cstheme="minorHAnsi"/>
+                <w:lang w:eastAsia="zh-CN"/>
+              </w:rPr>
+              <w:t xml:space="preserve"> University n</w:t>
+            </w:r>
+            <w:r>
+              <w:rPr>
+                <w:rFonts w:eastAsia="宋体" w:cstheme="minorHAnsi"/>
+                <w:lang w:eastAsia="zh-CN"/>
+              </w:rPr>
+              <w:t>ominates 20 candidates</w:t>
+            </w:r>
+            <w:r>
+              <w:rPr>
+                <w:rFonts w:eastAsia="宋体" w:cstheme="minorHAnsi"/>
+                <w:lang w:eastAsia="zh-CN"/>
+              </w:rPr>
+              <w:t xml:space="preserve"> each year based on volunteer service time and service feedback</w:t>
+            </w:r>
+          </w:ins>
+        </w:p>
+        <w:customXmlInsRangeStart w:id="138" w:author="Duke" w:date="2014-04-01T14:03:00Z"/>
+      </w:sdtContent>
+    </w:sdt>
+    <w:customXmlInsRangeEnd w:id="138"/>
     <w:p>
       <w:pPr>
         <w:pStyle w:val="ListParagraph"/>
@@ -2266,472 +2911,25 @@
           <w:tab w:val="left" w:pos="14656"/>
         </w:tabs>
         <w:rPr>
+          <w:del w:id="139" w:author="Duke" w:date="2014-04-01T11:16:00Z"/>
+          <w:rFonts w:eastAsia="Times New Roman" w:cstheme="minorHAnsi"/>
+          <w:szCs w:val="20"/>
           <w:lang w:eastAsia="zh-CN"/>
-          <w:rPrChange w:id="108" w:author="Duke" w:date="2014-04-01T11:19:00Z">
-            <w:rPr>
+        </w:rPr>
+      </w:pPr>
+      <w:moveFrom w:id="140" w:author="Jiang Yan" w:date="2014-04-01T10:57:00Z">
+        <w:del w:id="141" w:author="Duke" w:date="2014-04-01T11:16:00Z">
+          <w:r>
+            <w:rPr>
+              <w:rFonts w:eastAsia="Times New Roman" w:cstheme="minorHAnsi"/>
+              <w:szCs w:val="20"/>
               <w:lang w:eastAsia="zh-CN"/>
             </w:rPr>
-          </w:rPrChange>
-        </w:rPr>
-      </w:pPr>
-      <w:moveFrom w:id="109" w:author="Jiang Yan" w:date="2014-04-01T10:57:00Z">
-        <w:r>
-          <w:rPr>
-            <w:lang w:eastAsia="zh-CN"/>
-            <w:rPrChange w:id="110" w:author="Duke" w:date="2014-04-01T11:19:00Z">
-              <w:rPr>
-                <w:lang w:eastAsia="zh-CN"/>
-              </w:rPr>
-            </w:rPrChange>
-          </w:rPr>
-          <w:t>Implemented image processing and FAT32 file system.</w:t>
-        </w:r>
+            <w:delText>Integrated all components with a supervisory client that is the user interface.</w:delText>
+          </w:r>
+        </w:del>
       </w:moveFrom>
     </w:p>
-    <w:p>
-      <w:pPr>
-        <w:pStyle w:val="Heading1"/>
-        <w:rPr>
-          <w:ins w:id="111" w:author="Duke" w:date="2014-04-01T14:03:00Z"/>
-          <w:color w:val="auto"/>
-        </w:rPr>
-      </w:pPr>
-      <w:ins w:id="112" w:author="Duke" w:date="2014-04-01T14:03:00Z">
-        <w:r>
-          <w:rPr>
-            <w:color w:val="auto"/>
-          </w:rPr>
-          <w:lastRenderedPageBreak/>
-          <w:t>Extr</w:t>
-        </w:r>
-        <w:r>
-          <w:rPr>
-            <w:color w:val="auto"/>
-          </w:rPr>
-          <w:t>a-Curricular Activity</w:t>
-        </w:r>
-        <w:r>
-          <w:rPr>
-            <w:rFonts w:cstheme="minorHAnsi"/>
-            <w:b w:val="0"/>
-          </w:rPr>
-          <w:tab/>
-        </w:r>
-      </w:ins>
-    </w:p>
-    <w:p>
-      <w:pPr>
-        <w:pStyle w:val="Heading2"/>
-        <w:rPr>
-          <w:ins w:id="113" w:author="Duke" w:date="2014-04-01T14:03:00Z"/>
-          <w:b w:val="0"/>
-        </w:rPr>
-      </w:pPr>
-      <w:customXmlInsRangeStart w:id="114" w:author="Duke" w:date="2014-04-01T14:03:00Z"/>
-      <w:sdt>
-        <w:sdtPr>
-          <w:rPr>
-            <w:color w:val="auto"/>
-          </w:rPr>
-          <w:id w:val="-90859429"/>
-          <w:placeholder>
-            <w:docPart w:val="9F0E1FCF2BECC94BA315E37A4ED4886D"/>
-          </w:placeholder>
-        </w:sdtPr>
-        <w:sdtContent>
-          <w:customXmlInsRangeEnd w:id="114"/>
-          <w:ins w:id="115" w:author="Duke" w:date="2014-04-01T14:03:00Z">
-            <w:r>
-              <w:rPr>
-                <w:color w:val="auto"/>
-              </w:rPr>
-              <w:t>Vice-Present</w:t>
-            </w:r>
-            <w:r>
-              <w:rPr>
-                <w:color w:val="auto"/>
-              </w:rPr>
-              <w:t xml:space="preserve">, </w:t>
-            </w:r>
-            <w:proofErr w:type="spellStart"/>
-            <w:r>
-              <w:t>Beihang</w:t>
-            </w:r>
-            <w:proofErr w:type="spellEnd"/>
-            <w:r>
-              <w:t xml:space="preserve"> University Volunteer Association</w:t>
-            </w:r>
-          </w:ins>
-          <w:customXmlInsRangeStart w:id="116" w:author="Duke" w:date="2014-04-01T14:03:00Z"/>
-        </w:sdtContent>
-      </w:sdt>
-      <w:customXmlInsRangeEnd w:id="116"/>
-      <w:ins w:id="117" w:author="Duke" w:date="2014-04-01T14:03:00Z">
-        <w:r>
-          <w:rPr>
-            <w:b w:val="0"/>
-          </w:rPr>
-          <w:t xml:space="preserve"> </w:t>
-        </w:r>
-        <w:r>
-          <w:rPr>
-            <w:b w:val="0"/>
-          </w:rPr>
-          <w:tab/>
-        </w:r>
-        <w:r>
-          <w:rPr>
-            <w:b w:val="0"/>
-          </w:rPr>
-          <w:tab/>
-        </w:r>
-        <w:r>
-          <w:rPr>
-            <w:b w:val="0"/>
-          </w:rPr>
-          <w:tab/>
-        </w:r>
-        <w:r>
-          <w:rPr>
-            <w:b w:val="0"/>
-          </w:rPr>
-          <w:tab/>
-        </w:r>
-        <w:r>
-          <w:rPr>
-            <w:b w:val="0"/>
-          </w:rPr>
-          <w:tab/>
-        </w:r>
-      </w:ins>
-      <w:ins w:id="118" w:author="Duke" w:date="2014-04-01T14:06:00Z">
-        <w:r>
-          <w:rPr>
-            <w:color w:val="auto"/>
-          </w:rPr>
-          <w:t>Oct</w:t>
-        </w:r>
-      </w:ins>
-      <w:ins w:id="119" w:author="Duke" w:date="2014-04-01T14:03:00Z">
-        <w:r>
-          <w:rPr>
-            <w:color w:val="auto"/>
-          </w:rPr>
-          <w:t xml:space="preserve"> </w:t>
-        </w:r>
-      </w:ins>
-      <w:ins w:id="120" w:author="Duke" w:date="2014-04-01T14:06:00Z">
-        <w:r>
-          <w:rPr>
-            <w:color w:val="auto"/>
-          </w:rPr>
-          <w:t>2009</w:t>
-        </w:r>
-      </w:ins>
-      <w:ins w:id="121" w:author="Duke" w:date="2014-04-01T14:03:00Z">
-        <w:r>
-          <w:rPr>
-            <w:color w:val="auto"/>
-          </w:rPr>
-          <w:t xml:space="preserve"> – </w:t>
-        </w:r>
-      </w:ins>
-      <w:ins w:id="122" w:author="Duke" w:date="2014-04-01T14:06:00Z">
-        <w:r>
-          <w:rPr>
-            <w:color w:val="auto"/>
-          </w:rPr>
-          <w:t>Oct</w:t>
-        </w:r>
-      </w:ins>
-      <w:ins w:id="123" w:author="Duke" w:date="2014-04-01T14:03:00Z">
-        <w:r>
-          <w:rPr>
-            <w:color w:val="auto"/>
-          </w:rPr>
-          <w:t xml:space="preserve"> </w:t>
-        </w:r>
-      </w:ins>
-      <w:ins w:id="124" w:author="Duke" w:date="2014-04-01T14:06:00Z">
-        <w:r>
-          <w:rPr>
-            <w:color w:val="auto"/>
-          </w:rPr>
-          <w:t>2010</w:t>
-        </w:r>
-      </w:ins>
-      <w:bookmarkStart w:id="125" w:name="_GoBack"/>
-      <w:bookmarkEnd w:id="125"/>
-    </w:p>
-    <w:p>
-      <w:pPr>
-        <w:pStyle w:val="Heading2"/>
-        <w:numPr>
-          <w:ilvl w:val="0"/>
-          <w:numId w:val="20"/>
-        </w:numPr>
-        <w:rPr>
-          <w:ins w:id="126" w:author="Duke" w:date="2014-04-01T14:03:00Z"/>
-          <w:rFonts w:asciiTheme="minorHAnsi" w:hAnsiTheme="minorHAnsi" w:cstheme="minorHAnsi"/>
-          <w:color w:val="auto"/>
-        </w:rPr>
-      </w:pPr>
-      <w:ins w:id="127" w:author="Duke" w:date="2014-04-01T14:03:00Z">
-        <w:r>
-          <w:rPr>
-            <w:rStyle w:val="apple-converted-space"/>
-            <w:rFonts w:asciiTheme="minorHAnsi" w:eastAsia="宋体" w:hAnsiTheme="minorHAnsi" w:cstheme="minorHAnsi"/>
-            <w:shd w:val="clear" w:color="auto" w:fill="FFFFFF"/>
-            <w:lang w:eastAsia="zh-CN"/>
-          </w:rPr>
-          <w:t>Venue Administration Volunteer</w:t>
-        </w:r>
-        <w:r>
-          <w:rPr>
-            <w:rStyle w:val="apple-converted-space"/>
-            <w:rFonts w:asciiTheme="minorHAnsi" w:hAnsiTheme="minorHAnsi" w:cstheme="minorHAnsi"/>
-            <w:b w:val="0"/>
-            <w:shd w:val="clear" w:color="auto" w:fill="FFFFFF"/>
-          </w:rPr>
-          <w:t xml:space="preserve"> of 11</w:t>
-        </w:r>
-        <w:r>
-          <w:rPr>
-            <w:rStyle w:val="apple-converted-space"/>
-            <w:rFonts w:asciiTheme="minorHAnsi" w:hAnsiTheme="minorHAnsi" w:cstheme="minorHAnsi"/>
-            <w:b w:val="0"/>
-            <w:shd w:val="clear" w:color="auto" w:fill="FFFFFF"/>
-            <w:vertAlign w:val="superscript"/>
-          </w:rPr>
-          <w:t>th</w:t>
-        </w:r>
-        <w:r>
-          <w:rPr>
-            <w:rStyle w:val="apple-converted-space"/>
-            <w:rFonts w:asciiTheme="minorHAnsi" w:hAnsiTheme="minorHAnsi" w:cstheme="minorHAnsi"/>
-            <w:b w:val="0"/>
-            <w:shd w:val="clear" w:color="auto" w:fill="FFFFFF"/>
-          </w:rPr>
-          <w:t xml:space="preserve"> </w:t>
-        </w:r>
-        <w:r>
-          <w:rPr>
-            <w:rStyle w:val="apple-converted-space"/>
-            <w:rFonts w:asciiTheme="minorHAnsi" w:hAnsiTheme="minorHAnsi" w:cstheme="minorHAnsi"/>
-            <w:b w:val="0"/>
-            <w:shd w:val="clear" w:color="auto" w:fill="FFFFFF"/>
-          </w:rPr>
-          <w:t xml:space="preserve">China </w:t>
-        </w:r>
-        <w:r>
-          <w:rPr>
-            <w:rFonts w:asciiTheme="minorHAnsi" w:hAnsiTheme="minorHAnsi" w:cstheme="minorHAnsi"/>
-            <w:b w:val="0"/>
-            <w:shd w:val="clear" w:color="auto" w:fill="FFFFFF"/>
-          </w:rPr>
-          <w:t xml:space="preserve">National Competition of </w:t>
-        </w:r>
-        <w:r>
-          <w:rPr>
-            <w:rFonts w:asciiTheme="minorHAnsi" w:hAnsiTheme="minorHAnsi" w:cstheme="minorHAnsi"/>
-            <w:b w:val="0"/>
-            <w:shd w:val="clear" w:color="auto" w:fill="FFFFFF"/>
-          </w:rPr>
-          <w:t>College Students' Extracurricular Academic and Scientific Achievement</w:t>
-        </w:r>
-        <w:r>
-          <w:rPr>
-            <w:rFonts w:asciiTheme="minorHAnsi" w:hAnsiTheme="minorHAnsi" w:cstheme="minorHAnsi"/>
-            <w:color w:val="auto"/>
-          </w:rPr>
-          <w:tab/>
-        </w:r>
-        <w:r>
-          <w:rPr>
-            <w:rFonts w:asciiTheme="minorHAnsi" w:hAnsiTheme="minorHAnsi" w:cstheme="minorHAnsi"/>
-            <w:color w:val="auto"/>
-          </w:rPr>
-          <w:tab/>
-        </w:r>
-        <w:r>
-          <w:rPr>
-            <w:rFonts w:asciiTheme="minorHAnsi" w:hAnsiTheme="minorHAnsi" w:cstheme="minorHAnsi"/>
-            <w:color w:val="auto"/>
-          </w:rPr>
-          <w:tab/>
-        </w:r>
-        <w:r>
-          <w:rPr>
-            <w:rFonts w:asciiTheme="minorHAnsi" w:hAnsiTheme="minorHAnsi" w:cstheme="minorHAnsi"/>
-            <w:color w:val="auto"/>
-          </w:rPr>
-          <w:tab/>
-        </w:r>
-        <w:r>
-          <w:rPr>
-            <w:rFonts w:asciiTheme="minorHAnsi" w:hAnsiTheme="minorHAnsi" w:cstheme="minorHAnsi"/>
-            <w:color w:val="auto"/>
-          </w:rPr>
-          <w:tab/>
-        </w:r>
-      </w:ins>
-    </w:p>
-    <w:customXmlInsRangeStart w:id="128" w:author="Duke" w:date="2014-04-01T14:03:00Z"/>
-    <w:sdt>
-      <w:sdtPr>
-        <w:rPr>
-          <w:rFonts w:cstheme="minorHAnsi"/>
-        </w:rPr>
-        <w:id w:val="875812554"/>
-        <w:placeholder>
-          <w:docPart w:val="0B524ED0860F484A8249729437684780"/>
-        </w:placeholder>
-      </w:sdtPr>
-      <w:sdtContent>
-        <w:customXmlInsRangeEnd w:id="128"/>
-        <w:p>
-          <w:pPr>
-            <w:pStyle w:val="BodyText"/>
-            <w:numPr>
-              <w:ilvl w:val="0"/>
-              <w:numId w:val="13"/>
-            </w:numPr>
-            <w:rPr>
-              <w:ins w:id="129" w:author="Duke" w:date="2014-04-01T14:03:00Z"/>
-              <w:rFonts w:cstheme="minorHAnsi"/>
-              <w:b/>
-            </w:rPr>
-          </w:pPr>
-          <w:ins w:id="130" w:author="Duke" w:date="2014-04-01T14:03:00Z">
-            <w:r>
-              <w:rPr>
-                <w:rFonts w:eastAsia="宋体" w:cstheme="minorHAnsi"/>
-                <w:b/>
-                <w:lang w:eastAsia="zh-CN"/>
-              </w:rPr>
-              <w:t>Honors:</w:t>
-            </w:r>
-            <w:r>
-              <w:rPr>
-                <w:rFonts w:eastAsia="宋体" w:cstheme="minorHAnsi"/>
-                <w:b/>
-                <w:lang w:eastAsia="zh-CN"/>
-              </w:rPr>
-              <w:t xml:space="preserve"> </w:t>
-            </w:r>
-            <w:r>
-              <w:rPr>
-                <w:rFonts w:eastAsia="宋体" w:cstheme="minorHAnsi"/>
-                <w:lang w:eastAsia="zh-CN"/>
-              </w:rPr>
-              <w:t xml:space="preserve">Annual Outstanding Volunteer of </w:t>
-            </w:r>
-            <w:proofErr w:type="spellStart"/>
-            <w:r>
-              <w:rPr>
-                <w:rFonts w:eastAsia="宋体" w:cstheme="minorHAnsi"/>
-                <w:lang w:eastAsia="zh-CN"/>
-              </w:rPr>
-              <w:t>Beihang</w:t>
-            </w:r>
-            <w:proofErr w:type="spellEnd"/>
-            <w:r>
-              <w:rPr>
-                <w:rFonts w:eastAsia="宋体" w:cstheme="minorHAnsi"/>
-                <w:lang w:eastAsia="zh-CN"/>
-              </w:rPr>
-              <w:t xml:space="preserve"> University</w:t>
-            </w:r>
-            <w:r>
-              <w:rPr>
-                <w:rFonts w:eastAsia="宋体" w:cstheme="minorHAnsi"/>
-                <w:lang w:eastAsia="zh-CN"/>
-              </w:rPr>
-              <w:tab/>
-            </w:r>
-            <w:r>
-              <w:rPr>
-                <w:rFonts w:eastAsia="宋体" w:cstheme="minorHAnsi"/>
-                <w:lang w:eastAsia="zh-CN"/>
-              </w:rPr>
-              <w:tab/>
-            </w:r>
-            <w:r>
-              <w:rPr>
-                <w:rFonts w:eastAsia="宋体" w:cstheme="minorHAnsi"/>
-                <w:lang w:eastAsia="zh-CN"/>
-              </w:rPr>
-              <w:tab/>
-            </w:r>
-            <w:r>
-              <w:rPr>
-                <w:rFonts w:eastAsia="宋体" w:cstheme="minorHAnsi"/>
-                <w:lang w:eastAsia="zh-CN"/>
-              </w:rPr>
-              <w:tab/>
-              <w:t>2009, 2010</w:t>
-            </w:r>
-          </w:ins>
-        </w:p>
-        <w:p>
-          <w:pPr>
-            <w:pStyle w:val="BodyText"/>
-            <w:ind w:left="360" w:firstLine="360"/>
-            <w:rPr>
-              <w:ins w:id="131" w:author="Duke" w:date="2014-04-01T14:02:00Z"/>
-              <w:rFonts w:cstheme="minorHAnsi"/>
-              <w:rPrChange w:id="132" w:author="Duke" w:date="2014-04-01T14:03:00Z">
-                <w:rPr>
-                  <w:ins w:id="133" w:author="Duke" w:date="2014-04-01T14:02:00Z"/>
-                  <w:rFonts w:eastAsia="Times New Roman" w:cstheme="minorHAnsi"/>
-                  <w:szCs w:val="20"/>
-                  <w:lang w:eastAsia="zh-CN"/>
-                </w:rPr>
-              </w:rPrChange>
-            </w:rPr>
-            <w:pPrChange w:id="134" w:author="Duke" w:date="2014-04-01T14:03:00Z">
-              <w:pPr>
-                <w:pStyle w:val="Heading1"/>
-              </w:pPr>
-            </w:pPrChange>
-          </w:pPr>
-          <w:proofErr w:type="spellStart"/>
-          <w:ins w:id="135" w:author="Duke" w:date="2014-04-01T14:03:00Z">
-            <w:r>
-              <w:rPr>
-                <w:rFonts w:eastAsia="宋体" w:cstheme="minorHAnsi"/>
-                <w:lang w:eastAsia="zh-CN"/>
-              </w:rPr>
-              <w:t>Beihang</w:t>
-            </w:r>
-            <w:proofErr w:type="spellEnd"/>
-            <w:r>
-              <w:rPr>
-                <w:rFonts w:eastAsia="宋体" w:cstheme="minorHAnsi"/>
-                <w:lang w:eastAsia="zh-CN"/>
-              </w:rPr>
-              <w:t xml:space="preserve"> University n</w:t>
-            </w:r>
-            <w:r>
-              <w:rPr>
-                <w:rFonts w:eastAsia="宋体" w:cstheme="minorHAnsi"/>
-                <w:lang w:eastAsia="zh-CN"/>
-              </w:rPr>
-              <w:t>ominates 20 candidates</w:t>
-            </w:r>
-            <w:r>
-              <w:rPr>
-                <w:rFonts w:eastAsia="宋体" w:cstheme="minorHAnsi"/>
-                <w:lang w:eastAsia="zh-CN"/>
-              </w:rPr>
-              <w:t xml:space="preserve"> each year based on volunteer service time and service feedback</w:t>
-            </w:r>
-          </w:ins>
-        </w:p>
-        <w:customXmlInsRangeStart w:id="136" w:author="Duke" w:date="2014-04-01T14:03:00Z"/>
-      </w:sdtContent>
-    </w:sdt>
-    <w:customXmlInsRangeEnd w:id="136"/>
     <w:p>
       <w:pPr>
         <w:pStyle w:val="ListParagraph"/>
@@ -2758,67 +2956,22 @@
           <w:tab w:val="left" w:pos="14656"/>
         </w:tabs>
         <w:rPr>
-          <w:del w:id="137" w:author="Duke" w:date="2014-04-01T11:16:00Z"/>
-          <w:rFonts w:eastAsia="Times New Roman" w:cstheme="minorHAnsi"/>
-          <w:szCs w:val="20"/>
-          <w:lang w:eastAsia="zh-CN"/>
-        </w:rPr>
-      </w:pPr>
-      <w:moveFrom w:id="138" w:author="Jiang Yan" w:date="2014-04-01T10:57:00Z">
-        <w:del w:id="139" w:author="Duke" w:date="2014-04-01T11:16:00Z">
-          <w:r>
-            <w:rPr>
-              <w:rFonts w:eastAsia="Times New Roman" w:cstheme="minorHAnsi"/>
-              <w:szCs w:val="20"/>
-              <w:lang w:eastAsia="zh-CN"/>
-            </w:rPr>
-            <w:delText>Integrated all components with a supervisory client that is the user interface.</w:delText>
-          </w:r>
-        </w:del>
-      </w:moveFrom>
-    </w:p>
-    <w:p>
-      <w:pPr>
-        <w:pStyle w:val="ListParagraph"/>
-        <w:numPr>
-          <w:ilvl w:val="0"/>
-          <w:numId w:val="18"/>
-        </w:numPr>
-        <w:tabs>
-          <w:tab w:val="left" w:pos="916"/>
-          <w:tab w:val="left" w:pos="1832"/>
-          <w:tab w:val="left" w:pos="2748"/>
-          <w:tab w:val="left" w:pos="3664"/>
-          <w:tab w:val="left" w:pos="4580"/>
-          <w:tab w:val="left" w:pos="5496"/>
-          <w:tab w:val="left" w:pos="6412"/>
-          <w:tab w:val="left" w:pos="7328"/>
-          <w:tab w:val="left" w:pos="8244"/>
-          <w:tab w:val="left" w:pos="9160"/>
-          <w:tab w:val="left" w:pos="10076"/>
-          <w:tab w:val="left" w:pos="10992"/>
-          <w:tab w:val="left" w:pos="11908"/>
-          <w:tab w:val="left" w:pos="12824"/>
-          <w:tab w:val="left" w:pos="13740"/>
-          <w:tab w:val="left" w:pos="14656"/>
-        </w:tabs>
-        <w:rPr>
-          <w:del w:id="140" w:author="Duke" w:date="2014-04-01T11:16:00Z"/>
+          <w:del w:id="142" w:author="Duke" w:date="2014-04-01T11:16:00Z"/>
           <w:rFonts w:ascii="Courier New" w:eastAsia="Times New Roman" w:hAnsi="Courier New" w:cs="Courier New"/>
           <w:szCs w:val="20"/>
           <w:lang w:eastAsia="zh-CN"/>
-          <w:rPrChange w:id="141" w:author="Jiang Yan" w:date="2014-04-01T10:52:00Z">
-            <w:rPr>
-              <w:del w:id="142" w:author="Duke" w:date="2014-04-01T11:16:00Z"/>
+          <w:rPrChange w:id="143" w:author="Jiang Yan" w:date="2014-04-01T10:52:00Z">
+            <w:rPr>
+              <w:del w:id="144" w:author="Duke" w:date="2014-04-01T11:16:00Z"/>
               <w:lang w:eastAsia="zh-CN"/>
             </w:rPr>
           </w:rPrChange>
         </w:rPr>
       </w:pPr>
-      <w:moveFromRangeStart w:id="143" w:author="Jiang Yan" w:date="2014-04-01T10:57:00Z" w:name="move384113173"/>
-      <w:moveFromRangeEnd w:id="100"/>
-      <w:moveFrom w:id="144" w:author="Jiang Yan" w:date="2014-04-01T10:57:00Z">
-        <w:del w:id="145" w:author="Duke" w:date="2014-04-01T11:16:00Z">
+      <w:moveFromRangeStart w:id="145" w:author="Jiang Yan" w:date="2014-04-01T10:57:00Z" w:name="move384113173"/>
+      <w:moveFromRangeEnd w:id="106"/>
+      <w:moveFrom w:id="146" w:author="Jiang Yan" w:date="2014-04-01T10:57:00Z">
+        <w:del w:id="147" w:author="Duke" w:date="2014-04-01T11:16:00Z">
           <w:r>
             <w:rPr>
               <w:rFonts w:eastAsia="Times New Roman" w:cstheme="minorHAnsi"/>
@@ -2858,8 +3011,8 @@
           </w:r>
         </w:del>
       </w:moveFrom>
-      <w:moveFromRangeEnd w:id="143"/>
-      <w:del w:id="146" w:author="Duke" w:date="2014-04-01T11:16:00Z">
+      <w:moveFromRangeEnd w:id="145"/>
+      <w:del w:id="148" w:author="Duke" w:date="2014-04-01T11:16:00Z">
         <w:r>
           <w:rPr>
             <w:rFonts w:cstheme="minorHAnsi"/>
@@ -3008,7 +3161,7 @@
             </w:rPr>
             <w:t>Developed</w:t>
           </w:r>
-          <w:del w:id="147" w:author="Josef" w:date="2014-04-01T08:18:00Z">
+          <w:del w:id="149" w:author="Josef" w:date="2014-04-01T08:18:00Z">
             <w:r>
               <w:rPr>
                 <w:rFonts w:eastAsia="宋体" w:cstheme="minorHAnsi"/>
@@ -3024,7 +3177,7 @@
             </w:rPr>
             <w:t xml:space="preserve"> general purpose software in C to evaluate the security of  Message Authentication (MA) system</w:t>
           </w:r>
-          <w:ins w:id="148" w:author="Josef" w:date="2014-04-01T08:18:00Z">
+          <w:ins w:id="150" w:author="Josef" w:date="2014-04-01T08:18:00Z">
             <w:r>
               <w:rPr>
                 <w:rFonts w:eastAsia="宋体" w:cstheme="minorHAnsi"/>
@@ -3176,7 +3329,7 @@
             </w:rPr>
             <w:t xml:space="preserve"> in Java</w:t>
           </w:r>
-          <w:del w:id="149" w:author="Josef" w:date="2014-04-01T08:19:00Z">
+          <w:del w:id="151" w:author="Josef" w:date="2014-04-01T08:19:00Z">
             <w:r>
               <w:rPr>
                 <w:rFonts w:cstheme="minorHAnsi"/>
@@ -3583,7 +3736,7 @@
         </w:rPr>
         <w:t>Programming Language</w:t>
       </w:r>
-      <w:ins w:id="150" w:author="Josef" w:date="2014-04-01T08:22:00Z">
+      <w:ins w:id="152" w:author="Josef" w:date="2014-04-01T08:22:00Z">
         <w:r>
           <w:rPr>
             <w:rFonts w:asciiTheme="majorHAnsi" w:hAnsiTheme="majorHAnsi"/>
@@ -3616,7 +3769,7 @@
           <w:lang w:eastAsia="zh-CN"/>
         </w:rPr>
       </w:pPr>
-      <w:del w:id="151" w:author="Josef" w:date="2014-04-01T08:20:00Z">
+      <w:del w:id="153" w:author="Josef" w:date="2014-04-01T08:20:00Z">
         <w:r>
           <w:rPr>
             <w:rFonts w:cstheme="minorHAnsi"/>
@@ -3774,7 +3927,7 @@
         </w:rPr>
         <w:t>Working Platform</w:t>
       </w:r>
-      <w:ins w:id="152" w:author="Josef" w:date="2014-04-01T08:22:00Z">
+      <w:ins w:id="154" w:author="Josef" w:date="2014-04-01T08:22:00Z">
         <w:r>
           <w:rPr>
             <w:rFonts w:asciiTheme="majorHAnsi" w:hAnsiTheme="majorHAnsi"/>
@@ -3836,7 +3989,7 @@
       <w:pPr>
         <w:ind w:left="720"/>
         <w:rPr>
-          <w:ins w:id="153" w:author="Jiang Yan" w:date="2014-04-01T10:08:00Z"/>
+          <w:ins w:id="155" w:author="Jiang Yan" w:date="2014-04-01T10:08:00Z"/>
           <w:rFonts w:cstheme="minorHAnsi"/>
         </w:rPr>
       </w:pPr>
@@ -3888,17 +4041,17 @@
           <w:numId w:val="13"/>
         </w:numPr>
         <w:rPr>
-          <w:ins w:id="154" w:author="Jiang Yan" w:date="2014-04-01T10:09:00Z"/>
+          <w:ins w:id="156" w:author="Jiang Yan" w:date="2014-04-01T10:09:00Z"/>
           <w:rFonts w:asciiTheme="majorHAnsi" w:hAnsiTheme="majorHAnsi"/>
           <w:b/>
         </w:rPr>
-        <w:pPrChange w:id="155" w:author="Jiang Yan" w:date="2014-04-01T10:08:00Z">
+        <w:pPrChange w:id="157" w:author="Jiang Yan" w:date="2014-04-01T10:08:00Z">
           <w:pPr>
             <w:ind w:left="720"/>
           </w:pPr>
         </w:pPrChange>
       </w:pPr>
-      <w:ins w:id="156" w:author="Jiang Yan" w:date="2014-04-01T10:08:00Z">
+      <w:ins w:id="158" w:author="Jiang Yan" w:date="2014-04-01T10:08:00Z">
         <w:r>
           <w:rPr>
             <w:rFonts w:asciiTheme="majorHAnsi" w:hAnsiTheme="majorHAnsi"/>
@@ -3912,24 +4065,24 @@
       <w:pPr>
         <w:ind w:left="720"/>
         <w:rPr>
-          <w:ins w:id="157" w:author="Jiang Yan" w:date="2014-04-01T10:09:00Z"/>
-          <w:del w:id="158" w:author="Duke" w:date="2014-04-01T14:03:00Z"/>
+          <w:ins w:id="159" w:author="Jiang Yan" w:date="2014-04-01T10:09:00Z"/>
+          <w:del w:id="160" w:author="Duke" w:date="2014-04-01T14:03:00Z"/>
           <w:rFonts w:cstheme="minorHAnsi"/>
-          <w:rPrChange w:id="159" w:author="Jiang Yan" w:date="2014-04-01T10:38:00Z">
-            <w:rPr>
-              <w:ins w:id="160" w:author="Jiang Yan" w:date="2014-04-01T10:09:00Z"/>
-              <w:del w:id="161" w:author="Duke" w:date="2014-04-01T14:03:00Z"/>
+          <w:rPrChange w:id="161" w:author="Jiang Yan" w:date="2014-04-01T10:38:00Z">
+            <w:rPr>
+              <w:ins w:id="162" w:author="Jiang Yan" w:date="2014-04-01T10:09:00Z"/>
+              <w:del w:id="163" w:author="Duke" w:date="2014-04-01T14:03:00Z"/>
               <w:rFonts w:asciiTheme="majorHAnsi" w:hAnsiTheme="majorHAnsi"/>
             </w:rPr>
           </w:rPrChange>
         </w:rPr>
       </w:pPr>
-      <w:ins w:id="162" w:author="Jiang Yan" w:date="2014-04-01T10:09:00Z">
+      <w:ins w:id="164" w:author="Jiang Yan" w:date="2014-04-01T10:09:00Z">
         <w:r>
           <w:rPr>
             <w:rFonts w:cstheme="minorHAnsi"/>
             <w:b/>
-            <w:rPrChange w:id="163" w:author="Jiang Yan" w:date="2014-04-01T10:38:00Z">
+            <w:rPrChange w:id="165" w:author="Jiang Yan" w:date="2014-04-01T10:38:00Z">
               <w:rPr>
                 <w:rFonts w:asciiTheme="majorHAnsi" w:hAnsiTheme="majorHAnsi"/>
                 <w:b/>
@@ -3941,7 +4094,7 @@
         <w:r>
           <w:rPr>
             <w:rFonts w:cstheme="minorHAnsi"/>
-            <w:rPrChange w:id="164" w:author="Jiang Yan" w:date="2014-04-01T10:38:00Z">
+            <w:rPrChange w:id="166" w:author="Jiang Yan" w:date="2014-04-01T10:38:00Z">
               <w:rPr>
                 <w:rFonts w:asciiTheme="majorHAnsi" w:hAnsiTheme="majorHAnsi"/>
               </w:rPr>
@@ -3951,7 +4104,7 @@
         </w:r>
       </w:ins>
       <w:proofErr w:type="gramStart"/>
-      <w:ins w:id="165" w:author="Duke" w:date="2014-04-01T14:03:00Z">
+      <w:ins w:id="167" w:author="Duke" w:date="2014-04-01T14:03:00Z">
         <w:r>
           <w:rPr>
             <w:rFonts w:cstheme="minorHAnsi"/>
@@ -3976,12 +4129,12 @@
           <w:rFonts w:cstheme="minorHAnsi"/>
         </w:rPr>
       </w:pPr>
-      <w:ins w:id="166" w:author="Jiang Yan" w:date="2014-04-01T10:09:00Z">
+      <w:ins w:id="168" w:author="Jiang Yan" w:date="2014-04-01T10:09:00Z">
         <w:r>
           <w:rPr>
             <w:rFonts w:cstheme="minorHAnsi"/>
             <w:b/>
-            <w:rPrChange w:id="167" w:author="Jiang Yan" w:date="2014-04-01T10:38:00Z">
+            <w:rPrChange w:id="169" w:author="Jiang Yan" w:date="2014-04-01T10:38:00Z">
               <w:rPr>
                 <w:rFonts w:asciiTheme="majorHAnsi" w:hAnsiTheme="majorHAnsi"/>
                 <w:b/>
@@ -3993,7 +4146,7 @@
         <w:r>
           <w:rPr>
             <w:rFonts w:cstheme="minorHAnsi"/>
-            <w:rPrChange w:id="168" w:author="Jiang Yan" w:date="2014-04-01T10:38:00Z">
+            <w:rPrChange w:id="170" w:author="Jiang Yan" w:date="2014-04-01T10:38:00Z">
               <w:rPr>
                 <w:rFonts w:asciiTheme="majorHAnsi" w:hAnsiTheme="majorHAnsi"/>
               </w:rPr>
@@ -4005,22 +4158,247 @@
     </w:p>
     <w:p>
       <w:pPr>
+        <w:pStyle w:val="BodyText"/>
+        <w:rPr>
+          <w:ins w:id="171" w:author="Duke" w:date="2014-04-01T14:38:00Z"/>
+          <w:rFonts w:asciiTheme="majorHAnsi" w:hAnsiTheme="majorHAnsi" w:cstheme="majorHAnsi"/>
+        </w:rPr>
+      </w:pPr>
+    </w:p>
+    <w:p>
+      <w:pPr>
+        <w:pStyle w:val="BodyText"/>
+        <w:rPr>
+          <w:ins w:id="172" w:author="Duke" w:date="2014-04-01T14:38:00Z"/>
+          <w:rFonts w:asciiTheme="majorHAnsi" w:hAnsiTheme="majorHAnsi" w:cstheme="majorHAnsi"/>
+        </w:rPr>
+      </w:pPr>
+      <w:ins w:id="173" w:author="Duke" w:date="2014-04-01T14:36:00Z">
+        <w:r>
+          <w:rPr>
+            <w:rFonts w:asciiTheme="majorHAnsi" w:hAnsiTheme="majorHAnsi" w:cstheme="majorHAnsi"/>
+            <w:rPrChange w:id="174" w:author="Duke" w:date="2014-04-01T14:36:00Z">
+              <w:rPr/>
+            </w:rPrChange>
+          </w:rPr>
+          <w:t>Bibliography</w:t>
+        </w:r>
+      </w:ins>
+    </w:p>
+    <w:p>
+      <w:pPr>
+        <w:pStyle w:val="BodyText"/>
+        <w:rPr>
+          <w:ins w:id="175" w:author="Duke" w:date="2014-04-01T14:41:00Z"/>
+          <w:rFonts w:asciiTheme="majorHAnsi" w:hAnsiTheme="majorHAnsi" w:cstheme="majorHAnsi"/>
+          <w:sz w:val="12"/>
+          <w:szCs w:val="12"/>
+        </w:rPr>
+      </w:pPr>
+      <w:proofErr w:type="gramStart"/>
+      <w:ins w:id="176" w:author="Duke" w:date="2014-04-01T14:38:00Z">
+        <w:r>
+          <w:rPr>
+            <w:rFonts w:asciiTheme="majorHAnsi" w:hAnsiTheme="majorHAnsi" w:cstheme="majorHAnsi"/>
+            <w:sz w:val="12"/>
+            <w:szCs w:val="12"/>
+            <w:rPrChange w:id="177" w:author="Duke" w:date="2014-04-01T14:38:00Z">
+              <w:rPr>
+                <w:rFonts w:asciiTheme="majorHAnsi" w:hAnsiTheme="majorHAnsi" w:cstheme="majorHAnsi"/>
+              </w:rPr>
+            </w:rPrChange>
+          </w:rPr>
+          <w:t>Hong, M., et al. (2012).</w:t>
+        </w:r>
+        <w:proofErr w:type="gramEnd"/>
+        <w:r>
+          <w:rPr>
+            <w:rFonts w:asciiTheme="majorHAnsi" w:hAnsiTheme="majorHAnsi" w:cstheme="majorHAnsi"/>
+            <w:sz w:val="12"/>
+            <w:szCs w:val="12"/>
+            <w:rPrChange w:id="178" w:author="Duke" w:date="2014-04-01T14:38:00Z">
+              <w:rPr>
+                <w:rFonts w:asciiTheme="majorHAnsi" w:hAnsiTheme="majorHAnsi" w:cstheme="majorHAnsi"/>
+              </w:rPr>
+            </w:rPrChange>
+          </w:rPr>
+          <w:t xml:space="preserve"> </w:t>
+        </w:r>
+        <w:proofErr w:type="gramStart"/>
+        <w:r>
+          <w:rPr>
+            <w:rFonts w:asciiTheme="majorHAnsi" w:hAnsiTheme="majorHAnsi" w:cstheme="majorHAnsi"/>
+            <w:sz w:val="12"/>
+            <w:szCs w:val="12"/>
+            <w:rPrChange w:id="179" w:author="Duke" w:date="2014-04-01T14:38:00Z">
+              <w:rPr>
+                <w:rFonts w:asciiTheme="majorHAnsi" w:hAnsiTheme="majorHAnsi" w:cstheme="majorHAnsi"/>
+              </w:rPr>
+            </w:rPrChange>
+          </w:rPr>
+          <w:t>A cost-effective tag design for memory data authentication in embedded systems.</w:t>
+        </w:r>
+        <w:proofErr w:type="gramEnd"/>
+        <w:r>
+          <w:rPr>
+            <w:rFonts w:asciiTheme="majorHAnsi" w:hAnsiTheme="majorHAnsi" w:cstheme="majorHAnsi"/>
+            <w:sz w:val="12"/>
+            <w:szCs w:val="12"/>
+            <w:rPrChange w:id="180" w:author="Duke" w:date="2014-04-01T14:38:00Z">
+              <w:rPr>
+                <w:rFonts w:asciiTheme="majorHAnsi" w:hAnsiTheme="majorHAnsi" w:cstheme="majorHAnsi"/>
+              </w:rPr>
+            </w:rPrChange>
+          </w:rPr>
+          <w:t xml:space="preserve"> Proceedings of the 2012 international conference on Compilers, architectures and synthesis for embedded systems. Tampere, Finland, ACM: 17-26.</w:t>
+        </w:r>
+      </w:ins>
+    </w:p>
+    <w:p>
+      <w:pPr>
+        <w:pStyle w:val="BodyText"/>
+        <w:rPr>
+          <w:ins w:id="181" w:author="Duke" w:date="2014-04-01T14:36:00Z"/>
+          <w:rFonts w:asciiTheme="majorHAnsi" w:hAnsiTheme="majorHAnsi" w:cstheme="majorHAnsi"/>
+          <w:sz w:val="12"/>
+          <w:szCs w:val="12"/>
+          <w:rPrChange w:id="182" w:author="Duke" w:date="2014-04-01T14:38:00Z">
+            <w:rPr>
+              <w:ins w:id="183" w:author="Duke" w:date="2014-04-01T14:36:00Z"/>
+            </w:rPr>
+          </w:rPrChange>
+        </w:rPr>
+      </w:pPr>
+      <w:bookmarkStart w:id="184" w:name="_GoBack"/>
+      <w:bookmarkEnd w:id="184"/>
+      <w:proofErr w:type="spellStart"/>
+      <w:ins w:id="185" w:author="Duke" w:date="2014-04-01T14:38:00Z">
+        <w:r>
+          <w:rPr>
+            <w:rFonts w:asciiTheme="majorHAnsi" w:hAnsiTheme="majorHAnsi" w:cstheme="majorHAnsi"/>
+            <w:sz w:val="12"/>
+            <w:szCs w:val="12"/>
+            <w:rPrChange w:id="186" w:author="Duke" w:date="2014-04-01T14:38:00Z">
+              <w:rPr>
+                <w:rFonts w:asciiTheme="majorHAnsi" w:hAnsiTheme="majorHAnsi" w:cstheme="majorHAnsi"/>
+              </w:rPr>
+            </w:rPrChange>
+          </w:rPr>
+          <w:t>Kuz</w:t>
+        </w:r>
+        <w:proofErr w:type="spellEnd"/>
+        <w:r>
+          <w:rPr>
+            <w:rFonts w:asciiTheme="majorHAnsi" w:hAnsiTheme="majorHAnsi" w:cstheme="majorHAnsi"/>
+            <w:sz w:val="12"/>
+            <w:szCs w:val="12"/>
+            <w:rPrChange w:id="187" w:author="Duke" w:date="2014-04-01T14:38:00Z">
+              <w:rPr>
+                <w:rFonts w:asciiTheme="majorHAnsi" w:hAnsiTheme="majorHAnsi" w:cstheme="majorHAnsi"/>
+              </w:rPr>
+            </w:rPrChange>
+          </w:rPr>
+          <w:t>, I., et al. (2007). "</w:t>
+        </w:r>
+        <w:proofErr w:type="spellStart"/>
+        <w:r>
+          <w:rPr>
+            <w:rFonts w:asciiTheme="majorHAnsi" w:hAnsiTheme="majorHAnsi" w:cstheme="majorHAnsi"/>
+            <w:sz w:val="12"/>
+            <w:szCs w:val="12"/>
+            <w:rPrChange w:id="188" w:author="Duke" w:date="2014-04-01T14:38:00Z">
+              <w:rPr>
+                <w:rFonts w:asciiTheme="majorHAnsi" w:hAnsiTheme="majorHAnsi" w:cstheme="majorHAnsi"/>
+              </w:rPr>
+            </w:rPrChange>
+          </w:rPr>
+          <w:t>CAmkES</w:t>
+        </w:r>
+        <w:proofErr w:type="spellEnd"/>
+        <w:r>
+          <w:rPr>
+            <w:rFonts w:asciiTheme="majorHAnsi" w:hAnsiTheme="majorHAnsi" w:cstheme="majorHAnsi"/>
+            <w:sz w:val="12"/>
+            <w:szCs w:val="12"/>
+            <w:rPrChange w:id="189" w:author="Duke" w:date="2014-04-01T14:38:00Z">
+              <w:rPr>
+                <w:rFonts w:asciiTheme="majorHAnsi" w:hAnsiTheme="majorHAnsi" w:cstheme="majorHAnsi"/>
+              </w:rPr>
+            </w:rPrChange>
+          </w:rPr>
+          <w:t xml:space="preserve">: A component model for secure microkernel-based embedded systems." J. Syst. </w:t>
+        </w:r>
+        <w:proofErr w:type="spellStart"/>
+        <w:r>
+          <w:rPr>
+            <w:rFonts w:asciiTheme="majorHAnsi" w:hAnsiTheme="majorHAnsi" w:cstheme="majorHAnsi"/>
+            <w:sz w:val="12"/>
+            <w:szCs w:val="12"/>
+            <w:rPrChange w:id="190" w:author="Duke" w:date="2014-04-01T14:38:00Z">
+              <w:rPr>
+                <w:rFonts w:asciiTheme="majorHAnsi" w:hAnsiTheme="majorHAnsi" w:cstheme="majorHAnsi"/>
+              </w:rPr>
+            </w:rPrChange>
+          </w:rPr>
+          <w:t>Softw</w:t>
+        </w:r>
+        <w:proofErr w:type="spellEnd"/>
+        <w:r>
+          <w:rPr>
+            <w:rFonts w:asciiTheme="majorHAnsi" w:hAnsiTheme="majorHAnsi" w:cstheme="majorHAnsi"/>
+            <w:sz w:val="12"/>
+            <w:szCs w:val="12"/>
+            <w:rPrChange w:id="191" w:author="Duke" w:date="2014-04-01T14:38:00Z">
+              <w:rPr>
+                <w:rFonts w:asciiTheme="majorHAnsi" w:hAnsiTheme="majorHAnsi" w:cstheme="majorHAnsi"/>
+              </w:rPr>
+            </w:rPrChange>
+          </w:rPr>
+          <w:t>. 80(5): 687-699.</w:t>
+        </w:r>
+      </w:ins>
+    </w:p>
+    <w:p>
+      <w:pPr>
         <w:pStyle w:val="Heading1"/>
+        <w:ind w:left="0" w:firstLine="0"/>
         <w:rPr>
-          <w:del w:id="169" w:author="Duke" w:date="2014-04-01T14:02:00Z"/>
+          <w:del w:id="192" w:author="Duke" w:date="2014-04-01T14:02:00Z"/>
           <w:color w:val="auto"/>
+          <w:sz w:val="16"/>
+          <w:szCs w:val="16"/>
+          <w:rPrChange w:id="193" w:author="Duke" w:date="2014-04-01T14:37:00Z">
+            <w:rPr>
+              <w:del w:id="194" w:author="Duke" w:date="2014-04-01T14:02:00Z"/>
+              <w:color w:val="auto"/>
+            </w:rPr>
+          </w:rPrChange>
         </w:rPr>
       </w:pPr>
-      <w:del w:id="170" w:author="Duke" w:date="2014-04-01T14:02:00Z">
+      <w:del w:id="195" w:author="Duke" w:date="2014-04-01T14:02:00Z">
         <w:r>
           <w:rPr>
             <w:color w:val="auto"/>
+            <w:sz w:val="16"/>
+            <w:szCs w:val="16"/>
+            <w:rPrChange w:id="196" w:author="Duke" w:date="2014-04-01T14:37:00Z">
+              <w:rPr>
+                <w:color w:val="auto"/>
+              </w:rPr>
+            </w:rPrChange>
           </w:rPr>
           <w:delText>Extr</w:delText>
         </w:r>
         <w:r>
           <w:rPr>
             <w:color w:val="auto"/>
+            <w:sz w:val="16"/>
+            <w:szCs w:val="16"/>
+            <w:rPrChange w:id="197" w:author="Duke" w:date="2014-04-01T14:37:00Z">
+              <w:rPr>
+                <w:color w:val="auto"/>
+              </w:rPr>
+            </w:rPrChange>
           </w:rPr>
           <w:delText>a-Curricular Activity</w:delText>
         </w:r>
@@ -4028,6 +4406,14 @@
           <w:rPr>
             <w:rFonts w:cstheme="minorHAnsi"/>
             <w:b w:val="0"/>
+            <w:sz w:val="16"/>
+            <w:szCs w:val="16"/>
+            <w:rPrChange w:id="198" w:author="Duke" w:date="2014-04-01T14:37:00Z">
+              <w:rPr>
+                <w:rFonts w:cstheme="minorHAnsi"/>
+                <w:b w:val="0"/>
+              </w:rPr>
+            </w:rPrChange>
           </w:rPr>
           <w:tab/>
         </w:r>
@@ -4037,85 +4423,160 @@
       <w:pPr>
         <w:pStyle w:val="Heading2"/>
         <w:rPr>
-          <w:del w:id="171" w:author="Duke" w:date="2014-04-01T14:02:00Z"/>
+          <w:del w:id="199" w:author="Duke" w:date="2014-04-01T14:02:00Z"/>
           <w:b w:val="0"/>
+          <w:sz w:val="16"/>
+          <w:szCs w:val="16"/>
+          <w:rPrChange w:id="200" w:author="Duke" w:date="2014-04-01T14:37:00Z">
+            <w:rPr>
+              <w:del w:id="201" w:author="Duke" w:date="2014-04-01T14:02:00Z"/>
+              <w:b w:val="0"/>
+            </w:rPr>
+          </w:rPrChange>
         </w:rPr>
       </w:pPr>
-      <w:customXmlDelRangeStart w:id="172" w:author="Duke" w:date="2014-04-01T14:02:00Z"/>
+      <w:customXmlDelRangeStart w:id="202" w:author="Duke" w:date="2014-04-01T14:02:00Z"/>
       <w:sdt>
         <w:sdtPr>
           <w:rPr>
-            <w:color w:val="auto"/>
+            <w:sz w:val="16"/>
+            <w:szCs w:val="16"/>
+            <w:rPrChange w:id="203" w:author="Duke" w:date="2014-04-01T14:37:00Z">
+              <w:rPr/>
+            </w:rPrChange>
           </w:rPr>
           <w:id w:val="1077634855"/>
           <w:placeholder>
             <w:docPart w:val="5DEA489B83574B8C9921C12772373734"/>
           </w:placeholder>
         </w:sdtPr>
-        <w:sdtEndPr/>
+        <w:sdtEndPr>
+          <w:rPr>
+            <w:rPrChange w:id="204" w:author="Duke" w:date="2014-04-01T14:37:00Z">
+              <w:rPr/>
+            </w:rPrChange>
+          </w:rPr>
+        </w:sdtEndPr>
         <w:sdtContent>
-          <w:customXmlDelRangeEnd w:id="172"/>
-          <w:del w:id="173" w:author="Duke" w:date="2014-04-01T14:02:00Z">
+          <w:customXmlDelRangeEnd w:id="202"/>
+          <w:del w:id="205" w:author="Duke" w:date="2014-04-01T14:02:00Z">
             <w:r>
               <w:rPr>
                 <w:color w:val="auto"/>
-              </w:rPr>
-              <w:delText>Vice-Present</w:delText>
+                <w:sz w:val="16"/>
+                <w:szCs w:val="16"/>
+                <w:rPrChange w:id="206" w:author="Duke" w:date="2014-04-01T14:37:00Z">
+                  <w:rPr>
+                    <w:color w:val="auto"/>
+                  </w:rPr>
+                </w:rPrChange>
+              </w:rPr>
+              <w:delText xml:space="preserve">Vice-Present, </w:delText>
             </w:r>
             <w:r>
               <w:rPr>
-                <w:color w:val="auto"/>
-              </w:rPr>
-              <w:delText xml:space="preserve">, </w:delText>
-            </w:r>
-            <w:r>
+                <w:sz w:val="16"/>
+                <w:szCs w:val="16"/>
+                <w:rPrChange w:id="207" w:author="Duke" w:date="2014-04-01T14:37:00Z">
+                  <w:rPr/>
+                </w:rPrChange>
+              </w:rPr>
               <w:delText>Beihang University Volunteer Association</w:delText>
             </w:r>
           </w:del>
-          <w:customXmlDelRangeStart w:id="174" w:author="Duke" w:date="2014-04-01T14:02:00Z"/>
+          <w:customXmlDelRangeStart w:id="208" w:author="Duke" w:date="2014-04-01T14:02:00Z"/>
         </w:sdtContent>
       </w:sdt>
-      <w:customXmlDelRangeEnd w:id="174"/>
-      <w:del w:id="175" w:author="Duke" w:date="2014-04-01T14:02:00Z">
+      <w:customXmlDelRangeEnd w:id="208"/>
+      <w:del w:id="209" w:author="Duke" w:date="2014-04-01T14:02:00Z">
         <w:r>
           <w:rPr>
             <w:b w:val="0"/>
+            <w:sz w:val="16"/>
+            <w:szCs w:val="16"/>
+            <w:rPrChange w:id="210" w:author="Duke" w:date="2014-04-01T14:37:00Z">
+              <w:rPr>
+                <w:b w:val="0"/>
+              </w:rPr>
+            </w:rPrChange>
           </w:rPr>
           <w:delText xml:space="preserve"> </w:delText>
         </w:r>
         <w:r>
           <w:rPr>
             <w:b w:val="0"/>
+            <w:sz w:val="16"/>
+            <w:szCs w:val="16"/>
+            <w:rPrChange w:id="211" w:author="Duke" w:date="2014-04-01T14:37:00Z">
+              <w:rPr>
+                <w:b w:val="0"/>
+              </w:rPr>
+            </w:rPrChange>
           </w:rPr>
           <w:tab/>
         </w:r>
         <w:r>
           <w:rPr>
             <w:b w:val="0"/>
+            <w:sz w:val="16"/>
+            <w:szCs w:val="16"/>
+            <w:rPrChange w:id="212" w:author="Duke" w:date="2014-04-01T14:37:00Z">
+              <w:rPr>
+                <w:b w:val="0"/>
+              </w:rPr>
+            </w:rPrChange>
           </w:rPr>
           <w:tab/>
         </w:r>
         <w:r>
           <w:rPr>
             <w:b w:val="0"/>
+            <w:sz w:val="16"/>
+            <w:szCs w:val="16"/>
+            <w:rPrChange w:id="213" w:author="Duke" w:date="2014-04-01T14:37:00Z">
+              <w:rPr>
+                <w:b w:val="0"/>
+              </w:rPr>
+            </w:rPrChange>
           </w:rPr>
           <w:tab/>
         </w:r>
         <w:r>
           <w:rPr>
             <w:b w:val="0"/>
+            <w:sz w:val="16"/>
+            <w:szCs w:val="16"/>
+            <w:rPrChange w:id="214" w:author="Duke" w:date="2014-04-01T14:37:00Z">
+              <w:rPr>
+                <w:b w:val="0"/>
+              </w:rPr>
+            </w:rPrChange>
           </w:rPr>
           <w:tab/>
         </w:r>
         <w:r>
           <w:rPr>
             <w:b w:val="0"/>
+            <w:sz w:val="16"/>
+            <w:szCs w:val="16"/>
+            <w:rPrChange w:id="215" w:author="Duke" w:date="2014-04-01T14:37:00Z">
+              <w:rPr>
+                <w:b w:val="0"/>
+              </w:rPr>
+            </w:rPrChange>
           </w:rPr>
           <w:tab/>
         </w:r>
         <w:r>
           <w:rPr>
             <w:color w:val="auto"/>
+            <w:sz w:val="16"/>
+            <w:szCs w:val="16"/>
+            <w:rPrChange w:id="216" w:author="Duke" w:date="2014-04-01T14:37:00Z">
+              <w:rPr>
+                <w:color w:val="auto"/>
+              </w:rPr>
+            </w:rPrChange>
           </w:rPr>
           <w:delText>Nov 2012 – Feb 2013</w:delText>
         </w:r>
@@ -4128,19 +4589,39 @@
           <w:ilvl w:val="0"/>
           <w:numId w:val="20"/>
         </w:numPr>
+        <w:ind w:left="0" w:firstLine="0"/>
         <w:rPr>
-          <w:del w:id="176" w:author="Duke" w:date="2014-04-01T14:02:00Z"/>
+          <w:del w:id="217" w:author="Duke" w:date="2014-04-01T14:02:00Z"/>
           <w:rFonts w:asciiTheme="minorHAnsi" w:hAnsiTheme="minorHAnsi" w:cstheme="minorHAnsi"/>
           <w:color w:val="auto"/>
+          <w:sz w:val="16"/>
+          <w:szCs w:val="16"/>
+          <w:rPrChange w:id="218" w:author="Duke" w:date="2014-04-01T14:37:00Z">
+            <w:rPr>
+              <w:del w:id="219" w:author="Duke" w:date="2014-04-01T14:02:00Z"/>
+              <w:rFonts w:asciiTheme="minorHAnsi" w:hAnsiTheme="minorHAnsi" w:cstheme="minorHAnsi"/>
+              <w:color w:val="auto"/>
+            </w:rPr>
+          </w:rPrChange>
         </w:rPr>
       </w:pPr>
-      <w:del w:id="177" w:author="Duke" w:date="2014-04-01T14:02:00Z">
+      <w:del w:id="220" w:author="Duke" w:date="2014-04-01T14:02:00Z">
         <w:r>
           <w:rPr>
             <w:rStyle w:val="apple-converted-space"/>
             <w:rFonts w:asciiTheme="minorHAnsi" w:eastAsia="宋体" w:hAnsiTheme="minorHAnsi" w:cstheme="minorHAnsi"/>
+            <w:sz w:val="16"/>
+            <w:szCs w:val="16"/>
             <w:shd w:val="clear" w:color="auto" w:fill="FFFFFF"/>
             <w:lang w:eastAsia="zh-CN"/>
+            <w:rPrChange w:id="221" w:author="Duke" w:date="2014-04-01T14:37:00Z">
+              <w:rPr>
+                <w:rStyle w:val="apple-converted-space"/>
+                <w:rFonts w:asciiTheme="minorHAnsi" w:eastAsia="宋体" w:hAnsiTheme="minorHAnsi" w:cstheme="minorHAnsi"/>
+                <w:shd w:val="clear" w:color="auto" w:fill="FFFFFF"/>
+                <w:lang w:eastAsia="zh-CN"/>
+              </w:rPr>
+            </w:rPrChange>
           </w:rPr>
           <w:delText>Venue Administration Volunteer</w:delText>
         </w:r>
@@ -4149,7 +4630,17 @@
             <w:rStyle w:val="apple-converted-space"/>
             <w:rFonts w:asciiTheme="minorHAnsi" w:hAnsiTheme="minorHAnsi" w:cstheme="minorHAnsi"/>
             <w:b w:val="0"/>
+            <w:sz w:val="16"/>
+            <w:szCs w:val="16"/>
             <w:shd w:val="clear" w:color="auto" w:fill="FFFFFF"/>
+            <w:rPrChange w:id="222" w:author="Duke" w:date="2014-04-01T14:37:00Z">
+              <w:rPr>
+                <w:rStyle w:val="apple-converted-space"/>
+                <w:rFonts w:asciiTheme="minorHAnsi" w:hAnsiTheme="minorHAnsi" w:cstheme="minorHAnsi"/>
+                <w:b w:val="0"/>
+                <w:shd w:val="clear" w:color="auto" w:fill="FFFFFF"/>
+              </w:rPr>
+            </w:rPrChange>
           </w:rPr>
           <w:delText xml:space="preserve"> of 11</w:delText>
         </w:r>
@@ -4158,8 +4649,19 @@
             <w:rStyle w:val="apple-converted-space"/>
             <w:rFonts w:asciiTheme="minorHAnsi" w:hAnsiTheme="minorHAnsi" w:cstheme="minorHAnsi"/>
             <w:b w:val="0"/>
+            <w:sz w:val="16"/>
+            <w:szCs w:val="16"/>
             <w:shd w:val="clear" w:color="auto" w:fill="FFFFFF"/>
             <w:vertAlign w:val="superscript"/>
+            <w:rPrChange w:id="223" w:author="Duke" w:date="2014-04-01T14:37:00Z">
+              <w:rPr>
+                <w:rStyle w:val="apple-converted-space"/>
+                <w:rFonts w:asciiTheme="minorHAnsi" w:hAnsiTheme="minorHAnsi" w:cstheme="minorHAnsi"/>
+                <w:b w:val="0"/>
+                <w:shd w:val="clear" w:color="auto" w:fill="FFFFFF"/>
+                <w:vertAlign w:val="superscript"/>
+              </w:rPr>
+            </w:rPrChange>
           </w:rPr>
           <w:delText>th</w:delText>
         </w:r>
@@ -4168,7 +4670,17 @@
             <w:rStyle w:val="apple-converted-space"/>
             <w:rFonts w:asciiTheme="minorHAnsi" w:hAnsiTheme="minorHAnsi" w:cstheme="minorHAnsi"/>
             <w:b w:val="0"/>
+            <w:sz w:val="16"/>
+            <w:szCs w:val="16"/>
             <w:shd w:val="clear" w:color="auto" w:fill="FFFFFF"/>
+            <w:rPrChange w:id="224" w:author="Duke" w:date="2014-04-01T14:37:00Z">
+              <w:rPr>
+                <w:rStyle w:val="apple-converted-space"/>
+                <w:rFonts w:asciiTheme="minorHAnsi" w:hAnsiTheme="minorHAnsi" w:cstheme="minorHAnsi"/>
+                <w:b w:val="0"/>
+                <w:shd w:val="clear" w:color="auto" w:fill="FFFFFF"/>
+              </w:rPr>
+            </w:rPrChange>
           </w:rPr>
           <w:delText xml:space="preserve"> </w:delText>
         </w:r>
@@ -4177,7 +4689,17 @@
             <w:rStyle w:val="apple-converted-space"/>
             <w:rFonts w:asciiTheme="minorHAnsi" w:hAnsiTheme="minorHAnsi" w:cstheme="minorHAnsi"/>
             <w:b w:val="0"/>
+            <w:sz w:val="16"/>
+            <w:szCs w:val="16"/>
             <w:shd w:val="clear" w:color="auto" w:fill="FFFFFF"/>
+            <w:rPrChange w:id="225" w:author="Duke" w:date="2014-04-01T14:37:00Z">
+              <w:rPr>
+                <w:rStyle w:val="apple-converted-space"/>
+                <w:rFonts w:asciiTheme="minorHAnsi" w:hAnsiTheme="minorHAnsi" w:cstheme="minorHAnsi"/>
+                <w:b w:val="0"/>
+                <w:shd w:val="clear" w:color="auto" w:fill="FFFFFF"/>
+              </w:rPr>
+            </w:rPrChange>
           </w:rPr>
           <w:delText xml:space="preserve">China </w:delText>
         </w:r>
@@ -4185,7 +4707,16 @@
           <w:rPr>
             <w:rFonts w:asciiTheme="minorHAnsi" w:hAnsiTheme="minorHAnsi" w:cstheme="minorHAnsi"/>
             <w:b w:val="0"/>
+            <w:sz w:val="16"/>
+            <w:szCs w:val="16"/>
             <w:shd w:val="clear" w:color="auto" w:fill="FFFFFF"/>
+            <w:rPrChange w:id="226" w:author="Duke" w:date="2014-04-01T14:37:00Z">
+              <w:rPr>
+                <w:rFonts w:asciiTheme="minorHAnsi" w:hAnsiTheme="minorHAnsi" w:cstheme="minorHAnsi"/>
+                <w:b w:val="0"/>
+                <w:shd w:val="clear" w:color="auto" w:fill="FFFFFF"/>
+              </w:rPr>
+            </w:rPrChange>
           </w:rPr>
           <w:delText xml:space="preserve">National Competition of </w:delText>
         </w:r>
@@ -4193,7 +4724,16 @@
           <w:rPr>
             <w:rFonts w:asciiTheme="minorHAnsi" w:hAnsiTheme="minorHAnsi" w:cstheme="minorHAnsi"/>
             <w:b w:val="0"/>
+            <w:sz w:val="16"/>
+            <w:szCs w:val="16"/>
             <w:shd w:val="clear" w:color="auto" w:fill="FFFFFF"/>
+            <w:rPrChange w:id="227" w:author="Duke" w:date="2014-04-01T14:37:00Z">
+              <w:rPr>
+                <w:rFonts w:asciiTheme="minorHAnsi" w:hAnsiTheme="minorHAnsi" w:cstheme="minorHAnsi"/>
+                <w:b w:val="0"/>
+                <w:shd w:val="clear" w:color="auto" w:fill="FFFFFF"/>
+              </w:rPr>
+            </w:rPrChange>
           </w:rPr>
           <w:delText>College Students' Extracurricular Academic and Scientific Achievement</w:delText>
         </w:r>
@@ -4201,6 +4741,14 @@
           <w:rPr>
             <w:rFonts w:asciiTheme="minorHAnsi" w:hAnsiTheme="minorHAnsi" w:cstheme="minorHAnsi"/>
             <w:color w:val="auto"/>
+            <w:sz w:val="16"/>
+            <w:szCs w:val="16"/>
+            <w:rPrChange w:id="228" w:author="Duke" w:date="2014-04-01T14:37:00Z">
+              <w:rPr>
+                <w:rFonts w:asciiTheme="minorHAnsi" w:hAnsiTheme="minorHAnsi" w:cstheme="minorHAnsi"/>
+                <w:color w:val="auto"/>
+              </w:rPr>
+            </w:rPrChange>
           </w:rPr>
           <w:tab/>
         </w:r>
@@ -4208,6 +4756,14 @@
           <w:rPr>
             <w:rFonts w:asciiTheme="minorHAnsi" w:hAnsiTheme="minorHAnsi" w:cstheme="minorHAnsi"/>
             <w:color w:val="auto"/>
+            <w:sz w:val="16"/>
+            <w:szCs w:val="16"/>
+            <w:rPrChange w:id="229" w:author="Duke" w:date="2014-04-01T14:37:00Z">
+              <w:rPr>
+                <w:rFonts w:asciiTheme="minorHAnsi" w:hAnsiTheme="minorHAnsi" w:cstheme="minorHAnsi"/>
+                <w:color w:val="auto"/>
+              </w:rPr>
+            </w:rPrChange>
           </w:rPr>
           <w:tab/>
         </w:r>
@@ -4215,6 +4771,14 @@
           <w:rPr>
             <w:rFonts w:asciiTheme="minorHAnsi" w:hAnsiTheme="minorHAnsi" w:cstheme="minorHAnsi"/>
             <w:color w:val="auto"/>
+            <w:sz w:val="16"/>
+            <w:szCs w:val="16"/>
+            <w:rPrChange w:id="230" w:author="Duke" w:date="2014-04-01T14:37:00Z">
+              <w:rPr>
+                <w:rFonts w:asciiTheme="minorHAnsi" w:hAnsiTheme="minorHAnsi" w:cstheme="minorHAnsi"/>
+                <w:color w:val="auto"/>
+              </w:rPr>
+            </w:rPrChange>
           </w:rPr>
           <w:tab/>
         </w:r>
@@ -4222,6 +4786,14 @@
           <w:rPr>
             <w:rFonts w:asciiTheme="minorHAnsi" w:hAnsiTheme="minorHAnsi" w:cstheme="minorHAnsi"/>
             <w:color w:val="auto"/>
+            <w:sz w:val="16"/>
+            <w:szCs w:val="16"/>
+            <w:rPrChange w:id="231" w:author="Duke" w:date="2014-04-01T14:37:00Z">
+              <w:rPr>
+                <w:rFonts w:asciiTheme="minorHAnsi" w:hAnsiTheme="minorHAnsi" w:cstheme="minorHAnsi"/>
+                <w:color w:val="auto"/>
+              </w:rPr>
+            </w:rPrChange>
           </w:rPr>
           <w:tab/>
         </w:r>
@@ -4229,25 +4801,46 @@
           <w:rPr>
             <w:rFonts w:asciiTheme="minorHAnsi" w:hAnsiTheme="minorHAnsi" w:cstheme="minorHAnsi"/>
             <w:color w:val="auto"/>
+            <w:sz w:val="16"/>
+            <w:szCs w:val="16"/>
+            <w:rPrChange w:id="232" w:author="Duke" w:date="2014-04-01T14:37:00Z">
+              <w:rPr>
+                <w:rFonts w:asciiTheme="minorHAnsi" w:hAnsiTheme="minorHAnsi" w:cstheme="minorHAnsi"/>
+                <w:color w:val="auto"/>
+              </w:rPr>
+            </w:rPrChange>
           </w:rPr>
           <w:tab/>
         </w:r>
       </w:del>
     </w:p>
-    <w:customXmlDelRangeStart w:id="178" w:author="Duke" w:date="2014-04-01T14:02:00Z"/>
+    <w:customXmlDelRangeStart w:id="233" w:author="Duke" w:date="2014-04-01T14:02:00Z"/>
     <w:sdt>
       <w:sdtPr>
         <w:rPr>
           <w:rFonts w:cstheme="minorHAnsi"/>
+          <w:sz w:val="16"/>
+          <w:szCs w:val="16"/>
+          <w:rPrChange w:id="234" w:author="Duke" w:date="2014-04-01T14:37:00Z">
+            <w:rPr>
+              <w:rFonts w:cstheme="minorHAnsi"/>
+            </w:rPr>
+          </w:rPrChange>
         </w:rPr>
         <w:id w:val="-1741558647"/>
         <w:placeholder>
           <w:docPart w:val="F9E9ECE930824BA3A68BFEA36E2E07CC"/>
         </w:placeholder>
       </w:sdtPr>
-      <w:sdtEndPr/>
+      <w:sdtEndPr>
+        <w:rPr>
+          <w:rPrChange w:id="235" w:author="Duke" w:date="2014-04-01T14:37:00Z">
+            <w:rPr/>
+          </w:rPrChange>
+        </w:rPr>
+      </w:sdtEndPr>
       <w:sdtContent>
-        <w:customXmlDelRangeEnd w:id="178"/>
+        <w:customXmlDelRangeEnd w:id="233"/>
         <w:p>
           <w:pPr>
             <w:pStyle w:val="BodyText"/>
@@ -4255,61 +4848,112 @@
               <w:ilvl w:val="0"/>
               <w:numId w:val="13"/>
             </w:numPr>
-            <w:rPr>
-              <w:del w:id="179" w:author="Duke" w:date="2014-04-01T14:02:00Z"/>
+            <w:ind w:left="0" w:firstLine="0"/>
+            <w:rPr>
+              <w:del w:id="236" w:author="Duke" w:date="2014-04-01T14:02:00Z"/>
               <w:rFonts w:cstheme="minorHAnsi"/>
               <w:b/>
+              <w:sz w:val="16"/>
+              <w:szCs w:val="16"/>
+              <w:rPrChange w:id="237" w:author="Duke" w:date="2014-04-01T14:37:00Z">
+                <w:rPr>
+                  <w:del w:id="238" w:author="Duke" w:date="2014-04-01T14:02:00Z"/>
+                  <w:rFonts w:cstheme="minorHAnsi"/>
+                  <w:b/>
+                </w:rPr>
+              </w:rPrChange>
             </w:rPr>
           </w:pPr>
-          <w:del w:id="180" w:author="Duke" w:date="2014-04-01T14:02:00Z">
+          <w:del w:id="239" w:author="Duke" w:date="2014-04-01T14:02:00Z">
             <w:r>
               <w:rPr>
                 <w:rFonts w:eastAsia="宋体" w:cstheme="minorHAnsi"/>
                 <w:b/>
+                <w:sz w:val="16"/>
+                <w:szCs w:val="16"/>
                 <w:lang w:eastAsia="zh-CN"/>
-              </w:rPr>
-              <w:delText>Honors:</w:delText>
+                <w:rPrChange w:id="240" w:author="Duke" w:date="2014-04-01T14:37:00Z">
+                  <w:rPr>
+                    <w:rFonts w:eastAsia="宋体" w:cstheme="minorHAnsi"/>
+                    <w:b/>
+                    <w:lang w:eastAsia="zh-CN"/>
+                  </w:rPr>
+                </w:rPrChange>
+              </w:rPr>
+              <w:delText xml:space="preserve">Honors: </w:delText>
             </w:r>
             <w:r>
               <w:rPr>
                 <w:rFonts w:eastAsia="宋体" w:cstheme="minorHAnsi"/>
-                <w:b/>
+                <w:sz w:val="16"/>
+                <w:szCs w:val="16"/>
                 <w:lang w:eastAsia="zh-CN"/>
-              </w:rPr>
-              <w:delText xml:space="preserve"> </w:delText>
-            </w:r>
-            <w:r>
-              <w:rPr>
-                <w:rFonts w:eastAsia="宋体" w:cstheme="minorHAnsi"/>
-                <w:lang w:eastAsia="zh-CN"/>
+                <w:rPrChange w:id="241" w:author="Duke" w:date="2014-04-01T14:37:00Z">
+                  <w:rPr>
+                    <w:rFonts w:eastAsia="宋体" w:cstheme="minorHAnsi"/>
+                    <w:lang w:eastAsia="zh-CN"/>
+                  </w:rPr>
+                </w:rPrChange>
               </w:rPr>
               <w:delText>Annual Outstanding Volunteer of Beihang University</w:delText>
             </w:r>
             <w:r>
               <w:rPr>
                 <w:rFonts w:eastAsia="宋体" w:cstheme="minorHAnsi"/>
+                <w:sz w:val="16"/>
+                <w:szCs w:val="16"/>
                 <w:lang w:eastAsia="zh-CN"/>
+                <w:rPrChange w:id="242" w:author="Duke" w:date="2014-04-01T14:37:00Z">
+                  <w:rPr>
+                    <w:rFonts w:eastAsia="宋体" w:cstheme="minorHAnsi"/>
+                    <w:lang w:eastAsia="zh-CN"/>
+                  </w:rPr>
+                </w:rPrChange>
               </w:rPr>
               <w:tab/>
             </w:r>
             <w:r>
               <w:rPr>
                 <w:rFonts w:eastAsia="宋体" w:cstheme="minorHAnsi"/>
+                <w:sz w:val="16"/>
+                <w:szCs w:val="16"/>
                 <w:lang w:eastAsia="zh-CN"/>
+                <w:rPrChange w:id="243" w:author="Duke" w:date="2014-04-01T14:37:00Z">
+                  <w:rPr>
+                    <w:rFonts w:eastAsia="宋体" w:cstheme="minorHAnsi"/>
+                    <w:lang w:eastAsia="zh-CN"/>
+                  </w:rPr>
+                </w:rPrChange>
               </w:rPr>
               <w:tab/>
             </w:r>
             <w:r>
               <w:rPr>
                 <w:rFonts w:eastAsia="宋体" w:cstheme="minorHAnsi"/>
+                <w:sz w:val="16"/>
+                <w:szCs w:val="16"/>
                 <w:lang w:eastAsia="zh-CN"/>
+                <w:rPrChange w:id="244" w:author="Duke" w:date="2014-04-01T14:37:00Z">
+                  <w:rPr>
+                    <w:rFonts w:eastAsia="宋体" w:cstheme="minorHAnsi"/>
+                    <w:lang w:eastAsia="zh-CN"/>
+                  </w:rPr>
+                </w:rPrChange>
               </w:rPr>
               <w:tab/>
             </w:r>
             <w:r>
               <w:rPr>
                 <w:rFonts w:eastAsia="宋体" w:cstheme="minorHAnsi"/>
+                <w:sz w:val="16"/>
+                <w:szCs w:val="16"/>
                 <w:lang w:eastAsia="zh-CN"/>
+                <w:rPrChange w:id="245" w:author="Duke" w:date="2014-04-01T14:37:00Z">
+                  <w:rPr>
+                    <w:rFonts w:eastAsia="宋体" w:cstheme="minorHAnsi"/>
+                    <w:lang w:eastAsia="zh-CN"/>
+                  </w:rPr>
+                </w:rPrChange>
               </w:rPr>
               <w:tab/>
               <w:delText>2009, 2010</w:delText>
@@ -4319,73 +4963,597 @@
         <w:p>
           <w:pPr>
             <w:pStyle w:val="BodyText"/>
-            <w:ind w:left="360" w:firstLine="360"/>
-            <w:rPr>
-              <w:del w:id="181" w:author="Duke" w:date="2014-04-01T14:02:00Z"/>
+            <w:rPr>
+              <w:del w:id="246" w:author="Duke" w:date="2014-04-01T14:02:00Z"/>
               <w:rFonts w:cstheme="minorHAnsi"/>
+              <w:sz w:val="16"/>
+              <w:szCs w:val="16"/>
+              <w:rPrChange w:id="247" w:author="Duke" w:date="2014-04-01T14:37:00Z">
+                <w:rPr>
+                  <w:del w:id="248" w:author="Duke" w:date="2014-04-01T14:02:00Z"/>
+                  <w:rFonts w:cstheme="minorHAnsi"/>
+                </w:rPr>
+              </w:rPrChange>
             </w:rPr>
           </w:pPr>
-          <w:del w:id="182" w:author="Duke" w:date="2014-04-01T14:02:00Z">
+          <w:del w:id="249" w:author="Duke" w:date="2014-04-01T14:02:00Z">
             <w:r>
               <w:rPr>
                 <w:rFonts w:eastAsia="宋体" w:cstheme="minorHAnsi"/>
+                <w:sz w:val="16"/>
+                <w:szCs w:val="16"/>
                 <w:lang w:eastAsia="zh-CN"/>
+                <w:rPrChange w:id="250" w:author="Duke" w:date="2014-04-01T14:37:00Z">
+                  <w:rPr>
+                    <w:rFonts w:eastAsia="宋体" w:cstheme="minorHAnsi"/>
+                    <w:lang w:eastAsia="zh-CN"/>
+                  </w:rPr>
+                </w:rPrChange>
               </w:rPr>
               <w:delText>Beihang University n</w:delText>
             </w:r>
             <w:r>
               <w:rPr>
                 <w:rFonts w:eastAsia="宋体" w:cstheme="minorHAnsi"/>
+                <w:sz w:val="16"/>
+                <w:szCs w:val="16"/>
                 <w:lang w:eastAsia="zh-CN"/>
-              </w:rPr>
-              <w:delText xml:space="preserve">ominates 20 students </w:delText>
-            </w:r>
-            <w:r>
-              <w:rPr>
-                <w:rFonts w:eastAsia="宋体" w:cstheme="minorHAnsi"/>
-                <w:lang w:eastAsia="zh-CN"/>
-              </w:rPr>
-              <w:delText xml:space="preserve">each year </w:delText>
-            </w:r>
-            <w:r>
-              <w:rPr>
-                <w:rFonts w:eastAsia="宋体" w:cstheme="minorHAnsi"/>
-                <w:lang w:eastAsia="zh-CN"/>
-              </w:rPr>
-              <w:delText>amount candidates</w:delText>
+                <w:rPrChange w:id="251" w:author="Duke" w:date="2014-04-01T14:37:00Z">
+                  <w:rPr>
+                    <w:rFonts w:eastAsia="宋体" w:cstheme="minorHAnsi"/>
+                    <w:lang w:eastAsia="zh-CN"/>
+                  </w:rPr>
+                </w:rPrChange>
+              </w:rPr>
+              <w:delText>ominates 20 students each year amount candidates</w:delText>
             </w:r>
           </w:del>
-          <w:ins w:id="183" w:author="Josef" w:date="2014-04-01T08:21:00Z">
-            <w:del w:id="184" w:author="Duke" w:date="2014-04-01T14:02:00Z">
+          <w:ins w:id="252" w:author="Josef" w:date="2014-04-01T08:21:00Z">
+            <w:del w:id="253" w:author="Duke" w:date="2014-04-01T14:02:00Z">
               <w:r>
                 <w:rPr>
                   <w:rFonts w:eastAsia="宋体" w:cstheme="minorHAnsi"/>
+                  <w:sz w:val="16"/>
+                  <w:szCs w:val="16"/>
                   <w:lang w:eastAsia="zh-CN"/>
+                  <w:rPrChange w:id="254" w:author="Duke" w:date="2014-04-01T14:37:00Z">
+                    <w:rPr>
+                      <w:rFonts w:eastAsia="宋体" w:cstheme="minorHAnsi"/>
+                      <w:lang w:eastAsia="zh-CN"/>
+                    </w:rPr>
+                  </w:rPrChange>
                 </w:rPr>
                 <w:delText xml:space="preserve"> each year</w:delText>
               </w:r>
             </w:del>
           </w:ins>
-          <w:del w:id="185" w:author="Duke" w:date="2014-04-01T14:02:00Z">
+          <w:del w:id="255" w:author="Duke" w:date="2014-04-01T14:02:00Z">
             <w:r>
               <w:rPr>
                 <w:rFonts w:eastAsia="宋体" w:cstheme="minorHAnsi"/>
+                <w:sz w:val="16"/>
+                <w:szCs w:val="16"/>
                 <w:lang w:eastAsia="zh-CN"/>
+                <w:rPrChange w:id="256" w:author="Duke" w:date="2014-04-01T14:37:00Z">
+                  <w:rPr>
+                    <w:rFonts w:eastAsia="宋体" w:cstheme="minorHAnsi"/>
+                    <w:lang w:eastAsia="zh-CN"/>
+                  </w:rPr>
+                </w:rPrChange>
               </w:rPr>
               <w:delText xml:space="preserve"> based on volunteer service time and service feedback</w:delText>
             </w:r>
           </w:del>
         </w:p>
-        <w:customXmlDelRangeStart w:id="186" w:author="Duke" w:date="2014-04-01T14:02:00Z"/>
+        <w:customXmlDelRangeStart w:id="257" w:author="Duke" w:date="2014-04-01T14:02:00Z"/>
       </w:sdtContent>
     </w:sdt>
-    <w:customXmlDelRangeEnd w:id="186"/>
+    <w:customXmlDelRangeEnd w:id="257"/>
     <w:p>
       <w:pPr>
         <w:pStyle w:val="BodyText"/>
         <w:rPr>
+          <w:del w:id="258" w:author="Duke" w:date="2014-04-01T14:19:00Z"/>
           <w:rFonts w:cstheme="minorHAnsi"/>
-          <w:szCs w:val="20"/>
+          <w:sz w:val="16"/>
+          <w:szCs w:val="16"/>
+          <w:rPrChange w:id="259" w:author="Duke" w:date="2014-04-01T14:37:00Z">
+            <w:rPr>
+              <w:del w:id="260" w:author="Duke" w:date="2014-04-01T14:19:00Z"/>
+              <w:rFonts w:cstheme="minorHAnsi"/>
+              <w:szCs w:val="20"/>
+            </w:rPr>
+          </w:rPrChange>
+        </w:rPr>
+      </w:pPr>
+    </w:p>
+    <w:p>
+      <w:pPr>
+        <w:pStyle w:val="BodyText"/>
+        <w:rPr>
+          <w:del w:id="261" w:author="Duke" w:date="2014-04-01T14:19:00Z"/>
+          <w:rFonts w:cstheme="minorHAnsi"/>
+          <w:sz w:val="16"/>
+          <w:szCs w:val="16"/>
+          <w:rPrChange w:id="262" w:author="Duke" w:date="2014-04-01T14:37:00Z">
+            <w:rPr>
+              <w:del w:id="263" w:author="Duke" w:date="2014-04-01T14:19:00Z"/>
+              <w:rFonts w:cstheme="minorHAnsi"/>
+            </w:rPr>
+          </w:rPrChange>
+        </w:rPr>
+      </w:pPr>
+    </w:p>
+    <w:p>
+      <w:pPr>
+        <w:pStyle w:val="BodyText"/>
+        <w:rPr>
+          <w:del w:id="264" w:author="Duke" w:date="2014-04-01T14:19:00Z"/>
+          <w:rFonts w:cstheme="minorHAnsi"/>
+          <w:sz w:val="16"/>
+          <w:szCs w:val="16"/>
+          <w:rPrChange w:id="265" w:author="Duke" w:date="2014-04-01T14:37:00Z">
+            <w:rPr>
+              <w:del w:id="266" w:author="Duke" w:date="2014-04-01T14:19:00Z"/>
+              <w:rFonts w:cstheme="minorHAnsi"/>
+            </w:rPr>
+          </w:rPrChange>
+        </w:rPr>
+        <w:pPrChange w:id="267" w:author="Duke" w:date="2014-04-01T14:19:00Z">
+          <w:pPr>
+            <w:pStyle w:val="BodyText"/>
+            <w:ind w:left="720"/>
+          </w:pPr>
+        </w:pPrChange>
+      </w:pPr>
+    </w:p>
+    <w:p>
+      <w:pPr>
+        <w:pStyle w:val="BodyText"/>
+        <w:rPr>
+          <w:del w:id="268" w:author="Duke" w:date="2014-04-01T14:18:00Z"/>
+          <w:rFonts w:cstheme="minorHAnsi"/>
+          <w:sz w:val="16"/>
+          <w:szCs w:val="16"/>
+          <w:rPrChange w:id="269" w:author="Duke" w:date="2014-04-01T14:37:00Z">
+            <w:rPr>
+              <w:del w:id="270" w:author="Duke" w:date="2014-04-01T14:18:00Z"/>
+              <w:rFonts w:cstheme="minorHAnsi"/>
+            </w:rPr>
+          </w:rPrChange>
+        </w:rPr>
+        <w:pPrChange w:id="271" w:author="Duke" w:date="2014-04-01T14:19:00Z">
+          <w:pPr>
+            <w:pStyle w:val="BodyText"/>
+            <w:ind w:left="720"/>
+          </w:pPr>
+        </w:pPrChange>
+      </w:pPr>
+      <w:del w:id="272" w:author="Duke" w:date="2014-04-01T14:18:00Z">
+        <w:r>
+          <w:rPr>
+            <w:rFonts w:cstheme="minorHAnsi"/>
+            <w:sz w:val="16"/>
+            <w:szCs w:val="16"/>
+            <w:rPrChange w:id="273" w:author="Duke" w:date="2014-04-01T14:37:00Z">
+              <w:rPr>
+                <w:rFonts w:cstheme="minorHAnsi"/>
+              </w:rPr>
+            </w:rPrChange>
+          </w:rPr>
+          <w:fldChar w:fldCharType="begin"/>
+        </w:r>
+        <w:r>
+          <w:rPr>
+            <w:rFonts w:cstheme="minorHAnsi"/>
+            <w:sz w:val="16"/>
+            <w:szCs w:val="16"/>
+            <w:rPrChange w:id="274" w:author="Duke" w:date="2014-04-01T14:37:00Z">
+              <w:rPr>
+                <w:rFonts w:cstheme="minorHAnsi"/>
+              </w:rPr>
+            </w:rPrChange>
+          </w:rPr>
+          <w:delInstrText xml:space="preserve"> ADDIN EN.REFLIST </w:delInstrText>
+        </w:r>
+        <w:r>
+          <w:rPr>
+            <w:rFonts w:cstheme="minorHAnsi"/>
+            <w:sz w:val="16"/>
+            <w:szCs w:val="16"/>
+            <w:rPrChange w:id="275" w:author="Duke" w:date="2014-04-01T14:37:00Z">
+              <w:rPr>
+                <w:rFonts w:cstheme="minorHAnsi"/>
+              </w:rPr>
+            </w:rPrChange>
+          </w:rPr>
+          <w:fldChar w:fldCharType="separate"/>
+        </w:r>
+      </w:del>
+    </w:p>
+    <w:p>
+      <w:pPr>
+        <w:pStyle w:val="BodyText"/>
+        <w:rPr>
+          <w:del w:id="276" w:author="Duke" w:date="2014-04-01T14:19:00Z"/>
+          <w:rFonts w:cstheme="minorHAnsi"/>
+          <w:sz w:val="16"/>
+          <w:szCs w:val="16"/>
+          <w:rPrChange w:id="277" w:author="Duke" w:date="2014-04-01T14:37:00Z">
+            <w:rPr>
+              <w:del w:id="278" w:author="Duke" w:date="2014-04-01T14:19:00Z"/>
+              <w:rFonts w:cstheme="minorHAnsi"/>
+            </w:rPr>
+          </w:rPrChange>
+        </w:rPr>
+      </w:pPr>
+      <w:del w:id="279" w:author="Duke" w:date="2014-04-01T14:18:00Z">
+        <w:r>
+          <w:rPr>
+            <w:rFonts w:cstheme="minorHAnsi"/>
+            <w:sz w:val="16"/>
+            <w:szCs w:val="16"/>
+            <w:rPrChange w:id="280" w:author="Duke" w:date="2014-04-01T14:37:00Z">
+              <w:rPr>
+                <w:rFonts w:cstheme="minorHAnsi"/>
+              </w:rPr>
+            </w:rPrChange>
+          </w:rPr>
+          <w:fldChar w:fldCharType="end"/>
+        </w:r>
+      </w:del>
+    </w:p>
+    <w:p>
+      <w:pPr>
+        <w:pStyle w:val="BodyText"/>
+        <w:rPr>
+          <w:del w:id="281" w:author="Duke" w:date="2014-04-01T14:19:00Z"/>
+          <w:rFonts w:cstheme="minorHAnsi"/>
+          <w:sz w:val="16"/>
+          <w:szCs w:val="16"/>
+          <w:rPrChange w:id="282" w:author="Duke" w:date="2014-04-01T14:37:00Z">
+            <w:rPr>
+              <w:del w:id="283" w:author="Duke" w:date="2014-04-01T14:19:00Z"/>
+              <w:rFonts w:cstheme="minorHAnsi"/>
+            </w:rPr>
+          </w:rPrChange>
+        </w:rPr>
+      </w:pPr>
+    </w:p>
+    <w:p>
+      <w:pPr>
+        <w:pStyle w:val="BodyText"/>
+        <w:rPr>
+          <w:del w:id="284" w:author="Duke" w:date="2014-04-01T14:37:00Z"/>
+          <w:rFonts w:ascii="Times New Roman" w:hAnsi="Times New Roman" w:cs="Times New Roman"/>
+          <w:noProof/>
+          <w:sz w:val="16"/>
+          <w:szCs w:val="16"/>
+          <w:rPrChange w:id="285" w:author="Duke" w:date="2014-04-01T14:37:00Z">
+            <w:rPr>
+              <w:del w:id="286" w:author="Duke" w:date="2014-04-01T14:37:00Z"/>
+              <w:rFonts w:ascii="Times New Roman" w:hAnsi="Times New Roman" w:cs="Times New Roman"/>
+              <w:noProof/>
+            </w:rPr>
+          </w:rPrChange>
+        </w:rPr>
+      </w:pPr>
+      <w:del w:id="287" w:author="Duke" w:date="2014-04-01T14:37:00Z">
+        <w:r>
+          <w:rPr>
+            <w:rFonts w:cstheme="minorHAnsi"/>
+            <w:sz w:val="16"/>
+            <w:szCs w:val="16"/>
+            <w:rPrChange w:id="288" w:author="Duke" w:date="2014-04-01T14:37:00Z">
+              <w:rPr>
+                <w:rFonts w:cstheme="minorHAnsi"/>
+              </w:rPr>
+            </w:rPrChange>
+          </w:rPr>
+          <w:fldChar w:fldCharType="begin"/>
+        </w:r>
+        <w:r>
+          <w:rPr>
+            <w:rFonts w:cstheme="minorHAnsi"/>
+            <w:sz w:val="16"/>
+            <w:szCs w:val="16"/>
+            <w:rPrChange w:id="289" w:author="Duke" w:date="2014-04-01T14:37:00Z">
+              <w:rPr>
+                <w:rFonts w:cstheme="minorHAnsi"/>
+              </w:rPr>
+            </w:rPrChange>
+          </w:rPr>
+          <w:delInstrText xml:space="preserve"> ADDIN EN.REFLIST </w:delInstrText>
+        </w:r>
+        <w:r>
+          <w:rPr>
+            <w:rFonts w:cstheme="minorHAnsi"/>
+            <w:sz w:val="16"/>
+            <w:szCs w:val="16"/>
+            <w:rPrChange w:id="290" w:author="Duke" w:date="2014-04-01T14:37:00Z">
+              <w:rPr>
+                <w:rFonts w:cstheme="minorHAnsi"/>
+              </w:rPr>
+            </w:rPrChange>
+          </w:rPr>
+          <w:fldChar w:fldCharType="separate"/>
+        </w:r>
+        <w:bookmarkStart w:id="291" w:name="_ENREF_1"/>
+        <w:r>
+          <w:rPr>
+            <w:rFonts w:ascii="Times New Roman" w:hAnsi="Times New Roman" w:cs="Times New Roman"/>
+            <w:noProof/>
+            <w:sz w:val="16"/>
+            <w:szCs w:val="16"/>
+            <w:rPrChange w:id="292" w:author="Duke" w:date="2014-04-01T14:37:00Z">
+              <w:rPr>
+                <w:rFonts w:ascii="Times New Roman" w:hAnsi="Times New Roman" w:cs="Times New Roman"/>
+                <w:noProof/>
+              </w:rPr>
+            </w:rPrChange>
+          </w:rPr>
+          <w:delText xml:space="preserve">Hong, M., et al. (2012). A cost-effective tag design for memory data authentication in embedded systems. </w:delText>
+        </w:r>
+        <w:r>
+          <w:rPr>
+            <w:rFonts w:ascii="Times New Roman" w:hAnsi="Times New Roman" w:cs="Times New Roman"/>
+            <w:noProof/>
+            <w:sz w:val="16"/>
+            <w:szCs w:val="16"/>
+            <w:u w:val="single"/>
+            <w:rPrChange w:id="293" w:author="Duke" w:date="2014-04-01T14:37:00Z">
+              <w:rPr>
+                <w:rFonts w:ascii="Times New Roman" w:hAnsi="Times New Roman" w:cs="Times New Roman"/>
+                <w:noProof/>
+                <w:u w:val="single"/>
+              </w:rPr>
+            </w:rPrChange>
+          </w:rPr>
+          <w:delText>Proceedings of the 2012 international conference on Compilers, architectures and synthesis for embedded systems</w:delText>
+        </w:r>
+        <w:r>
+          <w:rPr>
+            <w:rFonts w:ascii="Times New Roman" w:hAnsi="Times New Roman" w:cs="Times New Roman"/>
+            <w:noProof/>
+            <w:sz w:val="16"/>
+            <w:szCs w:val="16"/>
+            <w:rPrChange w:id="294" w:author="Duke" w:date="2014-04-01T14:37:00Z">
+              <w:rPr>
+                <w:rFonts w:ascii="Times New Roman" w:hAnsi="Times New Roman" w:cs="Times New Roman"/>
+                <w:noProof/>
+              </w:rPr>
+            </w:rPrChange>
+          </w:rPr>
+          <w:delText>. Tampere, Finland, ACM</w:delText>
+        </w:r>
+        <w:r>
+          <w:rPr>
+            <w:rFonts w:ascii="Times New Roman" w:hAnsi="Times New Roman" w:cs="Times New Roman"/>
+            <w:b/>
+            <w:noProof/>
+            <w:sz w:val="16"/>
+            <w:szCs w:val="16"/>
+            <w:rPrChange w:id="295" w:author="Duke" w:date="2014-04-01T14:37:00Z">
+              <w:rPr>
+                <w:rFonts w:ascii="Times New Roman" w:hAnsi="Times New Roman" w:cs="Times New Roman"/>
+                <w:b/>
+                <w:noProof/>
+              </w:rPr>
+            </w:rPrChange>
+          </w:rPr>
+          <w:delText xml:space="preserve">: </w:delText>
+        </w:r>
+        <w:r>
+          <w:rPr>
+            <w:rFonts w:ascii="Times New Roman" w:hAnsi="Times New Roman" w:cs="Times New Roman"/>
+            <w:noProof/>
+            <w:sz w:val="16"/>
+            <w:szCs w:val="16"/>
+            <w:rPrChange w:id="296" w:author="Duke" w:date="2014-04-01T14:37:00Z">
+              <w:rPr>
+                <w:rFonts w:ascii="Times New Roman" w:hAnsi="Times New Roman" w:cs="Times New Roman"/>
+                <w:noProof/>
+              </w:rPr>
+            </w:rPrChange>
+          </w:rPr>
+          <w:delText>17-26.</w:delText>
+        </w:r>
+      </w:del>
+    </w:p>
+    <w:p>
+      <w:pPr>
+        <w:pStyle w:val="BodyText"/>
+        <w:spacing w:after="0"/>
+        <w:rPr>
+          <w:del w:id="297" w:author="Duke" w:date="2014-04-01T14:21:00Z"/>
+          <w:rFonts w:ascii="Times New Roman" w:hAnsi="Times New Roman" w:cs="Times New Roman"/>
+          <w:noProof/>
+          <w:sz w:val="16"/>
+          <w:szCs w:val="16"/>
+          <w:rPrChange w:id="298" w:author="Duke" w:date="2014-04-01T14:37:00Z">
+            <w:rPr>
+              <w:del w:id="299" w:author="Duke" w:date="2014-04-01T14:21:00Z"/>
+              <w:rFonts w:ascii="Times New Roman" w:hAnsi="Times New Roman" w:cs="Times New Roman"/>
+              <w:noProof/>
+            </w:rPr>
+          </w:rPrChange>
+        </w:rPr>
+      </w:pPr>
+      <w:del w:id="300" w:author="Duke" w:date="2014-04-01T14:21:00Z">
+        <w:r>
+          <w:rPr>
+            <w:rFonts w:ascii="Times New Roman" w:hAnsi="Times New Roman" w:cs="Times New Roman"/>
+            <w:noProof/>
+            <w:sz w:val="16"/>
+            <w:szCs w:val="16"/>
+            <w:rPrChange w:id="301" w:author="Duke" w:date="2014-04-01T14:37:00Z">
+              <w:rPr>
+                <w:rFonts w:ascii="Times New Roman" w:hAnsi="Times New Roman" w:cs="Times New Roman"/>
+                <w:noProof/>
+              </w:rPr>
+            </w:rPrChange>
+          </w:rPr>
+          <w:tab/>
+        </w:r>
+        <w:bookmarkEnd w:id="291"/>
+      </w:del>
+    </w:p>
+    <w:p>
+      <w:pPr>
+        <w:pStyle w:val="BodyText"/>
+        <w:rPr>
+          <w:del w:id="302" w:author="Duke" w:date="2014-04-01T14:21:00Z"/>
+          <w:rFonts w:ascii="Times New Roman" w:hAnsi="Times New Roman" w:cs="Times New Roman"/>
+          <w:noProof/>
+          <w:sz w:val="16"/>
+          <w:szCs w:val="16"/>
+          <w:rPrChange w:id="303" w:author="Duke" w:date="2014-04-01T14:37:00Z">
+            <w:rPr>
+              <w:del w:id="304" w:author="Duke" w:date="2014-04-01T14:21:00Z"/>
+              <w:rFonts w:ascii="Times New Roman" w:hAnsi="Times New Roman" w:cs="Times New Roman"/>
+              <w:noProof/>
+            </w:rPr>
+          </w:rPrChange>
+        </w:rPr>
+      </w:pPr>
+      <w:bookmarkStart w:id="305" w:name="_ENREF_2"/>
+      <w:del w:id="306" w:author="Duke" w:date="2014-04-01T14:37:00Z">
+        <w:r>
+          <w:rPr>
+            <w:rFonts w:ascii="Times New Roman" w:hAnsi="Times New Roman" w:cs="Times New Roman"/>
+            <w:noProof/>
+            <w:sz w:val="16"/>
+            <w:szCs w:val="16"/>
+            <w:rPrChange w:id="307" w:author="Duke" w:date="2014-04-01T14:37:00Z">
+              <w:rPr>
+                <w:rFonts w:ascii="Times New Roman" w:hAnsi="Times New Roman" w:cs="Times New Roman"/>
+                <w:noProof/>
+              </w:rPr>
+            </w:rPrChange>
+          </w:rPr>
+          <w:delText xml:space="preserve">Kuz, I., et al. (2007). "CAmkES: A component model for secure microkernel-based embedded systems." </w:delText>
+        </w:r>
+        <w:r>
+          <w:rPr>
+            <w:rFonts w:ascii="Times New Roman" w:hAnsi="Times New Roman" w:cs="Times New Roman"/>
+            <w:noProof/>
+            <w:sz w:val="16"/>
+            <w:szCs w:val="16"/>
+            <w:u w:val="single"/>
+            <w:rPrChange w:id="308" w:author="Duke" w:date="2014-04-01T14:37:00Z">
+              <w:rPr>
+                <w:rFonts w:ascii="Times New Roman" w:hAnsi="Times New Roman" w:cs="Times New Roman"/>
+                <w:noProof/>
+                <w:u w:val="single"/>
+              </w:rPr>
+            </w:rPrChange>
+          </w:rPr>
+          <w:delText>J. Syst. Softw.</w:delText>
+        </w:r>
+        <w:r>
+          <w:rPr>
+            <w:rFonts w:ascii="Times New Roman" w:hAnsi="Times New Roman" w:cs="Times New Roman"/>
+            <w:noProof/>
+            <w:sz w:val="16"/>
+            <w:szCs w:val="16"/>
+            <w:rPrChange w:id="309" w:author="Duke" w:date="2014-04-01T14:37:00Z">
+              <w:rPr>
+                <w:rFonts w:ascii="Times New Roman" w:hAnsi="Times New Roman" w:cs="Times New Roman"/>
+                <w:noProof/>
+              </w:rPr>
+            </w:rPrChange>
+          </w:rPr>
+          <w:delText xml:space="preserve"> </w:delText>
+        </w:r>
+        <w:r>
+          <w:rPr>
+            <w:rFonts w:ascii="Times New Roman" w:hAnsi="Times New Roman" w:cs="Times New Roman"/>
+            <w:b/>
+            <w:noProof/>
+            <w:sz w:val="16"/>
+            <w:szCs w:val="16"/>
+            <w:rPrChange w:id="310" w:author="Duke" w:date="2014-04-01T14:37:00Z">
+              <w:rPr>
+                <w:rFonts w:ascii="Times New Roman" w:hAnsi="Times New Roman" w:cs="Times New Roman"/>
+                <w:b/>
+                <w:noProof/>
+              </w:rPr>
+            </w:rPrChange>
+          </w:rPr>
+          <w:delText>80</w:delText>
+        </w:r>
+        <w:r>
+          <w:rPr>
+            <w:rFonts w:ascii="Times New Roman" w:hAnsi="Times New Roman" w:cs="Times New Roman"/>
+            <w:noProof/>
+            <w:sz w:val="16"/>
+            <w:szCs w:val="16"/>
+            <w:rPrChange w:id="311" w:author="Duke" w:date="2014-04-01T14:37:00Z">
+              <w:rPr>
+                <w:rFonts w:ascii="Times New Roman" w:hAnsi="Times New Roman" w:cs="Times New Roman"/>
+                <w:noProof/>
+              </w:rPr>
+            </w:rPrChange>
+          </w:rPr>
+          <w:delText>(5): 687-699.</w:delText>
+        </w:r>
+      </w:del>
+    </w:p>
+    <w:p>
+      <w:pPr>
+        <w:pStyle w:val="BodyText"/>
+        <w:rPr>
+          <w:del w:id="312" w:author="Duke" w:date="2014-04-01T14:21:00Z"/>
+          <w:rFonts w:ascii="Times New Roman" w:hAnsi="Times New Roman" w:cs="Times New Roman"/>
+          <w:noProof/>
+          <w:sz w:val="16"/>
+          <w:szCs w:val="16"/>
+          <w:rPrChange w:id="313" w:author="Duke" w:date="2014-04-01T14:37:00Z">
+            <w:rPr>
+              <w:del w:id="314" w:author="Duke" w:date="2014-04-01T14:21:00Z"/>
+              <w:rFonts w:ascii="Times New Roman" w:hAnsi="Times New Roman" w:cs="Times New Roman"/>
+              <w:noProof/>
+            </w:rPr>
+          </w:rPrChange>
+        </w:rPr>
+      </w:pPr>
+      <w:del w:id="315" w:author="Duke" w:date="2014-04-01T14:21:00Z">
+        <w:r>
+          <w:rPr>
+            <w:rFonts w:ascii="Times New Roman" w:hAnsi="Times New Roman" w:cs="Times New Roman"/>
+            <w:noProof/>
+            <w:sz w:val="16"/>
+            <w:szCs w:val="16"/>
+            <w:rPrChange w:id="316" w:author="Duke" w:date="2014-04-01T14:37:00Z">
+              <w:rPr>
+                <w:rFonts w:ascii="Times New Roman" w:hAnsi="Times New Roman" w:cs="Times New Roman"/>
+                <w:noProof/>
+              </w:rPr>
+            </w:rPrChange>
+          </w:rPr>
+          <w:tab/>
+        </w:r>
+        <w:bookmarkEnd w:id="305"/>
+      </w:del>
+    </w:p>
+    <w:p>
+      <w:pPr>
+        <w:pStyle w:val="BodyText"/>
+        <w:rPr>
+          <w:del w:id="317" w:author="Duke" w:date="2014-04-01T14:37:00Z"/>
+          <w:rFonts w:ascii="Times New Roman" w:hAnsi="Times New Roman" w:cs="Times New Roman"/>
+          <w:noProof/>
+          <w:sz w:val="16"/>
+          <w:szCs w:val="16"/>
+          <w:lang w:eastAsia="zh-CN"/>
+          <w:rPrChange w:id="318" w:author="Duke" w:date="2014-04-01T14:37:00Z">
+            <w:rPr>
+              <w:del w:id="319" w:author="Duke" w:date="2014-04-01T14:37:00Z"/>
+              <w:rFonts w:ascii="Times New Roman" w:hAnsi="Times New Roman" w:cs="Times New Roman"/>
+              <w:noProof/>
+              <w:lang w:eastAsia="zh-CN"/>
+            </w:rPr>
+          </w:rPrChange>
         </w:rPr>
       </w:pPr>
     </w:p>
@@ -4395,13 +5563,29 @@
         <w:ind w:left="720"/>
         <w:rPr>
           <w:rFonts w:cstheme="minorHAnsi"/>
+          <w:lang w:eastAsia="zh-CN"/>
         </w:rPr>
       </w:pPr>
+      <w:del w:id="320" w:author="Duke" w:date="2014-04-01T14:37:00Z">
+        <w:r>
+          <w:rPr>
+            <w:rFonts w:cstheme="minorHAnsi"/>
+            <w:sz w:val="16"/>
+            <w:szCs w:val="16"/>
+            <w:rPrChange w:id="321" w:author="Duke" w:date="2014-04-01T14:37:00Z">
+              <w:rPr>
+                <w:rFonts w:cstheme="minorHAnsi"/>
+              </w:rPr>
+            </w:rPrChange>
+          </w:rPr>
+          <w:fldChar w:fldCharType="end"/>
+        </w:r>
+      </w:del>
     </w:p>
     <w:sectPr>
-      <w:headerReference w:type="default" r:id="rId10"/>
-      <w:footerReference w:type="default" r:id="rId11"/>
-      <w:headerReference w:type="first" r:id="rId12"/>
+      <w:headerReference w:type="default" r:id="rId9"/>
+      <w:footerReference w:type="default" r:id="rId10"/>
+      <w:headerReference w:type="first" r:id="rId11"/>
       <w:pgSz w:w="12240" w:h="15840"/>
       <w:pgMar w:top="720" w:right="720" w:bottom="720" w:left="720" w:header="720" w:footer="720" w:gutter="0"/>
       <w:cols w:space="720"/>
@@ -4450,7 +5634,7 @@
       <w:rPr>
         <w:noProof/>
       </w:rPr>
-      <w:t>2</w:t>
+      <w:t>3</w:t>
     </w:r>
     <w:r>
       <w:rPr>
@@ -4527,7 +5711,7 @@
     <w:tblPr>
       <w:tblW w:w="0" w:type="auto"/>
       <w:tblLook w:val="04A0" w:firstRow="1" w:lastRow="0" w:firstColumn="1" w:lastColumn="0" w:noHBand="0" w:noVBand="1"/>
-      <w:tblPrChange w:id="187" w:author="Duke" w:date="2014-04-01T14:04:00Z">
+      <w:tblPrChange w:id="322" w:author="Duke" w:date="2014-04-01T14:04:00Z">
         <w:tblPr>
           <w:tblW w:w="0" w:type="auto"/>
           <w:tblLook w:val="04A0" w:firstRow="1" w:lastRow="0" w:firstColumn="1" w:lastColumn="0" w:noHBand="0" w:noVBand="1"/>
@@ -4537,7 +5721,7 @@
     <w:tblGrid>
       <w:gridCol w:w="7338"/>
       <w:gridCol w:w="1728"/>
-      <w:tblGridChange w:id="188">
+      <w:tblGridChange w:id="323">
         <w:tblGrid>
           <w:gridCol w:w="9288"/>
           <w:gridCol w:w="1728"/>
@@ -4549,7 +5733,7 @@
         <w:tcPr>
           <w:tcW w:w="7338" w:type="dxa"/>
           <w:vAlign w:val="center"/>
-          <w:tcPrChange w:id="189" w:author="Duke" w:date="2014-04-01T14:04:00Z">
+          <w:tcPrChange w:id="324" w:author="Duke" w:date="2014-04-01T14:04:00Z">
             <w:tcPr>
               <w:tcW w:w="9288" w:type="dxa"/>
               <w:vAlign w:val="center"/>
@@ -4567,119 +5751,358 @@
         <w:p>
           <w:pPr>
             <w:pStyle w:val="ContactDetails"/>
+            <w:rPr>
+              <w:sz w:val="20"/>
+              <w:szCs w:val="20"/>
+              <w:rPrChange w:id="325" w:author="Duke" w:date="2014-04-01T14:36:00Z">
+                <w:rPr/>
+              </w:rPrChange>
+            </w:rPr>
           </w:pPr>
-          <w:del w:id="190" w:author="Duke" w:date="2014-04-01T14:05:00Z">
+          <w:del w:id="326" w:author="Duke" w:date="2014-04-01T14:05:00Z">
             <w:r>
+              <w:rPr>
+                <w:sz w:val="20"/>
+                <w:szCs w:val="20"/>
+                <w:rPrChange w:id="327" w:author="Duke" w:date="2014-04-01T14:36:00Z">
+                  <w:rPr/>
+                </w:rPrChange>
+              </w:rPr>
               <w:sym w:font="Wingdings 2" w:char="F097"/>
             </w:r>
             <w:r>
+              <w:rPr>
+                <w:sz w:val="20"/>
+                <w:szCs w:val="20"/>
+                <w:rPrChange w:id="328" w:author="Duke" w:date="2014-04-01T14:36:00Z">
+                  <w:rPr/>
+                </w:rPrChange>
+              </w:rPr>
               <w:delText xml:space="preserve"> ,  </w:delText>
             </w:r>
             <w:r>
+              <w:rPr>
+                <w:sz w:val="20"/>
+                <w:szCs w:val="20"/>
+                <w:rPrChange w:id="329" w:author="Duke" w:date="2014-04-01T14:36:00Z">
+                  <w:rPr/>
+                </w:rPrChange>
+              </w:rPr>
               <w:br/>
             </w:r>
           </w:del>
           <w:r>
+            <w:rPr>
+              <w:sz w:val="20"/>
+              <w:szCs w:val="20"/>
+              <w:rPrChange w:id="330" w:author="Duke" w:date="2014-04-01T14:36:00Z">
+                <w:rPr/>
+              </w:rPrChange>
+            </w:rPr>
             <w:t xml:space="preserve">Phone: </w:t>
           </w:r>
-          <w:ins w:id="191" w:author="Duke" w:date="2014-04-01T14:05:00Z">
+          <w:ins w:id="331" w:author="Duke" w:date="2014-04-01T14:05:00Z">
             <w:r>
+              <w:rPr>
+                <w:sz w:val="20"/>
+                <w:szCs w:val="20"/>
+                <w:rPrChange w:id="332" w:author="Duke" w:date="2014-04-01T14:36:00Z">
+                  <w:rPr/>
+                </w:rPrChange>
+              </w:rPr>
               <w:t>+61451830909</w:t>
             </w:r>
           </w:ins>
           <w:r>
+            <w:rPr>
+              <w:sz w:val="20"/>
+              <w:szCs w:val="20"/>
+              <w:rPrChange w:id="333" w:author="Duke" w:date="2014-04-01T14:36:00Z">
+                <w:rPr/>
+              </w:rPrChange>
+            </w:rPr>
             <w:t xml:space="preserve"> </w:t>
           </w:r>
-          <w:del w:id="192" w:author="Duke" w:date="2014-04-01T14:05:00Z">
+          <w:del w:id="334" w:author="Duke" w:date="2014-04-01T14:05:00Z">
             <w:r>
+              <w:rPr>
+                <w:sz w:val="20"/>
+                <w:szCs w:val="20"/>
+                <w:rPrChange w:id="335" w:author="Duke" w:date="2014-04-01T14:36:00Z">
+                  <w:rPr/>
+                </w:rPrChange>
+              </w:rPr>
               <w:sym w:font="Wingdings 2" w:char="F097"/>
             </w:r>
             <w:r>
+              <w:rPr>
+                <w:sz w:val="20"/>
+                <w:szCs w:val="20"/>
+                <w:rPrChange w:id="336" w:author="Duke" w:date="2014-04-01T14:36:00Z">
+                  <w:rPr/>
+                </w:rPrChange>
+              </w:rPr>
               <w:delText xml:space="preserve"> Fax: </w:delText>
             </w:r>
             <w:r>
+              <w:rPr>
+                <w:sz w:val="20"/>
+                <w:szCs w:val="20"/>
+                <w:rPrChange w:id="337" w:author="Duke" w:date="2014-04-01T14:36:00Z">
+                  <w:rPr/>
+                </w:rPrChange>
+              </w:rPr>
               <w:fldChar w:fldCharType="begin"/>
             </w:r>
             <w:r>
+              <w:rPr>
+                <w:sz w:val="20"/>
+                <w:szCs w:val="20"/>
+                <w:rPrChange w:id="338" w:author="Duke" w:date="2014-04-01T14:36:00Z">
+                  <w:rPr/>
+                </w:rPrChange>
+              </w:rPr>
               <w:delInstrText xml:space="preserve"> PLACEHOLDER </w:delInstrText>
             </w:r>
             <w:r>
+              <w:rPr>
+                <w:sz w:val="20"/>
+                <w:szCs w:val="20"/>
+                <w:rPrChange w:id="339" w:author="Duke" w:date="2014-04-01T14:36:00Z">
+                  <w:rPr/>
+                </w:rPrChange>
+              </w:rPr>
               <w:fldChar w:fldCharType="begin"/>
             </w:r>
             <w:r>
+              <w:rPr>
+                <w:sz w:val="20"/>
+                <w:szCs w:val="20"/>
+                <w:rPrChange w:id="340" w:author="Duke" w:date="2014-04-01T14:36:00Z">
+                  <w:rPr/>
+                </w:rPrChange>
+              </w:rPr>
               <w:delInstrText xml:space="preserve"> IF </w:delInstrText>
             </w:r>
             <w:r>
+              <w:rPr>
+                <w:sz w:val="20"/>
+                <w:szCs w:val="20"/>
+                <w:rPrChange w:id="341" w:author="Duke" w:date="2014-04-01T14:36:00Z">
+                  <w:rPr/>
+                </w:rPrChange>
+              </w:rPr>
               <w:fldChar w:fldCharType="begin"/>
             </w:r>
             <w:r>
+              <w:rPr>
+                <w:sz w:val="20"/>
+                <w:szCs w:val="20"/>
+                <w:rPrChange w:id="342" w:author="Duke" w:date="2014-04-01T14:36:00Z">
+                  <w:rPr/>
+                </w:rPrChange>
+              </w:rPr>
               <w:delInstrText xml:space="preserve"> USERPROPERTY WorkFax </w:delInstrText>
             </w:r>
             <w:r>
+              <w:rPr>
+                <w:sz w:val="20"/>
+                <w:szCs w:val="20"/>
+                <w:rPrChange w:id="343" w:author="Duke" w:date="2014-04-01T14:36:00Z">
+                  <w:rPr/>
+                </w:rPrChange>
+              </w:rPr>
               <w:fldChar w:fldCharType="end"/>
             </w:r>
             <w:r>
+              <w:rPr>
+                <w:sz w:val="20"/>
+                <w:szCs w:val="20"/>
+                <w:rPrChange w:id="344" w:author="Duke" w:date="2014-04-01T14:36:00Z">
+                  <w:rPr/>
+                </w:rPrChange>
+              </w:rPr>
               <w:delInstrText xml:space="preserve">="" "[Your Fax]" </w:delInstrText>
             </w:r>
             <w:r>
+              <w:rPr>
+                <w:sz w:val="20"/>
+                <w:szCs w:val="20"/>
+                <w:rPrChange w:id="345" w:author="Duke" w:date="2014-04-01T14:36:00Z">
+                  <w:rPr/>
+                </w:rPrChange>
+              </w:rPr>
               <w:fldChar w:fldCharType="begin"/>
             </w:r>
             <w:r>
+              <w:rPr>
+                <w:sz w:val="20"/>
+                <w:szCs w:val="20"/>
+                <w:rPrChange w:id="346" w:author="Duke" w:date="2014-04-01T14:36:00Z">
+                  <w:rPr/>
+                </w:rPrChange>
+              </w:rPr>
               <w:delInstrText xml:space="preserve"> USERPROPERTY WorkFax </w:delInstrText>
             </w:r>
             <w:r>
+              <w:rPr>
+                <w:sz w:val="20"/>
+                <w:szCs w:val="20"/>
+                <w:rPrChange w:id="347" w:author="Duke" w:date="2014-04-01T14:36:00Z">
+                  <w:rPr/>
+                </w:rPrChange>
+              </w:rPr>
               <w:fldChar w:fldCharType="separate"/>
             </w:r>
             <w:r>
               <w:rPr>
                 <w:b w:val="0"/>
                 <w:bCs/>
+                <w:sz w:val="20"/>
+                <w:szCs w:val="20"/>
+                <w:rPrChange w:id="348" w:author="Duke" w:date="2014-04-01T14:36:00Z">
+                  <w:rPr>
+                    <w:b w:val="0"/>
+                    <w:bCs/>
+                  </w:rPr>
+                </w:rPrChange>
               </w:rPr>
               <w:delInstrText>Error! Bookmark not defined.</w:delInstrText>
             </w:r>
             <w:r>
+              <w:rPr>
+                <w:sz w:val="20"/>
+                <w:szCs w:val="20"/>
+                <w:rPrChange w:id="349" w:author="Duke" w:date="2014-04-01T14:36:00Z">
+                  <w:rPr/>
+                </w:rPrChange>
+              </w:rPr>
               <w:fldChar w:fldCharType="end"/>
             </w:r>
             <w:r>
+              <w:rPr>
+                <w:sz w:val="20"/>
+                <w:szCs w:val="20"/>
+                <w:rPrChange w:id="350" w:author="Duke" w:date="2014-04-01T14:36:00Z">
+                  <w:rPr/>
+                </w:rPrChange>
+              </w:rPr>
               <w:fldChar w:fldCharType="separate"/>
             </w:r>
             <w:r>
               <w:rPr>
                 <w:noProof/>
+                <w:sz w:val="20"/>
+                <w:szCs w:val="20"/>
+                <w:rPrChange w:id="351" w:author="Duke" w:date="2014-04-01T14:36:00Z">
+                  <w:rPr>
+                    <w:noProof/>
+                  </w:rPr>
+                </w:rPrChange>
               </w:rPr>
               <w:delInstrText>[Your Fax]</w:delInstrText>
             </w:r>
             <w:r>
+              <w:rPr>
+                <w:sz w:val="20"/>
+                <w:szCs w:val="20"/>
+                <w:rPrChange w:id="352" w:author="Duke" w:date="2014-04-01T14:36:00Z">
+                  <w:rPr/>
+                </w:rPrChange>
+              </w:rPr>
               <w:fldChar w:fldCharType="end"/>
             </w:r>
             <w:r>
+              <w:rPr>
+                <w:sz w:val="20"/>
+                <w:szCs w:val="20"/>
+                <w:rPrChange w:id="353" w:author="Duke" w:date="2014-04-01T14:36:00Z">
+                  <w:rPr/>
+                </w:rPrChange>
+              </w:rPr>
               <w:delInstrText xml:space="preserve"> \* MERGEFORMAT</w:delInstrText>
             </w:r>
             <w:r>
+              <w:rPr>
+                <w:sz w:val="20"/>
+                <w:szCs w:val="20"/>
+                <w:rPrChange w:id="354" w:author="Duke" w:date="2014-04-01T14:36:00Z">
+                  <w:rPr/>
+                </w:rPrChange>
+              </w:rPr>
               <w:fldChar w:fldCharType="separate"/>
             </w:r>
             <w:r>
+              <w:rPr>
+                <w:sz w:val="20"/>
+                <w:szCs w:val="20"/>
+                <w:rPrChange w:id="355" w:author="Duke" w:date="2014-04-01T14:36:00Z">
+                  <w:rPr/>
+                </w:rPrChange>
+              </w:rPr>
               <w:delText>[Your Fax]</w:delText>
             </w:r>
             <w:r>
+              <w:rPr>
+                <w:sz w:val="20"/>
+                <w:szCs w:val="20"/>
+                <w:rPrChange w:id="356" w:author="Duke" w:date="2014-04-01T14:36:00Z">
+                  <w:rPr/>
+                </w:rPrChange>
+              </w:rPr>
               <w:fldChar w:fldCharType="end"/>
             </w:r>
             <w:r>
+              <w:rPr>
+                <w:sz w:val="20"/>
+                <w:szCs w:val="20"/>
+                <w:rPrChange w:id="357" w:author="Duke" w:date="2014-04-01T14:36:00Z">
+                  <w:rPr/>
+                </w:rPrChange>
+              </w:rPr>
               <w:delText xml:space="preserve"> </w:delText>
             </w:r>
           </w:del>
           <w:r>
+            <w:rPr>
+              <w:sz w:val="20"/>
+              <w:szCs w:val="20"/>
+              <w:rPrChange w:id="358" w:author="Duke" w:date="2014-04-01T14:36:00Z">
+                <w:rPr/>
+              </w:rPrChange>
+            </w:rPr>
             <w:sym w:font="Wingdings 2" w:char="F097"/>
           </w:r>
           <w:r>
+            <w:rPr>
+              <w:sz w:val="20"/>
+              <w:szCs w:val="20"/>
+              <w:rPrChange w:id="359" w:author="Duke" w:date="2014-04-01T14:36:00Z">
+                <w:rPr/>
+              </w:rPrChange>
+            </w:rPr>
             <w:t xml:space="preserve"> E-Mail: </w:t>
           </w:r>
-          <w:ins w:id="193" w:author="Duke" w:date="2014-04-01T14:05:00Z">
+          <w:ins w:id="360" w:author="Duke" w:date="2014-04-01T14:05:00Z">
             <w:r>
+              <w:rPr>
+                <w:sz w:val="20"/>
+                <w:szCs w:val="20"/>
+                <w:rPrChange w:id="361" w:author="Duke" w:date="2014-04-01T14:36:00Z">
+                  <w:rPr/>
+                </w:rPrChange>
+              </w:rPr>
               <w:t>tao.liu.unsw@gmail.com</w:t>
             </w:r>
           </w:ins>
           <w:r>
+            <w:rPr>
+              <w:sz w:val="20"/>
+              <w:szCs w:val="20"/>
+              <w:rPrChange w:id="362" w:author="Duke" w:date="2014-04-01T14:36:00Z">
+                <w:rPr/>
+              </w:rPrChange>
+            </w:rPr>
             <w:t xml:space="preserve"> </w:t>
           </w:r>
         </w:p>
@@ -4688,7 +6111,7 @@
         <w:tcPr>
           <w:tcW w:w="1728" w:type="dxa"/>
           <w:vAlign w:val="center"/>
-          <w:tcPrChange w:id="194" w:author="Duke" w:date="2014-04-01T14:04:00Z">
+          <w:tcPrChange w:id="363" w:author="Duke" w:date="2014-04-01T14:04:00Z">
             <w:tcPr>
               <w:tcW w:w="1728" w:type="dxa"/>
               <w:vAlign w:val="center"/>
@@ -4699,7 +6122,7 @@
           <w:pPr>
             <w:pStyle w:val="Initials"/>
             <w:jc w:val="left"/>
-            <w:pPrChange w:id="195" w:author="Duke" w:date="2014-04-01T14:04:00Z">
+            <w:pPrChange w:id="364" w:author="Duke" w:date="2014-04-01T14:04:00Z">
               <w:pPr>
                 <w:pStyle w:val="Initials"/>
               </w:pPr>
@@ -8572,6 +9995,16 @@
       <w:u w:val="single"/>
     </w:rPr>
   </w:style>
+  <w:style w:type="paragraph" w:styleId="Revision">
+    <w:name w:val="Revision"/>
+    <w:hidden/>
+    <w:uiPriority w:val="99"/>
+    <w:semiHidden/>
+    <w:rsid w:val="0062043A"/>
+    <w:rPr>
+      <w:sz w:val="20"/>
+    </w:rPr>
+  </w:style>
 </w:styles>
 </file>
 
@@ -10572,6 +12005,16 @@
       <w:u w:val="single"/>
     </w:rPr>
   </w:style>
+  <w:style w:type="paragraph" w:styleId="Revision">
+    <w:name w:val="Revision"/>
+    <w:hidden/>
+    <w:uiPriority w:val="99"/>
+    <w:semiHidden/>
+    <w:rsid w:val="0062043A"/>
+    <w:rPr>
+      <w:sz w:val="20"/>
+    </w:rPr>
+  </w:style>
 </w:styles>
 </file>
 
@@ -10908,14 +12351,14 @@
     <w:charset w:val="00"/>
     <w:family w:val="auto"/>
     <w:pitch w:val="variable"/>
-    <w:sig w:usb0="00000003" w:usb1="00000000" w:usb2="00000000" w:usb3="00000000" w:csb0="00000001" w:csb1="00000000"/>
+    <w:sig w:usb0="E0002AFF" w:usb1="C0007841" w:usb2="00000009" w:usb3="00000000" w:csb0="000001FF" w:csb1="00000000"/>
   </w:font>
   <w:font w:name="Courier New">
     <w:panose1 w:val="02070309020205020404"/>
     <w:charset w:val="00"/>
     <w:family w:val="auto"/>
     <w:pitch w:val="variable"/>
-    <w:sig w:usb0="00000003" w:usb1="00000000" w:usb2="00000000" w:usb3="00000000" w:csb0="00000001" w:csb1="00000000"/>
+    <w:sig w:usb0="E0002AFF" w:usb1="C0007843" w:usb2="00000009" w:usb3="00000000" w:csb0="000001FF" w:csb1="00000000"/>
   </w:font>
   <w:font w:name="Wingdings">
     <w:panose1 w:val="05000000000000000000"/>
@@ -10925,47 +12368,43 @@
     <w:sig w:usb0="00000000" w:usb1="10000000" w:usb2="00000000" w:usb3="00000000" w:csb0="80000000" w:csb1="00000000"/>
   </w:font>
   <w:font w:name="ＭＳ Ｐ明朝">
-    <w:panose1 w:val="00000000000000000000"/>
-    <w:charset w:val="80"/>
-    <w:family w:val="roman"/>
-    <w:notTrueType/>
-    <w:pitch w:val="default"/>
+    <w:charset w:val="4E"/>
+    <w:family w:val="auto"/>
+    <w:pitch w:val="variable"/>
+    <w:sig w:usb0="E00002FF" w:usb1="6AC7FDFB" w:usb2="00000012" w:usb3="00000000" w:csb0="0002009F" w:csb1="00000000"/>
   </w:font>
   <w:font w:name="Arial">
     <w:panose1 w:val="020B0604020202020204"/>
     <w:charset w:val="00"/>
     <w:family w:val="auto"/>
     <w:pitch w:val="variable"/>
-    <w:sig w:usb0="00000003" w:usb1="00000000" w:usb2="00000000" w:usb3="00000000" w:csb0="00000001" w:csb1="00000000"/>
+    <w:sig w:usb0="E0002AFF" w:usb1="C0007843" w:usb2="00000009" w:usb3="00000000" w:csb0="000001FF" w:csb1="00000000"/>
   </w:font>
   <w:font w:name="ＭＳ Ｐゴシック">
-    <w:panose1 w:val="00000000000000000000"/>
-    <w:charset w:val="80"/>
-    <w:family w:val="roman"/>
-    <w:notTrueType/>
-    <w:pitch w:val="default"/>
+    <w:charset w:val="4E"/>
+    <w:family w:val="auto"/>
+    <w:pitch w:val="variable"/>
+    <w:sig w:usb0="E00002FF" w:usb1="6AC7FDFB" w:usb2="00000012" w:usb3="00000000" w:csb0="0002009F" w:csb1="00000000"/>
   </w:font>
   <w:font w:name="Tahoma">
     <w:panose1 w:val="020B0604030504040204"/>
     <w:charset w:val="00"/>
     <w:family w:val="auto"/>
     <w:pitch w:val="variable"/>
-    <w:sig w:usb0="00000003" w:usb1="00000000" w:usb2="00000000" w:usb3="00000000" w:csb0="00000001" w:csb1="00000000"/>
+    <w:sig w:usb0="E1002AFF" w:usb1="C000605B" w:usb2="00000029" w:usb3="00000000" w:csb0="000101FF" w:csb1="00000000"/>
   </w:font>
   <w:font w:name="Consolas">
     <w:panose1 w:val="020B0609020204030204"/>
     <w:charset w:val="00"/>
-    <w:family w:val="modern"/>
-    <w:pitch w:val="fixed"/>
+    <w:family w:val="auto"/>
+    <w:pitch w:val="variable"/>
     <w:sig w:usb0="E10002FF" w:usb1="4000FCFF" w:usb2="00000009" w:usb3="00000000" w:csb0="0000019F" w:csb1="00000000"/>
   </w:font>
   <w:font w:name="宋体">
-    <w:panose1 w:val="00000000000000000000"/>
-    <w:charset w:val="86"/>
+    <w:charset w:val="50"/>
     <w:family w:val="auto"/>
-    <w:notTrueType/>
     <w:pitch w:val="variable"/>
-    <w:sig w:usb0="00000001" w:usb1="080E0000" w:usb2="00000010" w:usb3="00000000" w:csb0="00040000" w:csb1="00000000"/>
+    <w:sig w:usb0="00000003" w:usb1="288F0000" w:usb2="00000016" w:usb3="00000000" w:csb0="00040001" w:csb1="00000000"/>
   </w:font>
   <w:font w:name="Wingdings 2">
     <w:panose1 w:val="05020102010507070707"/>
@@ -10979,30 +12418,26 @@
     <w:charset w:val="00"/>
     <w:family w:val="auto"/>
     <w:pitch w:val="variable"/>
-    <w:sig w:usb0="00000003" w:usb1="00000000" w:usb2="00000000" w:usb3="00000000" w:csb0="00000001" w:csb1="00000000"/>
+    <w:sig w:usb0="E00002FF" w:usb1="400004FF" w:usb2="00000000" w:usb3="00000000" w:csb0="0000019F" w:csb1="00000000"/>
   </w:font>
   <w:font w:name="ＭＳ 明朝">
-    <w:panose1 w:val="00000000000000000000"/>
-    <w:charset w:val="80"/>
-    <w:family w:val="roman"/>
-    <w:notTrueType/>
-    <w:pitch w:val="fixed"/>
-    <w:sig w:usb0="00000001" w:usb1="08070000" w:usb2="00000010" w:usb3="00000000" w:csb0="00020000" w:csb1="00000000"/>
+    <w:charset w:val="4E"/>
+    <w:family w:val="auto"/>
+    <w:pitch w:val="variable"/>
+    <w:sig w:usb0="E00002FF" w:usb1="6AC7FDFB" w:usb2="00000012" w:usb3="00000000" w:csb0="0002009F" w:csb1="00000000"/>
   </w:font>
   <w:font w:name="ＭＳ ゴシック">
-    <w:panose1 w:val="00000000000000000000"/>
-    <w:charset w:val="80"/>
-    <w:family w:val="modern"/>
-    <w:notTrueType/>
-    <w:pitch w:val="fixed"/>
-    <w:sig w:usb0="00000001" w:usb1="08070000" w:usb2="00000010" w:usb3="00000000" w:csb0="00020000" w:csb1="00000000"/>
+    <w:charset w:val="4E"/>
+    <w:family w:val="auto"/>
+    <w:pitch w:val="variable"/>
+    <w:sig w:usb0="E00002FF" w:usb1="6AC7FDFB" w:usb2="00000012" w:usb3="00000000" w:csb0="0002009F" w:csb1="00000000"/>
   </w:font>
   <w:font w:name="Calibri">
     <w:panose1 w:val="020F0502020204030204"/>
     <w:charset w:val="00"/>
     <w:family w:val="auto"/>
     <w:pitch w:val="variable"/>
-    <w:sig w:usb0="00000003" w:usb1="00000000" w:usb2="00000000" w:usb3="00000000" w:csb0="00000001" w:csb1="00000000"/>
+    <w:sig w:usb0="E10002FF" w:usb1="4000ACFF" w:usb2="00000009" w:usb3="00000000" w:csb0="0000019F" w:csb1="00000000"/>
   </w:font>
 </w:fonts>
 </file>
@@ -11027,6 +12462,7 @@
     <w:rsid w:val="00433458"/>
     <w:rsid w:val="0054627C"/>
     <w:rsid w:val="00582A1D"/>
+    <w:rsid w:val="005F5EC4"/>
     <w:rsid w:val="006F269C"/>
     <w:rsid w:val="00972744"/>
     <w:rsid w:val="009F7BA8"/>
@@ -12291,7 +13727,7 @@
 </file>
 
 <file path=customXml/itemProps1.xml><?xml version="1.0" encoding="utf-8"?>
-<ds:datastoreItem xmlns:ds="http://schemas.openxmlformats.org/officeDocument/2006/customXml" ds:itemID="{CD76F360-A41E-E348-9C7F-B4CD3A112FC2}">
+<ds:datastoreItem xmlns:ds="http://schemas.openxmlformats.org/officeDocument/2006/customXml" ds:itemID="{2DC4834A-ED55-7A4E-900B-A70E43DD03D0}">
   <ds:schemaRefs>
     <ds:schemaRef ds:uri="http://schemas.openxmlformats.org/officeDocument/2006/bibliography"/>
   </ds:schemaRefs>

</xml_diff>